<commit_message>
carlos: primera parte teórica
</commit_message>
<xml_diff>
--- a/Primera parte.docx
+++ b/Primera parte.docx
@@ -3,20 +3,70 @@
 <w:document xmlns:wpc="http://schemas.microsoft.com/office/word/2010/wordprocessingCanvas" xmlns:mo="http://schemas.microsoft.com/office/mac/office/2008/main" xmlns:mc="http://schemas.openxmlformats.org/markup-compatibility/2006" xmlns:mv="urn:schemas-microsoft-com:mac:vml" xmlns:o="urn:schemas-microsoft-com:office:office" xmlns:r="http://schemas.openxmlformats.org/officeDocument/2006/relationships" xmlns:m="http://schemas.openxmlformats.org/officeDocument/2006/math" xmlns:v="urn:schemas-microsoft-com:vml" xmlns:wp14="http://schemas.microsoft.com/office/word/2010/wordprocessingDrawing" xmlns:wp="http://schemas.openxmlformats.org/drawingml/2006/wordprocessingDrawing" xmlns:w10="urn:schemas-microsoft-com:office:word" xmlns:w="http://schemas.openxmlformats.org/wordprocessingml/2006/main" xmlns:w14="http://schemas.microsoft.com/office/word/2010/wordml" xmlns:w15="http://schemas.microsoft.com/office/word/2012/wordml" xmlns:wpg="http://schemas.microsoft.com/office/word/2010/wordprocessingGroup" xmlns:wpi="http://schemas.microsoft.com/office/word/2010/wordprocessingInk" xmlns:wne="http://schemas.microsoft.com/office/word/2006/wordml" xmlns:wps="http://schemas.microsoft.com/office/word/2010/wordprocessingShape" mc:Ignorable="w14 w15 wp14">
   <w:body>
     <w:p>
-      <w:r>
-        <w:t>Pregunta 1. Sobre la utilización de tablas, responde a las siguientes cuestiones:</w:t>
-      </w:r>
-    </w:p>
-    <w:p>
-      <w:r>
+      <w:pPr>
+        <w:pStyle w:val="Ttulo2"/>
+      </w:pPr>
+      <w:r>
+        <w:t xml:space="preserve">Pregunta 1. </w:t>
+      </w:r>
+    </w:p>
+    <w:p>
+      <w:pPr>
+        <w:pStyle w:val="Ttulo2"/>
+        <w:rPr>
+          <w:rStyle w:val="nfasisintenso"/>
+          <w:rFonts w:asciiTheme="minorHAnsi" w:hAnsiTheme="minorHAnsi"/>
+          <w:sz w:val="28"/>
+          <w:szCs w:val="28"/>
+        </w:rPr>
+      </w:pPr>
+      <w:r>
+        <w:rPr>
+          <w:rStyle w:val="nfasisintenso"/>
+          <w:rFonts w:asciiTheme="minorHAnsi" w:hAnsiTheme="minorHAnsi"/>
+          <w:sz w:val="28"/>
+          <w:szCs w:val="28"/>
+        </w:rPr>
+        <w:t>Sobre la utilización de tablas, responde a las siguientes cuestiones:</w:t>
+      </w:r>
+    </w:p>
+    <w:p>
+      <w:pPr>
+        <w:pStyle w:val="Ttulo2"/>
+        <w:rPr>
+          <w:rStyle w:val="nfasisintenso"/>
+          <w:rFonts w:asciiTheme="minorHAnsi" w:hAnsiTheme="minorHAnsi"/>
+          <w:sz w:val="28"/>
+          <w:szCs w:val="28"/>
+        </w:rPr>
+      </w:pPr>
+      <w:r>
+        <w:rPr>
+          <w:rStyle w:val="nfasisintenso"/>
+          <w:rFonts w:asciiTheme="minorHAnsi" w:hAnsiTheme="minorHAnsi"/>
+          <w:sz w:val="28"/>
+          <w:szCs w:val="28"/>
+        </w:rPr>
         <w:t xml:space="preserve">¿Para qué se utiliza el atributo </w:t>
       </w:r>
       <w:proofErr w:type="spellStart"/>
       <w:r>
+        <w:rPr>
+          <w:rStyle w:val="nfasisintenso"/>
+          <w:rFonts w:asciiTheme="minorHAnsi" w:hAnsiTheme="minorHAnsi"/>
+          <w:sz w:val="28"/>
+          <w:szCs w:val="28"/>
+        </w:rPr>
         <w:t>scope</w:t>
       </w:r>
       <w:proofErr w:type="spellEnd"/>
       <w:r>
+        <w:rPr>
+          <w:rStyle w:val="nfasisintenso"/>
+          <w:rFonts w:asciiTheme="minorHAnsi" w:hAnsiTheme="minorHAnsi"/>
+          <w:sz w:val="28"/>
+          <w:szCs w:val="28"/>
+        </w:rPr>
         <w:t>? Pon un ejemplo de su uso.</w:t>
       </w:r>
     </w:p>
@@ -140,19 +190,2172 @@
           <w:lang w:val="en-US"/>
         </w:rPr>
       </w:pPr>
+    </w:p>
+    <w:p>
+      <w:pPr>
+        <w:rPr>
+          <w:rStyle w:val="nfasisintenso"/>
+          <w:sz w:val="28"/>
+        </w:rPr>
+      </w:pPr>
+      <w:r>
+        <w:rPr>
+          <w:rStyle w:val="nfasisintenso"/>
+          <w:sz w:val="28"/>
+        </w:rPr>
+        <w:t xml:space="preserve">¿De qué formas se puede eliminar el espacio que aparece entre las celdas de una tabla al aplicarles un borde? </w:t>
+      </w:r>
+    </w:p>
+    <w:p/>
+    <w:p>
+      <w:r>
+        <w:t xml:space="preserve">Mediante CSS se puede utilizar la propiedad </w:t>
+      </w:r>
+      <w:proofErr w:type="spellStart"/>
+      <w:r>
+        <w:t>border-collapse</w:t>
+      </w:r>
+      <w:proofErr w:type="spellEnd"/>
+      <w:r>
+        <w:t xml:space="preserve">: </w:t>
+      </w:r>
+      <w:proofErr w:type="spellStart"/>
+      <w:r>
+        <w:t>collapse</w:t>
+      </w:r>
+      <w:proofErr w:type="spellEnd"/>
+      <w:r>
+        <w:t>, que elimina directamente el espacio entre bordes.</w:t>
+      </w:r>
+    </w:p>
+    <w:p/>
+    <w:p>
+      <w:r>
+        <w:t>Pon un ejemplo que lo ilustre.</w:t>
+      </w:r>
+    </w:p>
+    <w:p/>
+    <w:p>
+      <w:r>
+        <w:t xml:space="preserve">Todos los ejemplos los he representado en el </w:t>
+      </w:r>
+      <w:proofErr w:type="spellStart"/>
+      <w:r>
+        <w:t>html</w:t>
+      </w:r>
+      <w:proofErr w:type="spellEnd"/>
+      <w:r>
+        <w:t xml:space="preserve"> “primeraparte.html” dentro de la carpeta de la PEC.</w:t>
+      </w:r>
+    </w:p>
+    <w:p/>
+    <w:p>
+      <w:r>
+        <w:rPr>
+          <w:rStyle w:val="Ttulo2Car"/>
+        </w:rPr>
+        <w:t>Pregunta 2.</w:t>
+      </w:r>
+      <w:r>
+        <w:t xml:space="preserve"> </w:t>
+      </w:r>
+    </w:p>
+    <w:p>
+      <w:pPr>
+        <w:rPr>
+          <w:rStyle w:val="nfasisintenso"/>
+        </w:rPr>
+      </w:pPr>
+      <w:r>
+        <w:rPr>
+          <w:rStyle w:val="nfasisintenso"/>
+        </w:rPr>
+        <w:t>Sobre la utilización de formularios, responde a las siguientes cuestiones:</w:t>
+      </w:r>
+    </w:p>
+    <w:p>
+      <w:pPr>
+        <w:rPr>
+          <w:rStyle w:val="nfasisintenso"/>
+        </w:rPr>
+      </w:pPr>
+      <w:r>
+        <w:rPr>
+          <w:rStyle w:val="nfasisintenso"/>
+        </w:rPr>
+        <w:t xml:space="preserve">¿Qué atributos podemos utilizar para el elemento </w:t>
+      </w:r>
+      <w:proofErr w:type="spellStart"/>
+      <w:r>
+        <w:rPr>
+          <w:rStyle w:val="nfasisintenso"/>
+        </w:rPr>
+        <w:t>form</w:t>
+      </w:r>
+      <w:proofErr w:type="spellEnd"/>
+      <w:r>
+        <w:rPr>
+          <w:rStyle w:val="nfasisintenso"/>
+        </w:rPr>
+        <w:t>? Describe brevemente para qué sirve cada uno de ellos, y pon un ejemplo de su uso.</w:t>
+      </w:r>
+    </w:p>
+    <w:p>
+      <w:pPr>
+        <w:rPr>
+          <w:rStyle w:val="nfasisintenso"/>
+        </w:rPr>
+      </w:pPr>
+    </w:p>
+    <w:p>
+      <w:pPr>
+        <w:rPr>
+          <w:rStyle w:val="nfasisintenso"/>
+          <w:i w:val="0"/>
+          <w:color w:val="000000" w:themeColor="text1"/>
+        </w:rPr>
+      </w:pPr>
+      <w:r>
+        <w:rPr>
+          <w:rStyle w:val="nfasisintenso"/>
+          <w:i w:val="0"/>
+          <w:color w:val="000000" w:themeColor="text1"/>
+        </w:rPr>
+        <w:t>Además de los atributos globales gené</w:t>
+      </w:r>
+      <w:r>
+        <w:rPr>
+          <w:rStyle w:val="nfasisintenso"/>
+          <w:i w:val="0"/>
+          <w:color w:val="000000" w:themeColor="text1"/>
+        </w:rPr>
+        <w:t xml:space="preserve">ricos de HTML, la etiqueta </w:t>
+      </w:r>
+      <w:proofErr w:type="spellStart"/>
+      <w:r>
+        <w:rPr>
+          <w:rStyle w:val="nfasisintenso"/>
+          <w:i w:val="0"/>
+          <w:color w:val="000000" w:themeColor="text1"/>
+        </w:rPr>
+        <w:t>form</w:t>
+      </w:r>
+      <w:proofErr w:type="spellEnd"/>
+      <w:r>
+        <w:rPr>
+          <w:rStyle w:val="nfasisintenso"/>
+          <w:i w:val="0"/>
+          <w:color w:val="000000" w:themeColor="text1"/>
+        </w:rPr>
+        <w:t xml:space="preserve"> acepta también los siguientes atributos:</w:t>
+      </w:r>
+    </w:p>
+    <w:p>
+      <w:pPr>
+        <w:rPr>
+          <w:rStyle w:val="nfasisintenso"/>
+          <w:i w:val="0"/>
+          <w:color w:val="000000" w:themeColor="text1"/>
+        </w:rPr>
+      </w:pPr>
+    </w:p>
+    <w:tbl>
+      <w:tblPr>
+        <w:tblStyle w:val="Tabladecuadrcula1clara"/>
+        <w:tblW w:w="0" w:type="auto"/>
+        <w:tblLook w:val="04A0" w:firstRow="1" w:lastRow="0" w:firstColumn="1" w:lastColumn="0" w:noHBand="0" w:noVBand="1"/>
+      </w:tblPr>
+      <w:tblGrid>
+        <w:gridCol w:w="1746"/>
+        <w:gridCol w:w="2361"/>
+        <w:gridCol w:w="4381"/>
+      </w:tblGrid>
+      <w:tr>
+        <w:trPr>
+          <w:cnfStyle w:val="100000000000" w:firstRow="1" w:lastRow="0" w:firstColumn="0" w:lastColumn="0" w:oddVBand="0" w:evenVBand="0" w:oddHBand="0" w:evenHBand="0" w:firstRowFirstColumn="0" w:firstRowLastColumn="0" w:lastRowFirstColumn="0" w:lastRowLastColumn="0"/>
+        </w:trPr>
+        <w:tc>
+          <w:tcPr>
+            <w:cnfStyle w:val="001000000000" w:firstRow="0" w:lastRow="0" w:firstColumn="1" w:lastColumn="0" w:oddVBand="0" w:evenVBand="0" w:oddHBand="0" w:evenHBand="0" w:firstRowFirstColumn="0" w:firstRowLastColumn="0" w:lastRowFirstColumn="0" w:lastRowLastColumn="0"/>
+            <w:tcW w:w="1746" w:type="dxa"/>
+          </w:tcPr>
+          <w:p>
+            <w:pPr>
+              <w:rPr>
+                <w:rStyle w:val="nfasisintenso"/>
+                <w:i w:val="0"/>
+                <w:color w:val="000000" w:themeColor="text1"/>
+              </w:rPr>
+            </w:pPr>
+            <w:r>
+              <w:rPr>
+                <w:rStyle w:val="nfasisintenso"/>
+                <w:i w:val="0"/>
+                <w:color w:val="000000" w:themeColor="text1"/>
+              </w:rPr>
+              <w:t>Atributo</w:t>
+            </w:r>
+          </w:p>
+        </w:tc>
+        <w:tc>
+          <w:tcPr>
+            <w:tcW w:w="2361" w:type="dxa"/>
+          </w:tcPr>
+          <w:p>
+            <w:pPr>
+              <w:cnfStyle w:val="100000000000" w:firstRow="1" w:lastRow="0" w:firstColumn="0" w:lastColumn="0" w:oddVBand="0" w:evenVBand="0" w:oddHBand="0" w:evenHBand="0" w:firstRowFirstColumn="0" w:firstRowLastColumn="0" w:lastRowFirstColumn="0" w:lastRowLastColumn="0"/>
+              <w:rPr>
+                <w:rStyle w:val="nfasisintenso"/>
+                <w:i w:val="0"/>
+                <w:color w:val="000000" w:themeColor="text1"/>
+              </w:rPr>
+            </w:pPr>
+            <w:r>
+              <w:rPr>
+                <w:rStyle w:val="nfasisintenso"/>
+                <w:i w:val="0"/>
+                <w:color w:val="000000" w:themeColor="text1"/>
+              </w:rPr>
+              <w:t>Valor</w:t>
+            </w:r>
+          </w:p>
+        </w:tc>
+        <w:tc>
+          <w:tcPr>
+            <w:tcW w:w="4381" w:type="dxa"/>
+          </w:tcPr>
+          <w:p>
+            <w:pPr>
+              <w:cnfStyle w:val="100000000000" w:firstRow="1" w:lastRow="0" w:firstColumn="0" w:lastColumn="0" w:oddVBand="0" w:evenVBand="0" w:oddHBand="0" w:evenHBand="0" w:firstRowFirstColumn="0" w:firstRowLastColumn="0" w:lastRowFirstColumn="0" w:lastRowLastColumn="0"/>
+              <w:rPr>
+                <w:rStyle w:val="nfasisintenso"/>
+                <w:i w:val="0"/>
+                <w:color w:val="000000" w:themeColor="text1"/>
+              </w:rPr>
+            </w:pPr>
+            <w:r>
+              <w:rPr>
+                <w:rStyle w:val="nfasisintenso"/>
+                <w:i w:val="0"/>
+                <w:color w:val="000000" w:themeColor="text1"/>
+              </w:rPr>
+              <w:t>Descripción</w:t>
+            </w:r>
+          </w:p>
+        </w:tc>
+      </w:tr>
+      <w:tr>
+        <w:trPr>
+          <w:trHeight w:val="929"/>
+        </w:trPr>
+        <w:tc>
+          <w:tcPr>
+            <w:cnfStyle w:val="001000000000" w:firstRow="0" w:lastRow="0" w:firstColumn="1" w:lastColumn="0" w:oddVBand="0" w:evenVBand="0" w:oddHBand="0" w:evenHBand="0" w:firstRowFirstColumn="0" w:firstRowLastColumn="0" w:lastRowFirstColumn="0" w:lastRowLastColumn="0"/>
+            <w:tcW w:w="1746" w:type="dxa"/>
+          </w:tcPr>
+          <w:p>
+            <w:pPr>
+              <w:rPr>
+                <w:rStyle w:val="nfasisintenso"/>
+                <w:i w:val="0"/>
+                <w:color w:val="000000" w:themeColor="text1"/>
+              </w:rPr>
+            </w:pPr>
+            <w:proofErr w:type="spellStart"/>
+            <w:r>
+              <w:rPr>
+                <w:rStyle w:val="nfasisintenso"/>
+                <w:i w:val="0"/>
+                <w:color w:val="000000" w:themeColor="text1"/>
+              </w:rPr>
+              <w:t>Accept</w:t>
+            </w:r>
+            <w:proofErr w:type="spellEnd"/>
+          </w:p>
+        </w:tc>
+        <w:tc>
+          <w:tcPr>
+            <w:tcW w:w="2361" w:type="dxa"/>
+          </w:tcPr>
+          <w:p>
+            <w:pPr>
+              <w:cnfStyle w:val="000000000000" w:firstRow="0" w:lastRow="0" w:firstColumn="0" w:lastColumn="0" w:oddVBand="0" w:evenVBand="0" w:oddHBand="0" w:evenHBand="0" w:firstRowFirstColumn="0" w:firstRowLastColumn="0" w:lastRowFirstColumn="0" w:lastRowLastColumn="0"/>
+              <w:rPr>
+                <w:rStyle w:val="nfasisintenso"/>
+                <w:i w:val="0"/>
+                <w:color w:val="000000" w:themeColor="text1"/>
+              </w:rPr>
+            </w:pPr>
+            <w:proofErr w:type="spellStart"/>
+            <w:r>
+              <w:rPr>
+                <w:rStyle w:val="nfasisintenso"/>
+                <w:i w:val="0"/>
+                <w:color w:val="000000" w:themeColor="text1"/>
+              </w:rPr>
+              <w:t>File_type</w:t>
+            </w:r>
+            <w:proofErr w:type="spellEnd"/>
+          </w:p>
+        </w:tc>
+        <w:tc>
+          <w:tcPr>
+            <w:tcW w:w="4381" w:type="dxa"/>
+          </w:tcPr>
+          <w:p>
+            <w:pPr>
+              <w:cnfStyle w:val="000000000000" w:firstRow="0" w:lastRow="0" w:firstColumn="0" w:lastColumn="0" w:oddVBand="0" w:evenVBand="0" w:oddHBand="0" w:evenHBand="0" w:firstRowFirstColumn="0" w:firstRowLastColumn="0" w:lastRowFirstColumn="0" w:lastRowLastColumn="0"/>
+              <w:rPr>
+                <w:rStyle w:val="nfasisintenso"/>
+                <w:i w:val="0"/>
+                <w:color w:val="000000" w:themeColor="text1"/>
+              </w:rPr>
+            </w:pPr>
+            <w:r>
+              <w:rPr>
+                <w:rStyle w:val="nfasisintenso"/>
+                <w:i w:val="0"/>
+                <w:color w:val="FF0000"/>
+              </w:rPr>
+              <w:t>No valido en HTML5</w:t>
+            </w:r>
+            <w:r>
+              <w:rPr>
+                <w:rStyle w:val="nfasisintenso"/>
+                <w:i w:val="0"/>
+                <w:color w:val="FF0000"/>
+              </w:rPr>
+              <w:br/>
+            </w:r>
+            <w:r>
+              <w:rPr>
+                <w:rStyle w:val="nfasisintenso"/>
+                <w:i w:val="0"/>
+                <w:color w:val="000000" w:themeColor="text1"/>
+              </w:rPr>
+              <w:t>Especifica una lista separada por comas de los archivos que acepta.</w:t>
+            </w:r>
+          </w:p>
+        </w:tc>
+      </w:tr>
+      <w:tr>
+        <w:tc>
+          <w:tcPr>
+            <w:cnfStyle w:val="001000000000" w:firstRow="0" w:lastRow="0" w:firstColumn="1" w:lastColumn="0" w:oddVBand="0" w:evenVBand="0" w:oddHBand="0" w:evenHBand="0" w:firstRowFirstColumn="0" w:firstRowLastColumn="0" w:lastRowFirstColumn="0" w:lastRowLastColumn="0"/>
+            <w:tcW w:w="1746" w:type="dxa"/>
+          </w:tcPr>
+          <w:p>
+            <w:pPr>
+              <w:rPr>
+                <w:rStyle w:val="nfasisintenso"/>
+                <w:i w:val="0"/>
+                <w:color w:val="000000" w:themeColor="text1"/>
+              </w:rPr>
+            </w:pPr>
+            <w:proofErr w:type="spellStart"/>
+            <w:r>
+              <w:rPr>
+                <w:rStyle w:val="nfasisintenso"/>
+                <w:i w:val="0"/>
+                <w:color w:val="000000" w:themeColor="text1"/>
+              </w:rPr>
+              <w:t>Accept-charset</w:t>
+            </w:r>
+            <w:proofErr w:type="spellEnd"/>
+          </w:p>
+        </w:tc>
+        <w:tc>
+          <w:tcPr>
+            <w:tcW w:w="2361" w:type="dxa"/>
+          </w:tcPr>
+          <w:p>
+            <w:pPr>
+              <w:cnfStyle w:val="000000000000" w:firstRow="0" w:lastRow="0" w:firstColumn="0" w:lastColumn="0" w:oddVBand="0" w:evenVBand="0" w:oddHBand="0" w:evenHBand="0" w:firstRowFirstColumn="0" w:firstRowLastColumn="0" w:lastRowFirstColumn="0" w:lastRowLastColumn="0"/>
+              <w:rPr>
+                <w:rStyle w:val="nfasisintenso"/>
+                <w:i w:val="0"/>
+                <w:color w:val="000000" w:themeColor="text1"/>
+              </w:rPr>
+            </w:pPr>
+            <w:proofErr w:type="spellStart"/>
+            <w:r>
+              <w:rPr>
+                <w:rStyle w:val="nfasisintenso"/>
+                <w:i w:val="0"/>
+                <w:color w:val="000000" w:themeColor="text1"/>
+              </w:rPr>
+              <w:t>character_set</w:t>
+            </w:r>
+            <w:proofErr w:type="spellEnd"/>
+          </w:p>
+        </w:tc>
+        <w:tc>
+          <w:tcPr>
+            <w:tcW w:w="4381" w:type="dxa"/>
+          </w:tcPr>
+          <w:p>
+            <w:pPr>
+              <w:cnfStyle w:val="000000000000" w:firstRow="0" w:lastRow="0" w:firstColumn="0" w:lastColumn="0" w:oddVBand="0" w:evenVBand="0" w:oddHBand="0" w:evenHBand="0" w:firstRowFirstColumn="0" w:firstRowLastColumn="0" w:lastRowFirstColumn="0" w:lastRowLastColumn="0"/>
+              <w:rPr>
+                <w:rStyle w:val="nfasisintenso"/>
+                <w:i w:val="0"/>
+                <w:color w:val="000000" w:themeColor="text1"/>
+              </w:rPr>
+            </w:pPr>
+            <w:r>
+              <w:rPr>
+                <w:rStyle w:val="nfasisintenso"/>
+                <w:i w:val="0"/>
+                <w:color w:val="000000" w:themeColor="text1"/>
+              </w:rPr>
+              <w:t xml:space="preserve">Especifica el </w:t>
+            </w:r>
+            <w:proofErr w:type="spellStart"/>
+            <w:r>
+              <w:rPr>
+                <w:rStyle w:val="nfasisintenso"/>
+                <w:i w:val="0"/>
+                <w:color w:val="000000" w:themeColor="text1"/>
+              </w:rPr>
+              <w:t>character</w:t>
+            </w:r>
+            <w:proofErr w:type="spellEnd"/>
+            <w:r>
+              <w:rPr>
+                <w:rStyle w:val="nfasisintenso"/>
+                <w:i w:val="0"/>
+                <w:color w:val="000000" w:themeColor="text1"/>
+              </w:rPr>
+              <w:t xml:space="preserve"> </w:t>
+            </w:r>
+            <w:proofErr w:type="spellStart"/>
+            <w:r>
+              <w:rPr>
+                <w:rStyle w:val="nfasisintenso"/>
+                <w:i w:val="0"/>
+                <w:color w:val="000000" w:themeColor="text1"/>
+              </w:rPr>
+              <w:t>encoding</w:t>
+            </w:r>
+            <w:proofErr w:type="spellEnd"/>
+            <w:r>
+              <w:rPr>
+                <w:rStyle w:val="nfasisintenso"/>
+                <w:i w:val="0"/>
+                <w:color w:val="000000" w:themeColor="text1"/>
+              </w:rPr>
+              <w:t xml:space="preserve"> que se utilizará al enviar el formulario</w:t>
+            </w:r>
+          </w:p>
+        </w:tc>
+      </w:tr>
+      <w:tr>
+        <w:tc>
+          <w:tcPr>
+            <w:cnfStyle w:val="001000000000" w:firstRow="0" w:lastRow="0" w:firstColumn="1" w:lastColumn="0" w:oddVBand="0" w:evenVBand="0" w:oddHBand="0" w:evenHBand="0" w:firstRowFirstColumn="0" w:firstRowLastColumn="0" w:lastRowFirstColumn="0" w:lastRowLastColumn="0"/>
+            <w:tcW w:w="1746" w:type="dxa"/>
+          </w:tcPr>
+          <w:p>
+            <w:pPr>
+              <w:rPr>
+                <w:rStyle w:val="nfasisintenso"/>
+                <w:i w:val="0"/>
+                <w:color w:val="000000" w:themeColor="text1"/>
+              </w:rPr>
+            </w:pPr>
+            <w:proofErr w:type="spellStart"/>
+            <w:r>
+              <w:rPr>
+                <w:rStyle w:val="nfasisintenso"/>
+                <w:i w:val="0"/>
+                <w:color w:val="000000" w:themeColor="text1"/>
+              </w:rPr>
+              <w:t>Action</w:t>
+            </w:r>
+            <w:proofErr w:type="spellEnd"/>
+          </w:p>
+        </w:tc>
+        <w:tc>
+          <w:tcPr>
+            <w:tcW w:w="2361" w:type="dxa"/>
+          </w:tcPr>
+          <w:p>
+            <w:pPr>
+              <w:cnfStyle w:val="000000000000" w:firstRow="0" w:lastRow="0" w:firstColumn="0" w:lastColumn="0" w:oddVBand="0" w:evenVBand="0" w:oddHBand="0" w:evenHBand="0" w:firstRowFirstColumn="0" w:firstRowLastColumn="0" w:lastRowFirstColumn="0" w:lastRowLastColumn="0"/>
+              <w:rPr>
+                <w:rStyle w:val="nfasisintenso"/>
+                <w:i w:val="0"/>
+                <w:color w:val="000000" w:themeColor="text1"/>
+              </w:rPr>
+            </w:pPr>
+            <w:r>
+              <w:rPr>
+                <w:rStyle w:val="nfasisintenso"/>
+                <w:i w:val="0"/>
+                <w:color w:val="000000" w:themeColor="text1"/>
+              </w:rPr>
+              <w:t>URL</w:t>
+            </w:r>
+          </w:p>
+        </w:tc>
+        <w:tc>
+          <w:tcPr>
+            <w:tcW w:w="4381" w:type="dxa"/>
+          </w:tcPr>
+          <w:p>
+            <w:pPr>
+              <w:cnfStyle w:val="000000000000" w:firstRow="0" w:lastRow="0" w:firstColumn="0" w:lastColumn="0" w:oddVBand="0" w:evenVBand="0" w:oddHBand="0" w:evenHBand="0" w:firstRowFirstColumn="0" w:firstRowLastColumn="0" w:lastRowFirstColumn="0" w:lastRowLastColumn="0"/>
+              <w:rPr>
+                <w:rStyle w:val="nfasisintenso"/>
+                <w:i w:val="0"/>
+                <w:color w:val="000000" w:themeColor="text1"/>
+              </w:rPr>
+            </w:pPr>
+            <w:r>
+              <w:rPr>
+                <w:rStyle w:val="nfasisintenso"/>
+                <w:i w:val="0"/>
+                <w:color w:val="000000" w:themeColor="text1"/>
+              </w:rPr>
+              <w:t>Especifica donde hay que enviar la información cuando se envíe el formulario</w:t>
+            </w:r>
+          </w:p>
+        </w:tc>
+      </w:tr>
+      <w:tr>
+        <w:tc>
+          <w:tcPr>
+            <w:cnfStyle w:val="001000000000" w:firstRow="0" w:lastRow="0" w:firstColumn="1" w:lastColumn="0" w:oddVBand="0" w:evenVBand="0" w:oddHBand="0" w:evenHBand="0" w:firstRowFirstColumn="0" w:firstRowLastColumn="0" w:lastRowFirstColumn="0" w:lastRowLastColumn="0"/>
+            <w:tcW w:w="1746" w:type="dxa"/>
+          </w:tcPr>
+          <w:p>
+            <w:pPr>
+              <w:rPr>
+                <w:rStyle w:val="nfasisintenso"/>
+                <w:i w:val="0"/>
+                <w:color w:val="C45911" w:themeColor="accent2" w:themeShade="BF"/>
+              </w:rPr>
+            </w:pPr>
+            <w:r>
+              <w:rPr>
+                <w:rStyle w:val="nfasisintenso"/>
+                <w:i w:val="0"/>
+                <w:color w:val="000000" w:themeColor="text1"/>
+              </w:rPr>
+              <w:t>Autocomplete</w:t>
+            </w:r>
+            <w:r>
+              <w:rPr>
+                <w:rStyle w:val="nfasisintenso"/>
+                <w:i w:val="0"/>
+                <w:color w:val="000000" w:themeColor="text1"/>
+              </w:rPr>
+              <w:br/>
+            </w:r>
+            <w:r>
+              <w:rPr>
+                <w:rStyle w:val="nfasisintenso"/>
+                <w:i w:val="0"/>
+                <w:color w:val="C45911" w:themeColor="accent2" w:themeShade="BF"/>
+              </w:rPr>
+              <w:t>Nuevo en HTML5</w:t>
+            </w:r>
+          </w:p>
+        </w:tc>
+        <w:tc>
+          <w:tcPr>
+            <w:tcW w:w="2361" w:type="dxa"/>
+          </w:tcPr>
+          <w:p>
+            <w:pPr>
+              <w:cnfStyle w:val="000000000000" w:firstRow="0" w:lastRow="0" w:firstColumn="0" w:lastColumn="0" w:oddVBand="0" w:evenVBand="0" w:oddHBand="0" w:evenHBand="0" w:firstRowFirstColumn="0" w:firstRowLastColumn="0" w:lastRowFirstColumn="0" w:lastRowLastColumn="0"/>
+              <w:rPr>
+                <w:rStyle w:val="nfasisintenso"/>
+                <w:i w:val="0"/>
+                <w:color w:val="000000" w:themeColor="text1"/>
+              </w:rPr>
+            </w:pPr>
+            <w:proofErr w:type="spellStart"/>
+            <w:r>
+              <w:rPr>
+                <w:rStyle w:val="nfasisintenso"/>
+                <w:i w:val="0"/>
+                <w:color w:val="000000" w:themeColor="text1"/>
+              </w:rPr>
+              <w:t>On</w:t>
+            </w:r>
+            <w:proofErr w:type="spellEnd"/>
+            <w:r>
+              <w:rPr>
+                <w:rStyle w:val="nfasisintenso"/>
+                <w:i w:val="0"/>
+                <w:color w:val="000000" w:themeColor="text1"/>
+              </w:rPr>
+              <w:t xml:space="preserve"> / off</w:t>
+            </w:r>
+          </w:p>
+        </w:tc>
+        <w:tc>
+          <w:tcPr>
+            <w:tcW w:w="4381" w:type="dxa"/>
+          </w:tcPr>
+          <w:p>
+            <w:pPr>
+              <w:cnfStyle w:val="000000000000" w:firstRow="0" w:lastRow="0" w:firstColumn="0" w:lastColumn="0" w:oddVBand="0" w:evenVBand="0" w:oddHBand="0" w:evenHBand="0" w:firstRowFirstColumn="0" w:firstRowLastColumn="0" w:lastRowFirstColumn="0" w:lastRowLastColumn="0"/>
+              <w:rPr>
+                <w:rStyle w:val="nfasisintenso"/>
+                <w:i w:val="0"/>
+                <w:color w:val="000000" w:themeColor="text1"/>
+              </w:rPr>
+            </w:pPr>
+            <w:r>
+              <w:rPr>
+                <w:rStyle w:val="nfasisintenso"/>
+                <w:i w:val="0"/>
+                <w:color w:val="000000" w:themeColor="text1"/>
+              </w:rPr>
+              <w:t>Especifica si el formulario debe tener autocompletar o no</w:t>
+            </w:r>
+          </w:p>
+        </w:tc>
+      </w:tr>
+      <w:tr>
+        <w:tc>
+          <w:tcPr>
+            <w:cnfStyle w:val="001000000000" w:firstRow="0" w:lastRow="0" w:firstColumn="1" w:lastColumn="0" w:oddVBand="0" w:evenVBand="0" w:oddHBand="0" w:evenHBand="0" w:firstRowFirstColumn="0" w:firstRowLastColumn="0" w:lastRowFirstColumn="0" w:lastRowLastColumn="0"/>
+            <w:tcW w:w="1746" w:type="dxa"/>
+          </w:tcPr>
+          <w:p>
+            <w:pPr>
+              <w:rPr>
+                <w:rStyle w:val="nfasisintenso"/>
+                <w:i w:val="0"/>
+                <w:color w:val="000000" w:themeColor="text1"/>
+              </w:rPr>
+            </w:pPr>
+            <w:proofErr w:type="spellStart"/>
+            <w:r>
+              <w:rPr>
+                <w:rStyle w:val="nfasisintenso"/>
+                <w:i w:val="0"/>
+                <w:color w:val="000000" w:themeColor="text1"/>
+              </w:rPr>
+              <w:t>Enctype</w:t>
+            </w:r>
+            <w:proofErr w:type="spellEnd"/>
+          </w:p>
+        </w:tc>
+        <w:tc>
+          <w:tcPr>
+            <w:tcW w:w="2361" w:type="dxa"/>
+          </w:tcPr>
+          <w:p>
+            <w:pPr>
+              <w:cnfStyle w:val="000000000000" w:firstRow="0" w:lastRow="0" w:firstColumn="0" w:lastColumn="0" w:oddVBand="0" w:evenVBand="0" w:oddHBand="0" w:evenHBand="0" w:firstRowFirstColumn="0" w:firstRowLastColumn="0" w:lastRowFirstColumn="0" w:lastRowLastColumn="0"/>
+              <w:rPr>
+                <w:rFonts w:ascii="Times New Roman" w:eastAsia="Times New Roman" w:hAnsi="Times New Roman" w:cs="Times New Roman"/>
+                <w:lang w:eastAsia="es-ES_tradnl"/>
+              </w:rPr>
+            </w:pPr>
+            <w:proofErr w:type="spellStart"/>
+            <w:r>
+              <w:rPr>
+                <w:rFonts w:ascii="Verdana" w:eastAsia="Times New Roman" w:hAnsi="Verdana" w:cs="Times New Roman"/>
+                <w:color w:val="000000"/>
+                <w:sz w:val="23"/>
+                <w:szCs w:val="23"/>
+                <w:shd w:val="clear" w:color="auto" w:fill="F1F1F1"/>
+                <w:lang w:eastAsia="es-ES_tradnl"/>
+              </w:rPr>
+              <w:t>application</w:t>
+            </w:r>
+            <w:proofErr w:type="spellEnd"/>
+            <w:r>
+              <w:rPr>
+                <w:rFonts w:ascii="Verdana" w:eastAsia="Times New Roman" w:hAnsi="Verdana" w:cs="Times New Roman"/>
+                <w:color w:val="000000"/>
+                <w:sz w:val="23"/>
+                <w:szCs w:val="23"/>
+                <w:shd w:val="clear" w:color="auto" w:fill="F1F1F1"/>
+                <w:lang w:eastAsia="es-ES_tradnl"/>
+              </w:rPr>
+              <w:t>/x-www-</w:t>
+            </w:r>
+            <w:proofErr w:type="spellStart"/>
+            <w:r>
+              <w:rPr>
+                <w:rFonts w:ascii="Verdana" w:eastAsia="Times New Roman" w:hAnsi="Verdana" w:cs="Times New Roman"/>
+                <w:color w:val="000000"/>
+                <w:sz w:val="23"/>
+                <w:szCs w:val="23"/>
+                <w:shd w:val="clear" w:color="auto" w:fill="F1F1F1"/>
+                <w:lang w:eastAsia="es-ES_tradnl"/>
+              </w:rPr>
+              <w:t>form</w:t>
+            </w:r>
+            <w:proofErr w:type="spellEnd"/>
+            <w:r>
+              <w:rPr>
+                <w:rFonts w:ascii="Verdana" w:eastAsia="Times New Roman" w:hAnsi="Verdana" w:cs="Times New Roman"/>
+                <w:color w:val="000000"/>
+                <w:sz w:val="23"/>
+                <w:szCs w:val="23"/>
+                <w:shd w:val="clear" w:color="auto" w:fill="F1F1F1"/>
+                <w:lang w:eastAsia="es-ES_tradnl"/>
+              </w:rPr>
+              <w:t>-</w:t>
+            </w:r>
+            <w:proofErr w:type="spellStart"/>
+            <w:r>
+              <w:rPr>
+                <w:rFonts w:ascii="Verdana" w:eastAsia="Times New Roman" w:hAnsi="Verdana" w:cs="Times New Roman"/>
+                <w:color w:val="000000"/>
+                <w:sz w:val="23"/>
+                <w:szCs w:val="23"/>
+                <w:shd w:val="clear" w:color="auto" w:fill="F1F1F1"/>
+                <w:lang w:eastAsia="es-ES_tradnl"/>
+              </w:rPr>
+              <w:t>urlencoded</w:t>
+            </w:r>
+            <w:proofErr w:type="spellEnd"/>
+            <w:r>
+              <w:rPr>
+                <w:rFonts w:ascii="Verdana" w:eastAsia="Times New Roman" w:hAnsi="Verdana" w:cs="Times New Roman"/>
+                <w:color w:val="000000"/>
+                <w:sz w:val="23"/>
+                <w:szCs w:val="23"/>
+                <w:lang w:eastAsia="es-ES_tradnl"/>
+              </w:rPr>
+              <w:br/>
+            </w:r>
+            <w:proofErr w:type="spellStart"/>
+            <w:r>
+              <w:rPr>
+                <w:rFonts w:ascii="Verdana" w:eastAsia="Times New Roman" w:hAnsi="Verdana" w:cs="Times New Roman"/>
+                <w:color w:val="000000"/>
+                <w:sz w:val="23"/>
+                <w:szCs w:val="23"/>
+                <w:shd w:val="clear" w:color="auto" w:fill="F1F1F1"/>
+                <w:lang w:eastAsia="es-ES_tradnl"/>
+              </w:rPr>
+              <w:t>multipart</w:t>
+            </w:r>
+            <w:proofErr w:type="spellEnd"/>
+            <w:r>
+              <w:rPr>
+                <w:rFonts w:ascii="Verdana" w:eastAsia="Times New Roman" w:hAnsi="Verdana" w:cs="Times New Roman"/>
+                <w:color w:val="000000"/>
+                <w:sz w:val="23"/>
+                <w:szCs w:val="23"/>
+                <w:shd w:val="clear" w:color="auto" w:fill="F1F1F1"/>
+                <w:lang w:eastAsia="es-ES_tradnl"/>
+              </w:rPr>
+              <w:t>/</w:t>
+            </w:r>
+            <w:proofErr w:type="spellStart"/>
+            <w:r>
+              <w:rPr>
+                <w:rFonts w:ascii="Verdana" w:eastAsia="Times New Roman" w:hAnsi="Verdana" w:cs="Times New Roman"/>
+                <w:color w:val="000000"/>
+                <w:sz w:val="23"/>
+                <w:szCs w:val="23"/>
+                <w:shd w:val="clear" w:color="auto" w:fill="F1F1F1"/>
+                <w:lang w:eastAsia="es-ES_tradnl"/>
+              </w:rPr>
+              <w:t>form</w:t>
+            </w:r>
+            <w:proofErr w:type="spellEnd"/>
+            <w:r>
+              <w:rPr>
+                <w:rFonts w:ascii="Verdana" w:eastAsia="Times New Roman" w:hAnsi="Verdana" w:cs="Times New Roman"/>
+                <w:color w:val="000000"/>
+                <w:sz w:val="23"/>
+                <w:szCs w:val="23"/>
+                <w:shd w:val="clear" w:color="auto" w:fill="F1F1F1"/>
+                <w:lang w:eastAsia="es-ES_tradnl"/>
+              </w:rPr>
+              <w:t>-</w:t>
+            </w:r>
+            <w:r>
+              <w:rPr>
+                <w:rFonts w:ascii="Verdana" w:eastAsia="Times New Roman" w:hAnsi="Verdana" w:cs="Times New Roman"/>
+                <w:color w:val="000000"/>
+                <w:sz w:val="23"/>
+                <w:szCs w:val="23"/>
+                <w:shd w:val="clear" w:color="auto" w:fill="F1F1F1"/>
+                <w:lang w:eastAsia="es-ES_tradnl"/>
+              </w:rPr>
+              <w:lastRenderedPageBreak/>
+              <w:t>data</w:t>
+            </w:r>
+            <w:r>
+              <w:rPr>
+                <w:rFonts w:ascii="Verdana" w:eastAsia="Times New Roman" w:hAnsi="Verdana" w:cs="Times New Roman"/>
+                <w:color w:val="000000"/>
+                <w:sz w:val="23"/>
+                <w:szCs w:val="23"/>
+                <w:lang w:eastAsia="es-ES_tradnl"/>
+              </w:rPr>
+              <w:br/>
+            </w:r>
+            <w:proofErr w:type="spellStart"/>
+            <w:r>
+              <w:rPr>
+                <w:rFonts w:ascii="Verdana" w:eastAsia="Times New Roman" w:hAnsi="Verdana" w:cs="Times New Roman"/>
+                <w:color w:val="000000"/>
+                <w:sz w:val="23"/>
+                <w:szCs w:val="23"/>
+                <w:shd w:val="clear" w:color="auto" w:fill="F1F1F1"/>
+                <w:lang w:eastAsia="es-ES_tradnl"/>
+              </w:rPr>
+              <w:t>text</w:t>
+            </w:r>
+            <w:proofErr w:type="spellEnd"/>
+            <w:r>
+              <w:rPr>
+                <w:rFonts w:ascii="Verdana" w:eastAsia="Times New Roman" w:hAnsi="Verdana" w:cs="Times New Roman"/>
+                <w:color w:val="000000"/>
+                <w:sz w:val="23"/>
+                <w:szCs w:val="23"/>
+                <w:shd w:val="clear" w:color="auto" w:fill="F1F1F1"/>
+                <w:lang w:eastAsia="es-ES_tradnl"/>
+              </w:rPr>
+              <w:t>/</w:t>
+            </w:r>
+            <w:proofErr w:type="spellStart"/>
+            <w:r>
+              <w:rPr>
+                <w:rFonts w:ascii="Verdana" w:eastAsia="Times New Roman" w:hAnsi="Verdana" w:cs="Times New Roman"/>
+                <w:color w:val="000000"/>
+                <w:sz w:val="23"/>
+                <w:szCs w:val="23"/>
+                <w:shd w:val="clear" w:color="auto" w:fill="F1F1F1"/>
+                <w:lang w:eastAsia="es-ES_tradnl"/>
+              </w:rPr>
+              <w:t>plain</w:t>
+            </w:r>
+            <w:proofErr w:type="spellEnd"/>
+          </w:p>
+          <w:p>
+            <w:pPr>
+              <w:cnfStyle w:val="000000000000" w:firstRow="0" w:lastRow="0" w:firstColumn="0" w:lastColumn="0" w:oddVBand="0" w:evenVBand="0" w:oddHBand="0" w:evenHBand="0" w:firstRowFirstColumn="0" w:firstRowLastColumn="0" w:lastRowFirstColumn="0" w:lastRowLastColumn="0"/>
+              <w:rPr>
+                <w:rStyle w:val="nfasisintenso"/>
+                <w:i w:val="0"/>
+                <w:color w:val="000000" w:themeColor="text1"/>
+              </w:rPr>
+            </w:pPr>
+          </w:p>
+        </w:tc>
+        <w:tc>
+          <w:tcPr>
+            <w:tcW w:w="4381" w:type="dxa"/>
+          </w:tcPr>
+          <w:p>
+            <w:pPr>
+              <w:cnfStyle w:val="000000000000" w:firstRow="0" w:lastRow="0" w:firstColumn="0" w:lastColumn="0" w:oddVBand="0" w:evenVBand="0" w:oddHBand="0" w:evenHBand="0" w:firstRowFirstColumn="0" w:firstRowLastColumn="0" w:lastRowFirstColumn="0" w:lastRowLastColumn="0"/>
+              <w:rPr>
+                <w:rStyle w:val="nfasisintenso"/>
+                <w:i w:val="0"/>
+                <w:color w:val="000000" w:themeColor="text1"/>
+              </w:rPr>
+            </w:pPr>
+            <w:r>
+              <w:rPr>
+                <w:rStyle w:val="nfasisintenso"/>
+                <w:i w:val="0"/>
+                <w:color w:val="000000" w:themeColor="text1"/>
+              </w:rPr>
+              <w:lastRenderedPageBreak/>
+              <w:t xml:space="preserve">Especifica </w:t>
+            </w:r>
+            <w:proofErr w:type="spellStart"/>
+            <w:r>
+              <w:rPr>
+                <w:rStyle w:val="nfasisintenso"/>
+                <w:i w:val="0"/>
+                <w:color w:val="000000" w:themeColor="text1"/>
+              </w:rPr>
+              <w:t>como</w:t>
+            </w:r>
+            <w:proofErr w:type="spellEnd"/>
+            <w:r>
+              <w:rPr>
+                <w:rStyle w:val="nfasisintenso"/>
+                <w:i w:val="0"/>
+                <w:color w:val="000000" w:themeColor="text1"/>
+              </w:rPr>
+              <w:t xml:space="preserve"> se deberá codificar la información del formulario cuando se envíe al servidor</w:t>
+            </w:r>
+          </w:p>
+        </w:tc>
+      </w:tr>
+      <w:tr>
+        <w:tc>
+          <w:tcPr>
+            <w:cnfStyle w:val="001000000000" w:firstRow="0" w:lastRow="0" w:firstColumn="1" w:lastColumn="0" w:oddVBand="0" w:evenVBand="0" w:oddHBand="0" w:evenHBand="0" w:firstRowFirstColumn="0" w:firstRowLastColumn="0" w:lastRowFirstColumn="0" w:lastRowLastColumn="0"/>
+            <w:tcW w:w="1746" w:type="dxa"/>
+          </w:tcPr>
+          <w:p>
+            <w:pPr>
+              <w:rPr>
+                <w:rStyle w:val="nfasisintenso"/>
+                <w:i w:val="0"/>
+                <w:color w:val="000000" w:themeColor="text1"/>
+              </w:rPr>
+            </w:pPr>
+            <w:proofErr w:type="spellStart"/>
+            <w:r>
+              <w:rPr>
+                <w:rStyle w:val="nfasisintenso"/>
+                <w:i w:val="0"/>
+                <w:color w:val="000000" w:themeColor="text1"/>
+              </w:rPr>
+              <w:lastRenderedPageBreak/>
+              <w:t>Method</w:t>
+            </w:r>
+            <w:proofErr w:type="spellEnd"/>
+          </w:p>
+        </w:tc>
+        <w:tc>
+          <w:tcPr>
+            <w:tcW w:w="2361" w:type="dxa"/>
+          </w:tcPr>
+          <w:p>
+            <w:pPr>
+              <w:cnfStyle w:val="000000000000" w:firstRow="0" w:lastRow="0" w:firstColumn="0" w:lastColumn="0" w:oddVBand="0" w:evenVBand="0" w:oddHBand="0" w:evenHBand="0" w:firstRowFirstColumn="0" w:firstRowLastColumn="0" w:lastRowFirstColumn="0" w:lastRowLastColumn="0"/>
+              <w:rPr>
+                <w:rStyle w:val="nfasisintenso"/>
+                <w:i w:val="0"/>
+                <w:color w:val="000000" w:themeColor="text1"/>
+              </w:rPr>
+            </w:pPr>
+            <w:proofErr w:type="spellStart"/>
+            <w:r>
+              <w:rPr>
+                <w:rStyle w:val="nfasisintenso"/>
+                <w:i w:val="0"/>
+                <w:color w:val="000000" w:themeColor="text1"/>
+              </w:rPr>
+              <w:t>Get</w:t>
+            </w:r>
+            <w:proofErr w:type="spellEnd"/>
+            <w:r>
+              <w:rPr>
+                <w:rStyle w:val="nfasisintenso"/>
+                <w:i w:val="0"/>
+                <w:color w:val="000000" w:themeColor="text1"/>
+              </w:rPr>
+              <w:t>/post</w:t>
+            </w:r>
+          </w:p>
+        </w:tc>
+        <w:tc>
+          <w:tcPr>
+            <w:tcW w:w="4381" w:type="dxa"/>
+          </w:tcPr>
+          <w:p>
+            <w:pPr>
+              <w:cnfStyle w:val="000000000000" w:firstRow="0" w:lastRow="0" w:firstColumn="0" w:lastColumn="0" w:oddVBand="0" w:evenVBand="0" w:oddHBand="0" w:evenHBand="0" w:firstRowFirstColumn="0" w:firstRowLastColumn="0" w:lastRowFirstColumn="0" w:lastRowLastColumn="0"/>
+              <w:rPr>
+                <w:rStyle w:val="nfasisintenso"/>
+                <w:i w:val="0"/>
+                <w:color w:val="000000" w:themeColor="text1"/>
+              </w:rPr>
+            </w:pPr>
+            <w:r>
+              <w:rPr>
+                <w:rStyle w:val="nfasisintenso"/>
+                <w:i w:val="0"/>
+                <w:color w:val="000000" w:themeColor="text1"/>
+              </w:rPr>
+              <w:t xml:space="preserve">Especifica el método http que se deberá usar al enviar </w:t>
+            </w:r>
+            <w:r>
+              <w:rPr>
+                <w:rStyle w:val="nfasisintenso"/>
+                <w:i w:val="0"/>
+                <w:color w:val="000000" w:themeColor="text1"/>
+              </w:rPr>
+              <w:t>datos de formulario</w:t>
+            </w:r>
+          </w:p>
+        </w:tc>
+      </w:tr>
+      <w:tr>
+        <w:tc>
+          <w:tcPr>
+            <w:cnfStyle w:val="001000000000" w:firstRow="0" w:lastRow="0" w:firstColumn="1" w:lastColumn="0" w:oddVBand="0" w:evenVBand="0" w:oddHBand="0" w:evenHBand="0" w:firstRowFirstColumn="0" w:firstRowLastColumn="0" w:lastRowFirstColumn="0" w:lastRowLastColumn="0"/>
+            <w:tcW w:w="1746" w:type="dxa"/>
+          </w:tcPr>
+          <w:p>
+            <w:pPr>
+              <w:rPr>
+                <w:rStyle w:val="nfasisintenso"/>
+                <w:i w:val="0"/>
+                <w:color w:val="000000" w:themeColor="text1"/>
+              </w:rPr>
+            </w:pPr>
+            <w:proofErr w:type="spellStart"/>
+            <w:r>
+              <w:rPr>
+                <w:rStyle w:val="nfasisintenso"/>
+                <w:i w:val="0"/>
+                <w:color w:val="000000" w:themeColor="text1"/>
+              </w:rPr>
+              <w:t>Name</w:t>
+            </w:r>
+            <w:proofErr w:type="spellEnd"/>
+          </w:p>
+        </w:tc>
+        <w:tc>
+          <w:tcPr>
+            <w:tcW w:w="2361" w:type="dxa"/>
+          </w:tcPr>
+          <w:p>
+            <w:pPr>
+              <w:cnfStyle w:val="000000000000" w:firstRow="0" w:lastRow="0" w:firstColumn="0" w:lastColumn="0" w:oddVBand="0" w:evenVBand="0" w:oddHBand="0" w:evenHBand="0" w:firstRowFirstColumn="0" w:firstRowLastColumn="0" w:lastRowFirstColumn="0" w:lastRowLastColumn="0"/>
+              <w:rPr>
+                <w:rStyle w:val="nfasisintenso"/>
+                <w:i w:val="0"/>
+                <w:color w:val="000000" w:themeColor="text1"/>
+              </w:rPr>
+            </w:pPr>
+            <w:r>
+              <w:rPr>
+                <w:rStyle w:val="nfasisintenso"/>
+                <w:i w:val="0"/>
+                <w:color w:val="000000" w:themeColor="text1"/>
+              </w:rPr>
+              <w:t>Text</w:t>
+            </w:r>
+          </w:p>
+        </w:tc>
+        <w:tc>
+          <w:tcPr>
+            <w:tcW w:w="4381" w:type="dxa"/>
+          </w:tcPr>
+          <w:p>
+            <w:pPr>
+              <w:cnfStyle w:val="000000000000" w:firstRow="0" w:lastRow="0" w:firstColumn="0" w:lastColumn="0" w:oddVBand="0" w:evenVBand="0" w:oddHBand="0" w:evenHBand="0" w:firstRowFirstColumn="0" w:firstRowLastColumn="0" w:lastRowFirstColumn="0" w:lastRowLastColumn="0"/>
+              <w:rPr>
+                <w:rStyle w:val="nfasisintenso"/>
+                <w:i w:val="0"/>
+                <w:color w:val="000000" w:themeColor="text1"/>
+              </w:rPr>
+            </w:pPr>
+            <w:r>
+              <w:rPr>
+                <w:rStyle w:val="nfasisintenso"/>
+                <w:i w:val="0"/>
+                <w:color w:val="000000" w:themeColor="text1"/>
+              </w:rPr>
+              <w:t>Especifica un nombre para el formulario</w:t>
+            </w:r>
+          </w:p>
+        </w:tc>
+      </w:tr>
+      <w:tr>
+        <w:tc>
+          <w:tcPr>
+            <w:cnfStyle w:val="001000000000" w:firstRow="0" w:lastRow="0" w:firstColumn="1" w:lastColumn="0" w:oddVBand="0" w:evenVBand="0" w:oddHBand="0" w:evenHBand="0" w:firstRowFirstColumn="0" w:firstRowLastColumn="0" w:lastRowFirstColumn="0" w:lastRowLastColumn="0"/>
+            <w:tcW w:w="1746" w:type="dxa"/>
+          </w:tcPr>
+          <w:p>
+            <w:pPr>
+              <w:rPr>
+                <w:rStyle w:val="nfasisintenso"/>
+                <w:i w:val="0"/>
+                <w:color w:val="C45911" w:themeColor="accent2" w:themeShade="BF"/>
+              </w:rPr>
+            </w:pPr>
+            <w:proofErr w:type="spellStart"/>
+            <w:r>
+              <w:rPr>
+                <w:rStyle w:val="nfasisintenso"/>
+                <w:i w:val="0"/>
+                <w:color w:val="000000" w:themeColor="text1"/>
+              </w:rPr>
+              <w:t>Novalidate</w:t>
+            </w:r>
+            <w:proofErr w:type="spellEnd"/>
+            <w:r>
+              <w:rPr>
+                <w:rStyle w:val="nfasisintenso"/>
+                <w:i w:val="0"/>
+                <w:color w:val="000000" w:themeColor="text1"/>
+              </w:rPr>
+              <w:br/>
+            </w:r>
+            <w:r>
+              <w:rPr>
+                <w:rStyle w:val="nfasisintenso"/>
+                <w:i w:val="0"/>
+                <w:color w:val="C45911" w:themeColor="accent2" w:themeShade="BF"/>
+              </w:rPr>
+              <w:t>Nuevo en HTML5</w:t>
+            </w:r>
+          </w:p>
+        </w:tc>
+        <w:tc>
+          <w:tcPr>
+            <w:tcW w:w="2361" w:type="dxa"/>
+          </w:tcPr>
+          <w:p>
+            <w:pPr>
+              <w:cnfStyle w:val="000000000000" w:firstRow="0" w:lastRow="0" w:firstColumn="0" w:lastColumn="0" w:oddVBand="0" w:evenVBand="0" w:oddHBand="0" w:evenHBand="0" w:firstRowFirstColumn="0" w:firstRowLastColumn="0" w:lastRowFirstColumn="0" w:lastRowLastColumn="0"/>
+              <w:rPr>
+                <w:rStyle w:val="nfasisintenso"/>
+                <w:i w:val="0"/>
+                <w:color w:val="000000" w:themeColor="text1"/>
+              </w:rPr>
+            </w:pPr>
+            <w:proofErr w:type="spellStart"/>
+            <w:r>
+              <w:rPr>
+                <w:rStyle w:val="nfasisintenso"/>
+                <w:i w:val="0"/>
+                <w:color w:val="000000" w:themeColor="text1"/>
+              </w:rPr>
+              <w:t>Novalidate</w:t>
+            </w:r>
+            <w:proofErr w:type="spellEnd"/>
+          </w:p>
+        </w:tc>
+        <w:tc>
+          <w:tcPr>
+            <w:tcW w:w="4381" w:type="dxa"/>
+          </w:tcPr>
+          <w:p>
+            <w:pPr>
+              <w:cnfStyle w:val="000000000000" w:firstRow="0" w:lastRow="0" w:firstColumn="0" w:lastColumn="0" w:oddVBand="0" w:evenVBand="0" w:oddHBand="0" w:evenHBand="0" w:firstRowFirstColumn="0" w:firstRowLastColumn="0" w:lastRowFirstColumn="0" w:lastRowLastColumn="0"/>
+              <w:rPr>
+                <w:rStyle w:val="nfasisintenso"/>
+                <w:i w:val="0"/>
+                <w:color w:val="000000" w:themeColor="text1"/>
+              </w:rPr>
+            </w:pPr>
+            <w:r>
+              <w:rPr>
+                <w:rStyle w:val="nfasisintenso"/>
+                <w:i w:val="0"/>
+                <w:color w:val="000000" w:themeColor="text1"/>
+              </w:rPr>
+              <w:t>Especifica que el formulario no debe ser validado cuando se envía</w:t>
+            </w:r>
+          </w:p>
+        </w:tc>
+      </w:tr>
+      <w:tr>
+        <w:tc>
+          <w:tcPr>
+            <w:cnfStyle w:val="001000000000" w:firstRow="0" w:lastRow="0" w:firstColumn="1" w:lastColumn="0" w:oddVBand="0" w:evenVBand="0" w:oddHBand="0" w:evenHBand="0" w:firstRowFirstColumn="0" w:firstRowLastColumn="0" w:lastRowFirstColumn="0" w:lastRowLastColumn="0"/>
+            <w:tcW w:w="1746" w:type="dxa"/>
+          </w:tcPr>
+          <w:p>
+            <w:pPr>
+              <w:rPr>
+                <w:rStyle w:val="nfasisintenso"/>
+                <w:i w:val="0"/>
+                <w:color w:val="000000" w:themeColor="text1"/>
+              </w:rPr>
+            </w:pPr>
+            <w:r>
+              <w:rPr>
+                <w:rStyle w:val="nfasisintenso"/>
+                <w:i w:val="0"/>
+                <w:color w:val="000000" w:themeColor="text1"/>
+              </w:rPr>
+              <w:t>Target</w:t>
+            </w:r>
+          </w:p>
+        </w:tc>
+        <w:tc>
+          <w:tcPr>
+            <w:tcW w:w="2361" w:type="dxa"/>
+          </w:tcPr>
+          <w:p>
+            <w:pPr>
+              <w:cnfStyle w:val="000000000000" w:firstRow="0" w:lastRow="0" w:firstColumn="0" w:lastColumn="0" w:oddVBand="0" w:evenVBand="0" w:oddHBand="0" w:evenHBand="0" w:firstRowFirstColumn="0" w:firstRowLastColumn="0" w:lastRowFirstColumn="0" w:lastRowLastColumn="0"/>
+              <w:rPr>
+                <w:rStyle w:val="nfasisintenso"/>
+                <w:i w:val="0"/>
+                <w:color w:val="000000" w:themeColor="text1"/>
+              </w:rPr>
+            </w:pPr>
+            <w:r>
+              <w:rPr>
+                <w:rStyle w:val="nfasisintenso"/>
+                <w:i w:val="0"/>
+                <w:iCs w:val="0"/>
+                <w:color w:val="000000" w:themeColor="text1"/>
+              </w:rPr>
+              <w:t>_</w:t>
+            </w:r>
+            <w:proofErr w:type="spellStart"/>
+            <w:r>
+              <w:rPr>
+                <w:rStyle w:val="nfasisintenso"/>
+                <w:i w:val="0"/>
+                <w:iCs w:val="0"/>
+                <w:color w:val="000000" w:themeColor="text1"/>
+              </w:rPr>
+              <w:t>blank</w:t>
+            </w:r>
+            <w:proofErr w:type="spellEnd"/>
+            <w:r>
+              <w:rPr>
+                <w:rStyle w:val="nfasisintenso"/>
+                <w:i w:val="0"/>
+                <w:iCs w:val="0"/>
+                <w:color w:val="000000" w:themeColor="text1"/>
+              </w:rPr>
+              <w:br/>
+            </w:r>
+            <w:r>
+              <w:rPr>
+                <w:rStyle w:val="nfasisintenso"/>
+                <w:i w:val="0"/>
+                <w:color w:val="000000" w:themeColor="text1"/>
+              </w:rPr>
+              <w:t>_</w:t>
+            </w:r>
+            <w:proofErr w:type="spellStart"/>
+            <w:r>
+              <w:rPr>
+                <w:rStyle w:val="nfasisintenso"/>
+                <w:i w:val="0"/>
+                <w:color w:val="000000" w:themeColor="text1"/>
+              </w:rPr>
+              <w:t>self</w:t>
+            </w:r>
+            <w:proofErr w:type="spellEnd"/>
+          </w:p>
+          <w:p>
+            <w:pPr>
+              <w:cnfStyle w:val="000000000000" w:firstRow="0" w:lastRow="0" w:firstColumn="0" w:lastColumn="0" w:oddVBand="0" w:evenVBand="0" w:oddHBand="0" w:evenHBand="0" w:firstRowFirstColumn="0" w:firstRowLastColumn="0" w:lastRowFirstColumn="0" w:lastRowLastColumn="0"/>
+              <w:rPr>
+                <w:rStyle w:val="nfasisintenso"/>
+                <w:i w:val="0"/>
+                <w:color w:val="000000" w:themeColor="text1"/>
+              </w:rPr>
+            </w:pPr>
+            <w:r>
+              <w:rPr>
+                <w:rStyle w:val="nfasisintenso"/>
+                <w:i w:val="0"/>
+                <w:iCs w:val="0"/>
+                <w:color w:val="000000" w:themeColor="text1"/>
+              </w:rPr>
+              <w:t>_</w:t>
+            </w:r>
+            <w:proofErr w:type="spellStart"/>
+            <w:r>
+              <w:rPr>
+                <w:rStyle w:val="nfasisintenso"/>
+                <w:i w:val="0"/>
+                <w:iCs w:val="0"/>
+                <w:color w:val="000000" w:themeColor="text1"/>
+              </w:rPr>
+              <w:t>parent</w:t>
+            </w:r>
+            <w:proofErr w:type="spellEnd"/>
+            <w:r>
+              <w:rPr>
+                <w:rStyle w:val="nfasisintenso"/>
+                <w:i w:val="0"/>
+                <w:iCs w:val="0"/>
+                <w:color w:val="000000" w:themeColor="text1"/>
+              </w:rPr>
+              <w:br/>
+            </w:r>
+            <w:r>
+              <w:rPr>
+                <w:rStyle w:val="nfasisintenso"/>
+                <w:i w:val="0"/>
+                <w:color w:val="000000" w:themeColor="text1"/>
+              </w:rPr>
+              <w:t>_top</w:t>
+            </w:r>
+          </w:p>
+        </w:tc>
+        <w:tc>
+          <w:tcPr>
+            <w:tcW w:w="4381" w:type="dxa"/>
+          </w:tcPr>
+          <w:p>
+            <w:pPr>
+              <w:cnfStyle w:val="000000000000" w:firstRow="0" w:lastRow="0" w:firstColumn="0" w:lastColumn="0" w:oddVBand="0" w:evenVBand="0" w:oddHBand="0" w:evenHBand="0" w:firstRowFirstColumn="0" w:firstRowLastColumn="0" w:lastRowFirstColumn="0" w:lastRowLastColumn="0"/>
+              <w:rPr>
+                <w:rStyle w:val="nfasisintenso"/>
+                <w:i w:val="0"/>
+                <w:color w:val="000000" w:themeColor="text1"/>
+              </w:rPr>
+            </w:pPr>
+            <w:r>
+              <w:rPr>
+                <w:rStyle w:val="nfasisintenso"/>
+                <w:i w:val="0"/>
+                <w:color w:val="000000" w:themeColor="text1"/>
+              </w:rPr>
+              <w:t>Especifica donde se debe mostrar la respuesta que se recibe tras enviar el formulario</w:t>
+            </w:r>
+          </w:p>
+        </w:tc>
+      </w:tr>
+    </w:tbl>
+    <w:p>
+      <w:pPr>
+        <w:rPr>
+          <w:rStyle w:val="nfasisintenso"/>
+          <w:i w:val="0"/>
+          <w:color w:val="000000" w:themeColor="text1"/>
+        </w:rPr>
+      </w:pPr>
+    </w:p>
+    <w:p>
+      <w:pPr>
+        <w:rPr>
+          <w:rStyle w:val="nfasisintenso"/>
+        </w:rPr>
+      </w:pPr>
+    </w:p>
+    <w:p>
+      <w:pPr>
+        <w:rPr>
+          <w:rStyle w:val="nfasisintenso"/>
+        </w:rPr>
+      </w:pPr>
+      <w:r>
+        <w:rPr>
+          <w:rStyle w:val="nfasisintenso"/>
+        </w:rPr>
+        <w:t>¿Para qué sirve el uso de una cuadrícula (</w:t>
+      </w:r>
+      <w:proofErr w:type="spellStart"/>
+      <w:r>
+        <w:rPr>
+          <w:rStyle w:val="nfasisintenso"/>
+        </w:rPr>
+        <w:t>grid</w:t>
+      </w:r>
+      <w:proofErr w:type="spellEnd"/>
+      <w:r>
+        <w:rPr>
+          <w:rStyle w:val="nfasisintenso"/>
+        </w:rPr>
+        <w:t>) en el diseño de una página web? Pon un ejemplo de un formulario en el que se emplee una cuadrícula para distribuir sus controles.</w:t>
+      </w:r>
+    </w:p>
+    <w:p>
+      <w:pPr>
+        <w:rPr>
+          <w:rStyle w:val="nfasisintenso"/>
+        </w:rPr>
+      </w:pPr>
+    </w:p>
+    <w:p>
+      <w:pPr>
+        <w:rPr>
+          <w:rStyle w:val="nfasisintenso"/>
+          <w:i w:val="0"/>
+          <w:color w:val="000000" w:themeColor="text1"/>
+        </w:rPr>
+      </w:pPr>
+      <w:r>
+        <w:rPr>
+          <w:rStyle w:val="nfasisintenso"/>
+          <w:i w:val="0"/>
+          <w:color w:val="000000" w:themeColor="text1"/>
+        </w:rPr>
+        <w:t>La cuadrí</w:t>
+      </w:r>
+      <w:r>
+        <w:rPr>
+          <w:rStyle w:val="nfasisintenso"/>
+          <w:i w:val="0"/>
+          <w:color w:val="000000" w:themeColor="text1"/>
+        </w:rPr>
+        <w:t>cula la usaremos para realizar</w:t>
+      </w:r>
+      <w:r>
+        <w:rPr>
+          <w:rStyle w:val="nfasisintenso"/>
+          <w:i w:val="0"/>
+          <w:color w:val="000000" w:themeColor="text1"/>
+        </w:rPr>
+        <w:t xml:space="preserve"> un diseño ordenado y coherente, dis</w:t>
+      </w:r>
+      <w:r>
+        <w:rPr>
+          <w:rStyle w:val="nfasisintenso"/>
+          <w:i w:val="0"/>
+          <w:color w:val="000000" w:themeColor="text1"/>
+        </w:rPr>
+        <w:t>puestos a intervalos regulares y ordenados.</w:t>
+      </w:r>
+    </w:p>
+    <w:p>
+      <w:pPr>
+        <w:rPr>
+          <w:rStyle w:val="nfasisintenso"/>
+          <w:i w:val="0"/>
+          <w:color w:val="000000" w:themeColor="text1"/>
+        </w:rPr>
+      </w:pPr>
+    </w:p>
+    <w:p>
+      <w:pPr>
+        <w:rPr>
+          <w:rStyle w:val="nfasisintenso"/>
+          <w:i w:val="0"/>
+          <w:color w:val="000000" w:themeColor="text1"/>
+        </w:rPr>
+      </w:pPr>
+      <w:r>
+        <w:rPr>
+          <w:rStyle w:val="nfasisintenso"/>
+          <w:i w:val="0"/>
+          <w:color w:val="000000" w:themeColor="text1"/>
+        </w:rPr>
+        <w:t xml:space="preserve">Un </w:t>
+      </w:r>
+      <w:proofErr w:type="spellStart"/>
+      <w:r>
+        <w:rPr>
+          <w:rStyle w:val="nfasisintenso"/>
+          <w:i w:val="0"/>
+          <w:color w:val="000000" w:themeColor="text1"/>
+        </w:rPr>
+        <w:t>grid</w:t>
+      </w:r>
+      <w:proofErr w:type="spellEnd"/>
+      <w:r>
+        <w:rPr>
+          <w:rStyle w:val="nfasisintenso"/>
+          <w:i w:val="0"/>
+          <w:color w:val="000000" w:themeColor="text1"/>
+        </w:rPr>
+        <w:t xml:space="preserve"> efectivo:</w:t>
+      </w:r>
+    </w:p>
+    <w:p>
+      <w:pPr>
+        <w:pStyle w:val="Prrafodelista"/>
+        <w:numPr>
+          <w:ilvl w:val="0"/>
+          <w:numId w:val="1"/>
+        </w:numPr>
+        <w:rPr>
+          <w:rStyle w:val="nfasisintenso"/>
+          <w:i w:val="0"/>
+          <w:color w:val="000000" w:themeColor="text1"/>
+        </w:rPr>
+      </w:pPr>
+      <w:r>
+        <w:rPr>
+          <w:rStyle w:val="nfasisintenso"/>
+          <w:i w:val="0"/>
+          <w:color w:val="000000" w:themeColor="text1"/>
+        </w:rPr>
+        <w:t>Hace que los má</w:t>
+      </w:r>
+      <w:r>
+        <w:rPr>
+          <w:rStyle w:val="nfasisintenso"/>
+          <w:i w:val="0"/>
+          <w:color w:val="000000" w:themeColor="text1"/>
+        </w:rPr>
+        <w:t>rgenes de columna se sitúen a intervalos consistentes</w:t>
+      </w:r>
+    </w:p>
+    <w:p>
+      <w:pPr>
+        <w:pStyle w:val="Prrafodelista"/>
+        <w:numPr>
+          <w:ilvl w:val="0"/>
+          <w:numId w:val="1"/>
+        </w:numPr>
+        <w:rPr>
+          <w:rStyle w:val="nfasisintenso"/>
+          <w:i w:val="0"/>
+          <w:color w:val="000000" w:themeColor="text1"/>
+        </w:rPr>
+      </w:pPr>
+      <w:r>
+        <w:rPr>
+          <w:rStyle w:val="nfasisintenso"/>
+          <w:i w:val="0"/>
+          <w:color w:val="000000" w:themeColor="text1"/>
+        </w:rPr>
+        <w:t>Las secciones secuenciales de un mismo documento compartirán sus márgenes superiores con los elementos de columnas adyacentes</w:t>
+      </w:r>
+    </w:p>
+    <w:p>
+      <w:pPr>
+        <w:pStyle w:val="Prrafodelista"/>
+        <w:numPr>
+          <w:ilvl w:val="0"/>
+          <w:numId w:val="1"/>
+        </w:numPr>
+        <w:rPr>
+          <w:rStyle w:val="nfasisintenso"/>
+          <w:i w:val="0"/>
+          <w:color w:val="000000" w:themeColor="text1"/>
+        </w:rPr>
+      </w:pPr>
+      <w:r>
+        <w:rPr>
+          <w:rStyle w:val="nfasisintenso"/>
+          <w:i w:val="0"/>
+          <w:color w:val="000000" w:themeColor="text1"/>
+        </w:rPr>
+        <w:t xml:space="preserve">Las ilustraciones son enmascaradas o recortadas </w:t>
+      </w:r>
+      <w:proofErr w:type="spellStart"/>
+      <w:r>
+        <w:rPr>
+          <w:rStyle w:val="nfasisintenso"/>
+          <w:i w:val="0"/>
+          <w:color w:val="000000" w:themeColor="text1"/>
+        </w:rPr>
+        <w:t>hastas</w:t>
+      </w:r>
+      <w:proofErr w:type="spellEnd"/>
+      <w:r>
+        <w:rPr>
+          <w:rStyle w:val="nfasisintenso"/>
+          <w:i w:val="0"/>
+          <w:color w:val="000000" w:themeColor="text1"/>
+        </w:rPr>
+        <w:t xml:space="preserve"> respetar las anchuras de las columnas como los intervalos de la cuadrícula atómica</w:t>
+      </w:r>
+    </w:p>
+    <w:p>
+      <w:pPr>
+        <w:pStyle w:val="Prrafodelista"/>
+        <w:numPr>
+          <w:ilvl w:val="0"/>
+          <w:numId w:val="1"/>
+        </w:numPr>
+        <w:rPr>
+          <w:rStyle w:val="nfasisintenso"/>
+          <w:i w:val="0"/>
+          <w:color w:val="000000" w:themeColor="text1"/>
+        </w:rPr>
+      </w:pPr>
+      <w:r>
+        <w:rPr>
+          <w:rStyle w:val="nfasisintenso"/>
+          <w:i w:val="0"/>
+          <w:color w:val="000000" w:themeColor="text1"/>
+        </w:rPr>
+        <w:t xml:space="preserve">Incluso en los casos de tratarse de una sola columna con elementos </w:t>
+      </w:r>
+      <w:proofErr w:type="spellStart"/>
+      <w:r>
+        <w:rPr>
+          <w:rStyle w:val="nfasisintenso"/>
+          <w:i w:val="0"/>
+          <w:color w:val="000000" w:themeColor="text1"/>
+        </w:rPr>
+        <w:t>float</w:t>
+      </w:r>
+      <w:proofErr w:type="spellEnd"/>
+      <w:r>
+        <w:rPr>
+          <w:rStyle w:val="nfasisintenso"/>
+          <w:i w:val="0"/>
+          <w:color w:val="000000" w:themeColor="text1"/>
+        </w:rPr>
+        <w:t>, estos cumplirán los estándares de tamaño y composición.</w:t>
+      </w:r>
+    </w:p>
+    <w:p>
+      <w:pPr>
+        <w:rPr>
+          <w:rStyle w:val="nfasisintenso"/>
+          <w:i w:val="0"/>
+          <w:color w:val="000000" w:themeColor="text1"/>
+        </w:rPr>
+      </w:pPr>
+    </w:p>
+    <w:p>
+      <w:pPr>
+        <w:rPr>
+          <w:rStyle w:val="nfasisintenso"/>
+          <w:i w:val="0"/>
+          <w:color w:val="000000" w:themeColor="text1"/>
+        </w:rPr>
+      </w:pPr>
+      <w:proofErr w:type="gramStart"/>
+      <w:r>
+        <w:rPr>
+          <w:rStyle w:val="nfasisintenso"/>
+          <w:i w:val="0"/>
+          <w:color w:val="000000" w:themeColor="text1"/>
+        </w:rPr>
+        <w:t>Comparativa uso</w:t>
+      </w:r>
+      <w:proofErr w:type="gramEnd"/>
+      <w:r>
+        <w:rPr>
+          <w:rStyle w:val="nfasisintenso"/>
+          <w:i w:val="0"/>
+          <w:color w:val="000000" w:themeColor="text1"/>
+        </w:rPr>
+        <w:t xml:space="preserve"> de </w:t>
+      </w:r>
+      <w:proofErr w:type="spellStart"/>
+      <w:r>
+        <w:rPr>
+          <w:rStyle w:val="nfasisintenso"/>
+          <w:i w:val="0"/>
+          <w:color w:val="000000" w:themeColor="text1"/>
+        </w:rPr>
+        <w:t>grid</w:t>
+      </w:r>
+      <w:proofErr w:type="spellEnd"/>
+      <w:r>
+        <w:rPr>
+          <w:rStyle w:val="nfasisintenso"/>
+          <w:i w:val="0"/>
+          <w:color w:val="000000" w:themeColor="text1"/>
+        </w:rPr>
+        <w:t xml:space="preserve"> vs </w:t>
+      </w:r>
+      <w:r>
+        <w:rPr>
+          <w:rStyle w:val="nfasisintenso"/>
+          <w:i w:val="0"/>
+          <w:color w:val="000000" w:themeColor="text1"/>
+        </w:rPr>
+        <w:t xml:space="preserve">sin </w:t>
+      </w:r>
+      <w:proofErr w:type="spellStart"/>
+      <w:r>
+        <w:rPr>
+          <w:rStyle w:val="nfasisintenso"/>
+          <w:i w:val="0"/>
+          <w:color w:val="000000" w:themeColor="text1"/>
+        </w:rPr>
+        <w:t>grid</w:t>
+      </w:r>
+      <w:proofErr w:type="spellEnd"/>
+    </w:p>
+    <w:p>
+      <w:pPr>
+        <w:rPr>
+          <w:rStyle w:val="nfasisintenso"/>
+          <w:i w:val="0"/>
+          <w:color w:val="000000" w:themeColor="text1"/>
+        </w:rPr>
+      </w:pPr>
+      <w:r>
+        <w:rPr>
+          <w:rStyle w:val="nfasisintenso"/>
+          <w:i w:val="0"/>
+          <w:noProof/>
+          <w:color w:val="000000" w:themeColor="text1"/>
+          <w:lang w:eastAsia="es-ES_tradnl"/>
+        </w:rPr>
+        <w:drawing>
+          <wp:inline distT="0" distB="0" distL="0" distR="0" wp14:anchorId="54D169B4" wp14:editId="5E087B8E">
+            <wp:extent cx="5397500" cy="2692400"/>
+            <wp:effectExtent l="0" t="0" r="12700" b="0"/>
+            <wp:docPr id="2" name="Imagen 2" descr="/Users/carlosdiazperez/Downloads/03-tipografia (1).jpg"/>
+            <wp:cNvGraphicFramePr>
+              <a:graphicFrameLocks xmlns:a="http://schemas.openxmlformats.org/drawingml/2006/main" noChangeAspect="1"/>
+            </wp:cNvGraphicFramePr>
+            <a:graphic xmlns:a="http://schemas.openxmlformats.org/drawingml/2006/main">
+              <a:graphicData uri="http://schemas.openxmlformats.org/drawingml/2006/picture">
+                <pic:pic xmlns:pic="http://schemas.openxmlformats.org/drawingml/2006/picture">
+                  <pic:nvPicPr>
+                    <pic:cNvPr id="0" name="Picture 2" descr="/Users/carlosdiazperez/Downloads/03-tipografia (1).jpg"/>
+                    <pic:cNvPicPr>
+                      <a:picLocks noChangeAspect="1" noChangeArrowheads="1"/>
+                    </pic:cNvPicPr>
+                  </pic:nvPicPr>
+                  <pic:blipFill>
+                    <a:blip r:embed="rId5">
+                      <a:extLst>
+                        <a:ext uri="{28A0092B-C50C-407E-A947-70E740481C1C}">
+                          <a14:useLocalDpi xmlns:a14="http://schemas.microsoft.com/office/drawing/2010/main" val="0"/>
+                        </a:ext>
+                      </a:extLst>
+                    </a:blip>
+                    <a:srcRect/>
+                    <a:stretch>
+                      <a:fillRect/>
+                    </a:stretch>
+                  </pic:blipFill>
+                  <pic:spPr bwMode="auto">
+                    <a:xfrm>
+                      <a:off x="0" y="0"/>
+                      <a:ext cx="5397500" cy="2692400"/>
+                    </a:xfrm>
+                    <a:prstGeom prst="rect">
+                      <a:avLst/>
+                    </a:prstGeom>
+                    <a:noFill/>
+                    <a:ln>
+                      <a:noFill/>
+                    </a:ln>
+                  </pic:spPr>
+                </pic:pic>
+              </a:graphicData>
+            </a:graphic>
+          </wp:inline>
+        </w:drawing>
+      </w:r>
+    </w:p>
+    <w:p>
+      <w:pPr>
+        <w:rPr>
+          <w:rStyle w:val="nfasisintenso"/>
+          <w:i w:val="0"/>
+          <w:color w:val="000000" w:themeColor="text1"/>
+        </w:rPr>
+      </w:pPr>
+      <w:r>
+        <w:rPr>
+          <w:rStyle w:val="nfasisintenso"/>
+          <w:i w:val="0"/>
+          <w:noProof/>
+          <w:color w:val="000000" w:themeColor="text1"/>
+          <w:lang w:eastAsia="es-ES_tradnl"/>
+        </w:rPr>
+        <w:drawing>
+          <wp:inline distT="0" distB="0" distL="0" distR="0" wp14:anchorId="1D5C4018" wp14:editId="0C2A3E24">
+            <wp:extent cx="5397500" cy="2692400"/>
+            <wp:effectExtent l="0" t="0" r="12700" b="0"/>
+            <wp:docPr id="1" name="Imagen 1" descr="/Users/carlosdiazperez/Downloads/03-tipografia2.jpg"/>
+            <wp:cNvGraphicFramePr>
+              <a:graphicFrameLocks xmlns:a="http://schemas.openxmlformats.org/drawingml/2006/main" noChangeAspect="1"/>
+            </wp:cNvGraphicFramePr>
+            <a:graphic xmlns:a="http://schemas.openxmlformats.org/drawingml/2006/main">
+              <a:graphicData uri="http://schemas.openxmlformats.org/drawingml/2006/picture">
+                <pic:pic xmlns:pic="http://schemas.openxmlformats.org/drawingml/2006/picture">
+                  <pic:nvPicPr>
+                    <pic:cNvPr id="0" name="Picture 1" descr="/Users/carlosdiazperez/Downloads/03-tipografia2.jpg"/>
+                    <pic:cNvPicPr>
+                      <a:picLocks noChangeAspect="1" noChangeArrowheads="1"/>
+                    </pic:cNvPicPr>
+                  </pic:nvPicPr>
+                  <pic:blipFill>
+                    <a:blip r:embed="rId6">
+                      <a:extLst>
+                        <a:ext uri="{28A0092B-C50C-407E-A947-70E740481C1C}">
+                          <a14:useLocalDpi xmlns:a14="http://schemas.microsoft.com/office/drawing/2010/main" val="0"/>
+                        </a:ext>
+                      </a:extLst>
+                    </a:blip>
+                    <a:srcRect/>
+                    <a:stretch>
+                      <a:fillRect/>
+                    </a:stretch>
+                  </pic:blipFill>
+                  <pic:spPr bwMode="auto">
+                    <a:xfrm>
+                      <a:off x="0" y="0"/>
+                      <a:ext cx="5397500" cy="2692400"/>
+                    </a:xfrm>
+                    <a:prstGeom prst="rect">
+                      <a:avLst/>
+                    </a:prstGeom>
+                    <a:noFill/>
+                    <a:ln>
+                      <a:noFill/>
+                    </a:ln>
+                  </pic:spPr>
+                </pic:pic>
+              </a:graphicData>
+            </a:graphic>
+          </wp:inline>
+        </w:drawing>
+      </w:r>
+    </w:p>
+    <w:p>
+      <w:pPr>
+        <w:rPr>
+          <w:rStyle w:val="nfasisintenso"/>
+          <w:i w:val="0"/>
+          <w:color w:val="000000" w:themeColor="text1"/>
+        </w:rPr>
+      </w:pPr>
+      <w:r>
+        <w:rPr>
+          <w:rStyle w:val="nfasisintenso"/>
+          <w:i w:val="0"/>
+          <w:color w:val="000000" w:themeColor="text1"/>
+        </w:rPr>
+        <w:t xml:space="preserve"> </w:t>
+      </w:r>
+    </w:p>
+    <w:p>
+      <w:pPr>
+        <w:pStyle w:val="Ttulo2"/>
+        <w:rPr>
+          <w:lang w:eastAsia="es-ES_tradnl"/>
+        </w:rPr>
+      </w:pPr>
+      <w:r>
+        <w:rPr>
+          <w:bdr w:val="none" w:sz="0" w:space="0" w:color="auto" w:frame="1"/>
+          <w:lang w:eastAsia="es-ES_tradnl"/>
+        </w:rPr>
+        <w:t>Pregunta 3</w:t>
+      </w:r>
+      <w:r>
+        <w:rPr>
+          <w:lang w:eastAsia="es-ES_tradnl"/>
+        </w:rPr>
+        <w:t xml:space="preserve">. </w:t>
+      </w:r>
+    </w:p>
+    <w:p>
+      <w:pPr>
+        <w:shd w:val="clear" w:color="auto" w:fill="FFFFFF"/>
+        <w:textAlignment w:val="baseline"/>
+        <w:rPr>
+          <w:rFonts w:ascii="Verdana" w:hAnsi="Verdana" w:cs="Times New Roman"/>
+          <w:color w:val="333333"/>
+          <w:sz w:val="20"/>
+          <w:szCs w:val="20"/>
+          <w:lang w:eastAsia="es-ES_tradnl"/>
+        </w:rPr>
+      </w:pPr>
+    </w:p>
+    <w:p>
+      <w:pPr>
+        <w:shd w:val="clear" w:color="auto" w:fill="FFFFFF"/>
+        <w:textAlignment w:val="baseline"/>
+        <w:rPr>
+          <w:rStyle w:val="nfasisintenso"/>
+          <w:lang w:eastAsia="es-ES_tradnl"/>
+        </w:rPr>
+      </w:pPr>
+      <w:r>
+        <w:rPr>
+          <w:rStyle w:val="nfasisintenso"/>
+          <w:lang w:eastAsia="es-ES_tradnl"/>
+        </w:rPr>
+        <w:t>Sobre elementos flotantes, responde a las siguientes cuestiones:</w:t>
+      </w:r>
+    </w:p>
+    <w:p>
+      <w:pPr>
+        <w:numPr>
+          <w:ilvl w:val="0"/>
+          <w:numId w:val="2"/>
+        </w:numPr>
+        <w:ind w:left="456"/>
+        <w:textAlignment w:val="baseline"/>
+        <w:rPr>
+          <w:rStyle w:val="nfasisintenso"/>
+          <w:lang w:eastAsia="es-ES_tradnl"/>
+        </w:rPr>
+      </w:pPr>
+      <w:r>
+        <w:rPr>
+          <w:rStyle w:val="nfasisintenso"/>
+          <w:lang w:eastAsia="es-ES_tradnl"/>
+        </w:rPr>
+        <w:t>¿Cómo podemos hacer que el tamaño de un elemento que contiene a varios elementos flotantes se amplíe para contener a estos (de manera que los hijos flotantes no "se salgan" de su elemento padre/contenedor)? Pon un ejemplo de cada uno de los métodos descritos, si hay más de uno.</w:t>
+      </w:r>
+    </w:p>
+    <w:p>
+      <w:pPr>
+        <w:textAlignment w:val="baseline"/>
+        <w:rPr>
+          <w:rStyle w:val="nfasisintenso"/>
+          <w:lang w:eastAsia="es-ES_tradnl"/>
+        </w:rPr>
+      </w:pPr>
+    </w:p>
+    <w:p>
+      <w:pPr>
+        <w:textAlignment w:val="baseline"/>
+        <w:rPr>
+          <w:rStyle w:val="nfasisintenso"/>
+          <w:i w:val="0"/>
+          <w:color w:val="000000" w:themeColor="text1"/>
+          <w:lang w:eastAsia="es-ES_tradnl"/>
+        </w:rPr>
+      </w:pPr>
+      <w:r>
+        <w:rPr>
+          <w:rStyle w:val="nfasisintenso"/>
+          <w:i w:val="0"/>
+          <w:color w:val="000000" w:themeColor="text1"/>
+          <w:lang w:eastAsia="es-ES_tradnl"/>
+        </w:rPr>
+        <w:t xml:space="preserve">Dispondríamos de dos </w:t>
+      </w:r>
+      <w:r>
+        <w:rPr>
+          <w:rStyle w:val="nfasisintenso"/>
+          <w:i w:val="0"/>
+          <w:color w:val="000000" w:themeColor="text1"/>
+          <w:lang w:eastAsia="es-ES_tradnl"/>
+        </w:rPr>
+        <w:t xml:space="preserve">maneras de hacerlo. Por un lado, hacer que el </w:t>
+      </w:r>
+      <w:r>
+        <w:rPr>
+          <w:rStyle w:val="nfasisintenso"/>
+          <w:b/>
+          <w:i w:val="0"/>
+          <w:color w:val="000000" w:themeColor="text1"/>
+          <w:lang w:eastAsia="es-ES_tradnl"/>
+        </w:rPr>
+        <w:t xml:space="preserve">elemento padre </w:t>
+      </w:r>
+      <w:r>
+        <w:rPr>
+          <w:rStyle w:val="nfasisintenso"/>
+          <w:i w:val="0"/>
+          <w:color w:val="000000" w:themeColor="text1"/>
+          <w:lang w:eastAsia="es-ES_tradnl"/>
+        </w:rPr>
+        <w:t xml:space="preserve">de aquellos elementos flotantes </w:t>
+      </w:r>
+      <w:r>
+        <w:rPr>
+          <w:rStyle w:val="nfasisintenso"/>
+          <w:b/>
+          <w:i w:val="0"/>
+          <w:color w:val="000000" w:themeColor="text1"/>
+          <w:lang w:eastAsia="es-ES_tradnl"/>
+        </w:rPr>
+        <w:t>también lo sea</w:t>
+      </w:r>
+      <w:r>
+        <w:rPr>
+          <w:rStyle w:val="nfasisintenso"/>
+          <w:i w:val="0"/>
+          <w:color w:val="000000" w:themeColor="text1"/>
+          <w:lang w:eastAsia="es-ES_tradnl"/>
+        </w:rPr>
+        <w:t>, de esta manera conseguiremos que uno contenga a otro.</w:t>
+      </w:r>
+    </w:p>
+    <w:p>
+      <w:pPr>
+        <w:textAlignment w:val="baseline"/>
+        <w:rPr>
+          <w:rStyle w:val="nfasisintenso"/>
+          <w:i w:val="0"/>
+          <w:color w:val="000000" w:themeColor="text1"/>
+          <w:lang w:eastAsia="es-ES_tradnl"/>
+        </w:rPr>
+      </w:pPr>
+      <w:r>
+        <w:rPr>
+          <w:rStyle w:val="nfasisintenso"/>
+          <w:i w:val="0"/>
+          <w:color w:val="000000" w:themeColor="text1"/>
+          <w:lang w:eastAsia="es-ES_tradnl"/>
+        </w:rPr>
+        <w:br/>
+        <w:t>Si por alguna razón</w:t>
+      </w:r>
+      <w:r>
+        <w:rPr>
+          <w:rStyle w:val="nfasisintenso"/>
+          <w:i w:val="0"/>
+          <w:color w:val="000000" w:themeColor="text1"/>
+          <w:lang w:eastAsia="es-ES_tradnl"/>
+        </w:rPr>
+        <w:t xml:space="preserve"> no podemos hacer que el elemento padre sea flotante, podemos utilizar la propiedad </w:t>
+      </w:r>
+      <w:proofErr w:type="spellStart"/>
+      <w:r>
+        <w:rPr>
+          <w:rStyle w:val="nfasisintenso"/>
+          <w:b/>
+          <w:i w:val="0"/>
+          <w:color w:val="000000" w:themeColor="text1"/>
+          <w:lang w:eastAsia="es-ES_tradnl"/>
+        </w:rPr>
+        <w:t>overflow</w:t>
+      </w:r>
+      <w:proofErr w:type="spellEnd"/>
+      <w:r>
+        <w:rPr>
+          <w:rStyle w:val="nfasisintenso"/>
+          <w:i w:val="0"/>
+          <w:color w:val="000000" w:themeColor="text1"/>
+          <w:lang w:eastAsia="es-ES_tradnl"/>
+        </w:rPr>
+        <w:t xml:space="preserve">, que si le asignamos el valor </w:t>
+      </w:r>
+      <w:proofErr w:type="spellStart"/>
+      <w:r>
+        <w:rPr>
+          <w:rStyle w:val="nfasisintenso"/>
+          <w:i w:val="0"/>
+          <w:color w:val="000000" w:themeColor="text1"/>
+          <w:lang w:eastAsia="es-ES_tradnl"/>
+        </w:rPr>
+        <w:t>hidden</w:t>
+      </w:r>
+      <w:proofErr w:type="spellEnd"/>
+      <w:r>
+        <w:rPr>
+          <w:rStyle w:val="nfasisintenso"/>
+          <w:i w:val="0"/>
+          <w:color w:val="000000" w:themeColor="text1"/>
+          <w:lang w:eastAsia="es-ES_tradnl"/>
+        </w:rPr>
+        <w:t xml:space="preserve"> sin una altura determinada ajustará su tamaño al de sus hijos.</w:t>
+      </w:r>
+    </w:p>
+    <w:p>
+      <w:pPr>
+        <w:textAlignment w:val="baseline"/>
+        <w:rPr>
+          <w:rStyle w:val="nfasisintenso"/>
+          <w:lang w:eastAsia="es-ES_tradnl"/>
+        </w:rPr>
+      </w:pPr>
+    </w:p>
+    <w:p>
+      <w:pPr>
+        <w:numPr>
+          <w:ilvl w:val="0"/>
+          <w:numId w:val="2"/>
+        </w:numPr>
+        <w:ind w:left="456"/>
+        <w:textAlignment w:val="baseline"/>
+        <w:rPr>
+          <w:rStyle w:val="nfasisintenso"/>
+          <w:lang w:eastAsia="es-ES_tradnl"/>
+        </w:rPr>
+      </w:pPr>
+      <w:r>
+        <w:rPr>
+          <w:rStyle w:val="nfasisintenso"/>
+          <w:lang w:eastAsia="es-ES_tradnl"/>
+        </w:rPr>
+        <w:t>Escribe el código HTML y el código CSS necesarios para conseguir tener en una página un menú de navegación horizontal de cuatro ítems en la parte superior de la página, dos columnas de contenido a continuación (debajo del menú) y un pie de página que se sitúe por debajo de los elementos anteriores.</w:t>
+      </w:r>
+    </w:p>
+    <w:p>
+      <w:pPr>
+        <w:rPr>
+          <w:rStyle w:val="nfasisintenso"/>
+          <w:i w:val="0"/>
+          <w:color w:val="000000" w:themeColor="text1"/>
+        </w:rPr>
+      </w:pPr>
+    </w:p>
+    <w:p>
+      <w:pPr>
+        <w:rPr>
+          <w:rStyle w:val="nfasisintenso"/>
+          <w:i w:val="0"/>
+          <w:color w:val="000000" w:themeColor="text1"/>
+        </w:rPr>
+      </w:pPr>
       <w:bookmarkStart w:id="0" w:name="_GoBack"/>
       <w:bookmarkEnd w:id="0"/>
     </w:p>
     <w:p>
       <w:pPr>
         <w:rPr>
+          <w:rStyle w:val="nfasisintenso"/>
+          <w:i w:val="0"/>
+          <w:color w:val="000000" w:themeColor="text1"/>
+        </w:rPr>
+      </w:pPr>
+    </w:p>
+    <w:p>
+      <w:pPr>
+        <w:rPr>
+          <w:rStyle w:val="nfasisintenso"/>
+          <w:i w:val="0"/>
+          <w:color w:val="000000" w:themeColor="text1"/>
+        </w:rPr>
+      </w:pPr>
+    </w:p>
+    <w:p>
+      <w:pPr>
+        <w:rPr>
+          <w:rStyle w:val="nfasisintenso"/>
+          <w:i w:val="0"/>
+          <w:color w:val="000000" w:themeColor="text1"/>
+        </w:rPr>
+      </w:pPr>
+    </w:p>
+    <w:p>
+      <w:pPr>
+        <w:rPr>
+          <w:rStyle w:val="nfasisintenso"/>
+        </w:rPr>
+      </w:pPr>
+    </w:p>
+    <w:p>
+      <w:pPr>
+        <w:rPr>
+          <w:rStyle w:val="nfasisintenso"/>
+        </w:rPr>
+      </w:pPr>
+      <w:r>
+        <w:rPr>
+          <w:rStyle w:val="nfasisintenso"/>
+        </w:rPr>
+        <w:t>FUENTES</w:t>
+      </w:r>
+    </w:p>
+    <w:p>
+      <w:pPr>
+        <w:rPr>
+          <w:rStyle w:val="nfasisintenso"/>
+        </w:rPr>
+      </w:pPr>
+    </w:p>
+    <w:p>
+      <w:pPr>
+        <w:rPr>
+          <w:rStyle w:val="nfasisintenso"/>
           <w:lang w:val="en-US"/>
         </w:rPr>
       </w:pPr>
-    </w:p>
-    <w:p>
-      <w:r>
-        <w:t>¿De qué formas se puede eliminar el espacio que aparece entre las celdas de una tabla al aplicarles un borde? Pon un ejemplo que lo ilustre.</w:t>
+      <w:proofErr w:type="spellStart"/>
+      <w:r>
+        <w:rPr>
+          <w:rStyle w:val="nfasisintenso"/>
+        </w:rPr>
+        <w:t>Form</w:t>
+      </w:r>
+      <w:proofErr w:type="spellEnd"/>
+      <w:r>
+        <w:rPr>
+          <w:rStyle w:val="nfasisintenso"/>
+        </w:rPr>
+        <w:t xml:space="preserve"> </w:t>
+      </w:r>
+      <w:proofErr w:type="spellStart"/>
+      <w:r>
+        <w:rPr>
+          <w:rStyle w:val="nfasisintenso"/>
+        </w:rPr>
+        <w:t>tag</w:t>
+      </w:r>
+      <w:proofErr w:type="spellEnd"/>
+      <w:r>
+        <w:rPr>
+          <w:rStyle w:val="nfasisintenso"/>
+        </w:rPr>
+        <w:t xml:space="preserve"> in HTML (W3Schools) https://www.w3schools.com/tags</w:t>
+      </w:r>
+      <w:r>
+        <w:rPr>
+          <w:rStyle w:val="nfasisintenso"/>
+          <w:lang w:val="en-US"/>
+        </w:rPr>
+        <w:t>/tag_form.asp</w:t>
       </w:r>
     </w:p>
     <w:sectPr>
@@ -163,6 +2366,219 @@
     </w:sectPr>
   </w:body>
 </w:document>
+</file>
+
+<file path=word/numbering.xml><?xml version="1.0" encoding="utf-8"?>
+<w:numbering xmlns:wpc="http://schemas.microsoft.com/office/word/2010/wordprocessingCanvas" xmlns:mo="http://schemas.microsoft.com/office/mac/office/2008/main" xmlns:mc="http://schemas.openxmlformats.org/markup-compatibility/2006" xmlns:mv="urn:schemas-microsoft-com:mac:vml" xmlns:o="urn:schemas-microsoft-com:office:office" xmlns:r="http://schemas.openxmlformats.org/officeDocument/2006/relationships" xmlns:m="http://schemas.openxmlformats.org/officeDocument/2006/math" xmlns:v="urn:schemas-microsoft-com:vml" xmlns:wp14="http://schemas.microsoft.com/office/word/2010/wordprocessingDrawing" xmlns:wp="http://schemas.openxmlformats.org/drawingml/2006/wordprocessingDrawing" xmlns:w10="urn:schemas-microsoft-com:office:word" xmlns:w="http://schemas.openxmlformats.org/wordprocessingml/2006/main" xmlns:w14="http://schemas.microsoft.com/office/word/2010/wordml" xmlns:w15="http://schemas.microsoft.com/office/word/2012/wordml" xmlns:wpg="http://schemas.microsoft.com/office/word/2010/wordprocessingGroup" xmlns:wpi="http://schemas.microsoft.com/office/word/2010/wordprocessingInk" xmlns:wne="http://schemas.microsoft.com/office/word/2006/wordml" xmlns:wps="http://schemas.microsoft.com/office/word/2010/wordprocessingShape" mc:Ignorable="w14 w15 wp14">
+  <w:abstractNum w:abstractNumId="0">
+    <w:nsid w:val="158E1B53"/>
+    <w:multiLevelType w:val="hybridMultilevel"/>
+    <w:tmpl w:val="EF7CFC86"/>
+    <w:lvl w:ilvl="0" w:tplc="040A000F">
+      <w:start w:val="1"/>
+      <w:numFmt w:val="decimal"/>
+      <w:lvlText w:val="%1."/>
+      <w:lvlJc w:val="left"/>
+      <w:pPr>
+        <w:ind w:left="720" w:hanging="360"/>
+      </w:pPr>
+      <w:rPr>
+        <w:rFonts w:hint="default"/>
+      </w:rPr>
+    </w:lvl>
+    <w:lvl w:ilvl="1" w:tplc="040A0019" w:tentative="1">
+      <w:start w:val="1"/>
+      <w:numFmt w:val="lowerLetter"/>
+      <w:lvlText w:val="%2."/>
+      <w:lvlJc w:val="left"/>
+      <w:pPr>
+        <w:ind w:left="1440" w:hanging="360"/>
+      </w:pPr>
+    </w:lvl>
+    <w:lvl w:ilvl="2" w:tplc="040A001B" w:tentative="1">
+      <w:start w:val="1"/>
+      <w:numFmt w:val="lowerRoman"/>
+      <w:lvlText w:val="%3."/>
+      <w:lvlJc w:val="right"/>
+      <w:pPr>
+        <w:ind w:left="2160" w:hanging="180"/>
+      </w:pPr>
+    </w:lvl>
+    <w:lvl w:ilvl="3" w:tplc="040A000F" w:tentative="1">
+      <w:start w:val="1"/>
+      <w:numFmt w:val="decimal"/>
+      <w:lvlText w:val="%4."/>
+      <w:lvlJc w:val="left"/>
+      <w:pPr>
+        <w:ind w:left="2880" w:hanging="360"/>
+      </w:pPr>
+    </w:lvl>
+    <w:lvl w:ilvl="4" w:tplc="040A0019" w:tentative="1">
+      <w:start w:val="1"/>
+      <w:numFmt w:val="lowerLetter"/>
+      <w:lvlText w:val="%5."/>
+      <w:lvlJc w:val="left"/>
+      <w:pPr>
+        <w:ind w:left="3600" w:hanging="360"/>
+      </w:pPr>
+    </w:lvl>
+    <w:lvl w:ilvl="5" w:tplc="040A001B" w:tentative="1">
+      <w:start w:val="1"/>
+      <w:numFmt w:val="lowerRoman"/>
+      <w:lvlText w:val="%6."/>
+      <w:lvlJc w:val="right"/>
+      <w:pPr>
+        <w:ind w:left="4320" w:hanging="180"/>
+      </w:pPr>
+    </w:lvl>
+    <w:lvl w:ilvl="6" w:tplc="040A000F" w:tentative="1">
+      <w:start w:val="1"/>
+      <w:numFmt w:val="decimal"/>
+      <w:lvlText w:val="%7."/>
+      <w:lvlJc w:val="left"/>
+      <w:pPr>
+        <w:ind w:left="5040" w:hanging="360"/>
+      </w:pPr>
+    </w:lvl>
+    <w:lvl w:ilvl="7" w:tplc="040A0019" w:tentative="1">
+      <w:start w:val="1"/>
+      <w:numFmt w:val="lowerLetter"/>
+      <w:lvlText w:val="%8."/>
+      <w:lvlJc w:val="left"/>
+      <w:pPr>
+        <w:ind w:left="5760" w:hanging="360"/>
+      </w:pPr>
+    </w:lvl>
+    <w:lvl w:ilvl="8" w:tplc="040A001B" w:tentative="1">
+      <w:start w:val="1"/>
+      <w:numFmt w:val="lowerRoman"/>
+      <w:lvlText w:val="%9."/>
+      <w:lvlJc w:val="right"/>
+      <w:pPr>
+        <w:ind w:left="6480" w:hanging="180"/>
+      </w:pPr>
+    </w:lvl>
+  </w:abstractNum>
+  <w:abstractNum w:abstractNumId="1">
+    <w:nsid w:val="4E88039D"/>
+    <w:multiLevelType w:val="multilevel"/>
+    <w:tmpl w:val="A746A122"/>
+    <w:lvl w:ilvl="0">
+      <w:start w:val="1"/>
+      <w:numFmt w:val="decimal"/>
+      <w:lvlText w:val="%1."/>
+      <w:lvlJc w:val="left"/>
+      <w:pPr>
+        <w:tabs>
+          <w:tab w:val="num" w:pos="720"/>
+        </w:tabs>
+        <w:ind w:left="720" w:hanging="360"/>
+      </w:pPr>
+    </w:lvl>
+    <w:lvl w:ilvl="1" w:tentative="1">
+      <w:start w:val="1"/>
+      <w:numFmt w:val="decimal"/>
+      <w:lvlText w:val="%2."/>
+      <w:lvlJc w:val="left"/>
+      <w:pPr>
+        <w:tabs>
+          <w:tab w:val="num" w:pos="1440"/>
+        </w:tabs>
+        <w:ind w:left="1440" w:hanging="360"/>
+      </w:pPr>
+    </w:lvl>
+    <w:lvl w:ilvl="2" w:tentative="1">
+      <w:start w:val="1"/>
+      <w:numFmt w:val="decimal"/>
+      <w:lvlText w:val="%3."/>
+      <w:lvlJc w:val="left"/>
+      <w:pPr>
+        <w:tabs>
+          <w:tab w:val="num" w:pos="2160"/>
+        </w:tabs>
+        <w:ind w:left="2160" w:hanging="360"/>
+      </w:pPr>
+    </w:lvl>
+    <w:lvl w:ilvl="3" w:tentative="1">
+      <w:start w:val="1"/>
+      <w:numFmt w:val="decimal"/>
+      <w:lvlText w:val="%4."/>
+      <w:lvlJc w:val="left"/>
+      <w:pPr>
+        <w:tabs>
+          <w:tab w:val="num" w:pos="2880"/>
+        </w:tabs>
+        <w:ind w:left="2880" w:hanging="360"/>
+      </w:pPr>
+    </w:lvl>
+    <w:lvl w:ilvl="4" w:tentative="1">
+      <w:start w:val="1"/>
+      <w:numFmt w:val="decimal"/>
+      <w:lvlText w:val="%5."/>
+      <w:lvlJc w:val="left"/>
+      <w:pPr>
+        <w:tabs>
+          <w:tab w:val="num" w:pos="3600"/>
+        </w:tabs>
+        <w:ind w:left="3600" w:hanging="360"/>
+      </w:pPr>
+    </w:lvl>
+    <w:lvl w:ilvl="5" w:tentative="1">
+      <w:start w:val="1"/>
+      <w:numFmt w:val="decimal"/>
+      <w:lvlText w:val="%6."/>
+      <w:lvlJc w:val="left"/>
+      <w:pPr>
+        <w:tabs>
+          <w:tab w:val="num" w:pos="4320"/>
+        </w:tabs>
+        <w:ind w:left="4320" w:hanging="360"/>
+      </w:pPr>
+    </w:lvl>
+    <w:lvl w:ilvl="6" w:tentative="1">
+      <w:start w:val="1"/>
+      <w:numFmt w:val="decimal"/>
+      <w:lvlText w:val="%7."/>
+      <w:lvlJc w:val="left"/>
+      <w:pPr>
+        <w:tabs>
+          <w:tab w:val="num" w:pos="5040"/>
+        </w:tabs>
+        <w:ind w:left="5040" w:hanging="360"/>
+      </w:pPr>
+    </w:lvl>
+    <w:lvl w:ilvl="7" w:tentative="1">
+      <w:start w:val="1"/>
+      <w:numFmt w:val="decimal"/>
+      <w:lvlText w:val="%8."/>
+      <w:lvlJc w:val="left"/>
+      <w:pPr>
+        <w:tabs>
+          <w:tab w:val="num" w:pos="5760"/>
+        </w:tabs>
+        <w:ind w:left="5760" w:hanging="360"/>
+      </w:pPr>
+    </w:lvl>
+    <w:lvl w:ilvl="8" w:tentative="1">
+      <w:start w:val="1"/>
+      <w:numFmt w:val="decimal"/>
+      <w:lvlText w:val="%9."/>
+      <w:lvlJc w:val="left"/>
+      <w:pPr>
+        <w:tabs>
+          <w:tab w:val="num" w:pos="6480"/>
+        </w:tabs>
+        <w:ind w:left="6480" w:hanging="360"/>
+      </w:pPr>
+    </w:lvl>
+  </w:abstractNum>
+  <w:num w:numId="1">
+    <w:abstractNumId w:val="0"/>
+  </w:num>
+  <w:num w:numId="2">
+    <w:abstractNumId w:val="1"/>
+  </w:num>
+</w:numbering>
 </file>
 
 <file path=word/styles.xml><?xml version="1.0" encoding="utf-8"?>
@@ -566,6 +2982,28 @@
     <w:name w:val="Normal"/>
     <w:qFormat/>
   </w:style>
+  <w:style w:type="paragraph" w:styleId="Ttulo2">
+    <w:name w:val="heading 2"/>
+    <w:basedOn w:val="Normal"/>
+    <w:next w:val="Normal"/>
+    <w:link w:val="Ttulo2Car"/>
+    <w:uiPriority w:val="9"/>
+    <w:unhideWhenUsed/>
+    <w:qFormat/>
+    <w:rsid w:val="007A4146"/>
+    <w:pPr>
+      <w:keepNext/>
+      <w:keepLines/>
+      <w:spacing w:before="40"/>
+      <w:outlineLvl w:val="1"/>
+    </w:pPr>
+    <w:rPr>
+      <w:rFonts w:asciiTheme="majorHAnsi" w:eastAsiaTheme="majorEastAsia" w:hAnsiTheme="majorHAnsi" w:cstheme="majorBidi"/>
+      <w:color w:val="2F5496" w:themeColor="accent1" w:themeShade="BF"/>
+      <w:sz w:val="26"/>
+      <w:szCs w:val="26"/>
+    </w:rPr>
+  </w:style>
   <w:style w:type="character" w:default="1" w:styleId="Fuentedeprrafopredeter">
     <w:name w:val="Default Paragraph Font"/>
     <w:uiPriority w:val="1"/>
@@ -592,6 +3030,169 @@
     <w:uiPriority w:val="99"/>
     <w:semiHidden/>
     <w:unhideWhenUsed/>
+  </w:style>
+  <w:style w:type="character" w:customStyle="1" w:styleId="Ttulo2Car">
+    <w:name w:val="Título 2 Car"/>
+    <w:basedOn w:val="Fuentedeprrafopredeter"/>
+    <w:link w:val="Ttulo2"/>
+    <w:uiPriority w:val="9"/>
+    <w:rsid w:val="007A4146"/>
+    <w:rPr>
+      <w:rFonts w:asciiTheme="majorHAnsi" w:eastAsiaTheme="majorEastAsia" w:hAnsiTheme="majorHAnsi" w:cstheme="majorBidi"/>
+      <w:color w:val="2F5496" w:themeColor="accent1" w:themeShade="BF"/>
+      <w:sz w:val="26"/>
+      <w:szCs w:val="26"/>
+    </w:rPr>
+  </w:style>
+  <w:style w:type="character" w:styleId="nfasisintenso">
+    <w:name w:val="Intense Emphasis"/>
+    <w:basedOn w:val="Fuentedeprrafopredeter"/>
+    <w:uiPriority w:val="21"/>
+    <w:qFormat/>
+    <w:rsid w:val="007A4146"/>
+    <w:rPr>
+      <w:i/>
+      <w:iCs/>
+      <w:color w:val="4472C4" w:themeColor="accent1"/>
+    </w:rPr>
+  </w:style>
+  <w:style w:type="paragraph" w:styleId="Sinespaciado">
+    <w:name w:val="No Spacing"/>
+    <w:uiPriority w:val="1"/>
+    <w:qFormat/>
+    <w:rsid w:val="00560A72"/>
+  </w:style>
+  <w:style w:type="table" w:styleId="Tablaconcuadrcula">
+    <w:name w:val="Table Grid"/>
+    <w:basedOn w:val="Tablanormal"/>
+    <w:uiPriority w:val="39"/>
+    <w:rsid w:val="00CC11AE"/>
+    <w:tblPr>
+      <w:tblInd w:w="0" w:type="dxa"/>
+      <w:tblBorders>
+        <w:top w:val="single" w:sz="4" w:space="0" w:color="auto"/>
+        <w:left w:val="single" w:sz="4" w:space="0" w:color="auto"/>
+        <w:bottom w:val="single" w:sz="4" w:space="0" w:color="auto"/>
+        <w:right w:val="single" w:sz="4" w:space="0" w:color="auto"/>
+        <w:insideH w:val="single" w:sz="4" w:space="0" w:color="auto"/>
+        <w:insideV w:val="single" w:sz="4" w:space="0" w:color="auto"/>
+      </w:tblBorders>
+      <w:tblCellMar>
+        <w:top w:w="0" w:type="dxa"/>
+        <w:left w:w="108" w:type="dxa"/>
+        <w:bottom w:w="0" w:type="dxa"/>
+        <w:right w:w="108" w:type="dxa"/>
+      </w:tblCellMar>
+    </w:tblPr>
+  </w:style>
+  <w:style w:type="table" w:styleId="Tabladecuadrcula1clara">
+    <w:name w:val="Grid Table 1 Light"/>
+    <w:basedOn w:val="Tablanormal"/>
+    <w:uiPriority w:val="46"/>
+    <w:rsid w:val="00CC11AE"/>
+    <w:tblPr>
+      <w:tblStyleRowBandSize w:val="1"/>
+      <w:tblStyleColBandSize w:val="1"/>
+      <w:tblInd w:w="0" w:type="dxa"/>
+      <w:tblBorders>
+        <w:top w:val="single" w:sz="4" w:space="0" w:color="999999" w:themeColor="text1" w:themeTint="66"/>
+        <w:left w:val="single" w:sz="4" w:space="0" w:color="999999" w:themeColor="text1" w:themeTint="66"/>
+        <w:bottom w:val="single" w:sz="4" w:space="0" w:color="999999" w:themeColor="text1" w:themeTint="66"/>
+        <w:right w:val="single" w:sz="4" w:space="0" w:color="999999" w:themeColor="text1" w:themeTint="66"/>
+        <w:insideH w:val="single" w:sz="4" w:space="0" w:color="999999" w:themeColor="text1" w:themeTint="66"/>
+        <w:insideV w:val="single" w:sz="4" w:space="0" w:color="999999" w:themeColor="text1" w:themeTint="66"/>
+      </w:tblBorders>
+      <w:tblCellMar>
+        <w:top w:w="0" w:type="dxa"/>
+        <w:left w:w="108" w:type="dxa"/>
+        <w:bottom w:w="0" w:type="dxa"/>
+        <w:right w:w="108" w:type="dxa"/>
+      </w:tblCellMar>
+    </w:tblPr>
+    <w:tblStylePr w:type="firstRow">
+      <w:rPr>
+        <w:b/>
+        <w:bCs/>
+      </w:rPr>
+      <w:tblPr/>
+      <w:tcPr>
+        <w:tcBorders>
+          <w:bottom w:val="single" w:sz="12" w:space="0" w:color="666666" w:themeColor="text1" w:themeTint="99"/>
+        </w:tcBorders>
+      </w:tcPr>
+    </w:tblStylePr>
+    <w:tblStylePr w:type="lastRow">
+      <w:rPr>
+        <w:b/>
+        <w:bCs/>
+      </w:rPr>
+      <w:tblPr/>
+      <w:tcPr>
+        <w:tcBorders>
+          <w:top w:val="double" w:sz="2" w:space="0" w:color="666666" w:themeColor="text1" w:themeTint="99"/>
+        </w:tcBorders>
+      </w:tcPr>
+    </w:tblStylePr>
+    <w:tblStylePr w:type="firstCol">
+      <w:rPr>
+        <w:b/>
+        <w:bCs/>
+      </w:rPr>
+    </w:tblStylePr>
+    <w:tblStylePr w:type="lastCol">
+      <w:rPr>
+        <w:b/>
+        <w:bCs/>
+      </w:rPr>
+    </w:tblStylePr>
+  </w:style>
+  <w:style w:type="character" w:styleId="nfasis">
+    <w:name w:val="Emphasis"/>
+    <w:basedOn w:val="Fuentedeprrafopredeter"/>
+    <w:uiPriority w:val="20"/>
+    <w:qFormat/>
+    <w:rsid w:val="00536BB7"/>
+    <w:rPr>
+      <w:i/>
+      <w:iCs/>
+    </w:rPr>
+  </w:style>
+  <w:style w:type="paragraph" w:styleId="Prrafodelista">
+    <w:name w:val="List Paragraph"/>
+    <w:basedOn w:val="Normal"/>
+    <w:uiPriority w:val="34"/>
+    <w:qFormat/>
+    <w:rsid w:val="00203645"/>
+    <w:pPr>
+      <w:ind w:left="720"/>
+      <w:contextualSpacing/>
+    </w:pPr>
+  </w:style>
+  <w:style w:type="paragraph" w:styleId="NormalWeb">
+    <w:name w:val="Normal (Web)"/>
+    <w:basedOn w:val="Normal"/>
+    <w:uiPriority w:val="99"/>
+    <w:semiHidden/>
+    <w:unhideWhenUsed/>
+    <w:rsid w:val="00581813"/>
+    <w:pPr>
+      <w:spacing w:before="100" w:beforeAutospacing="1" w:after="100" w:afterAutospacing="1"/>
+    </w:pPr>
+    <w:rPr>
+      <w:rFonts w:ascii="Times New Roman" w:hAnsi="Times New Roman" w:cs="Times New Roman"/>
+      <w:lang w:eastAsia="es-ES_tradnl"/>
+    </w:rPr>
+  </w:style>
+  <w:style w:type="character" w:styleId="Textoennegrita">
+    <w:name w:val="Strong"/>
+    <w:basedOn w:val="Fuentedeprrafopredeter"/>
+    <w:uiPriority w:val="22"/>
+    <w:qFormat/>
+    <w:rsid w:val="00581813"/>
+    <w:rPr>
+      <w:b/>
+      <w:bCs/>
+    </w:rPr>
   </w:style>
 </w:styles>
 </file>

</xml_diff>

<commit_message>
carlos: PEC al 95%
</commit_message>
<xml_diff>
--- a/Primera parte.docx
+++ b/Primera parte.docx
@@ -3,8 +3,30 @@
 <w:document xmlns:wpc="http://schemas.microsoft.com/office/word/2010/wordprocessingCanvas" xmlns:mo="http://schemas.microsoft.com/office/mac/office/2008/main" xmlns:mc="http://schemas.openxmlformats.org/markup-compatibility/2006" xmlns:mv="urn:schemas-microsoft-com:mac:vml" xmlns:o="urn:schemas-microsoft-com:office:office" xmlns:r="http://schemas.openxmlformats.org/officeDocument/2006/relationships" xmlns:m="http://schemas.openxmlformats.org/officeDocument/2006/math" xmlns:v="urn:schemas-microsoft-com:vml" xmlns:wp14="http://schemas.microsoft.com/office/word/2010/wordprocessingDrawing" xmlns:wp="http://schemas.openxmlformats.org/drawingml/2006/wordprocessingDrawing" xmlns:w10="urn:schemas-microsoft-com:office:word" xmlns:w="http://schemas.openxmlformats.org/wordprocessingml/2006/main" xmlns:w14="http://schemas.microsoft.com/office/word/2010/wordml" xmlns:w15="http://schemas.microsoft.com/office/word/2012/wordml" xmlns:wpg="http://schemas.microsoft.com/office/word/2010/wordprocessingGroup" xmlns:wpi="http://schemas.microsoft.com/office/word/2010/wordprocessingInk" xmlns:wne="http://schemas.microsoft.com/office/word/2006/wordml" xmlns:wps="http://schemas.microsoft.com/office/word/2010/wordprocessingShape" mc:Ignorable="w14 w15 wp14">
   <w:body>
     <w:p>
+      <w:r>
+        <w:br w:type="page"/>
+      </w:r>
+    </w:p>
+    <w:p>
+      <w:pPr>
+        <w:jc w:val="both"/>
+      </w:pPr>
+    </w:p>
+    <w:p>
+      <w:pPr>
+        <w:jc w:val="both"/>
+        <w:rPr>
+          <w:rFonts w:asciiTheme="majorHAnsi" w:eastAsiaTheme="majorEastAsia" w:hAnsiTheme="majorHAnsi" w:cstheme="majorBidi"/>
+          <w:color w:val="2F5496" w:themeColor="accent1" w:themeShade="BF"/>
+          <w:sz w:val="26"/>
+          <w:szCs w:val="26"/>
+        </w:rPr>
+      </w:pPr>
+    </w:p>
+    <w:p>
       <w:pPr>
         <w:pStyle w:val="Ttulo2"/>
+        <w:jc w:val="both"/>
       </w:pPr>
       <w:r>
         <w:t xml:space="preserve">Pregunta 1. </w:t>
@@ -13,6 +35,7 @@
     <w:p>
       <w:pPr>
         <w:pStyle w:val="Ttulo2"/>
+        <w:jc w:val="both"/>
         <w:rPr>
           <w:rStyle w:val="nfasisintenso"/>
           <w:rFonts w:asciiTheme="minorHAnsi" w:hAnsiTheme="minorHAnsi"/>
@@ -33,6 +56,7 @@
     <w:p>
       <w:pPr>
         <w:pStyle w:val="Ttulo2"/>
+        <w:jc w:val="both"/>
         <w:rPr>
           <w:rStyle w:val="nfasisintenso"/>
           <w:rFonts w:asciiTheme="minorHAnsi" w:hAnsiTheme="minorHAnsi"/>
@@ -70,8 +94,15 @@
         <w:t>? Pon un ejemplo de su uso.</w:t>
       </w:r>
     </w:p>
-    <w:p/>
-    <w:p>
+    <w:p>
+      <w:pPr>
+        <w:jc w:val="both"/>
+      </w:pPr>
+    </w:p>
+    <w:p>
+      <w:pPr>
+        <w:jc w:val="both"/>
+      </w:pPr>
       <w:r>
         <w:t xml:space="preserve">En HTML5, el atributo </w:t>
       </w:r>
@@ -101,6 +132,9 @@
       </w:r>
     </w:p>
     <w:p>
+      <w:pPr>
+        <w:jc w:val="both"/>
+      </w:pPr>
       <w:r>
         <w:br/>
         <w:t xml:space="preserve">Si estamos en HTML 4.01 se puede usar también en </w:t>
@@ -114,9 +148,14 @@
         <w:t>.</w:t>
       </w:r>
     </w:p>
-    <w:p/>
-    <w:p>
-      <w:pPr>
+    <w:p>
+      <w:pPr>
+        <w:jc w:val="both"/>
+      </w:pPr>
+    </w:p>
+    <w:p>
+      <w:pPr>
+        <w:jc w:val="both"/>
         <w:rPr>
           <w:lang w:val="en-US"/>
         </w:rPr>
@@ -186,6 +225,7 @@
     </w:p>
     <w:p>
       <w:pPr>
+        <w:jc w:val="both"/>
         <w:rPr>
           <w:lang w:val="en-US"/>
         </w:rPr>
@@ -193,6 +233,7 @@
     </w:p>
     <w:p>
       <w:pPr>
+        <w:jc w:val="both"/>
         <w:rPr>
           <w:rStyle w:val="nfasisintenso"/>
           <w:sz w:val="28"/>
@@ -206,8 +247,15 @@
         <w:t xml:space="preserve">¿De qué formas se puede eliminar el espacio que aparece entre las celdas de una tabla al aplicarles un borde? </w:t>
       </w:r>
     </w:p>
-    <w:p/>
-    <w:p>
+    <w:p>
+      <w:pPr>
+        <w:jc w:val="both"/>
+      </w:pPr>
+    </w:p>
+    <w:p>
+      <w:pPr>
+        <w:jc w:val="both"/>
+      </w:pPr>
       <w:r>
         <w:t xml:space="preserve">Mediante CSS se puede utilizar la propiedad </w:t>
       </w:r>
@@ -228,14 +276,28 @@
         <w:t>, que elimina directamente el espacio entre bordes.</w:t>
       </w:r>
     </w:p>
-    <w:p/>
-    <w:p>
+    <w:p>
+      <w:pPr>
+        <w:jc w:val="both"/>
+      </w:pPr>
+    </w:p>
+    <w:p>
+      <w:pPr>
+        <w:jc w:val="both"/>
+      </w:pPr>
       <w:r>
         <w:t>Pon un ejemplo que lo ilustre.</w:t>
       </w:r>
     </w:p>
-    <w:p/>
-    <w:p>
+    <w:p>
+      <w:pPr>
+        <w:jc w:val="both"/>
+      </w:pPr>
+    </w:p>
+    <w:p>
+      <w:pPr>
+        <w:jc w:val="both"/>
+      </w:pPr>
       <w:r>
         <w:t xml:space="preserve">Todos los ejemplos los he representado en el </w:t>
       </w:r>
@@ -248,8 +310,15 @@
         <w:t xml:space="preserve"> “primeraparte.html” dentro de la carpeta de la PEC.</w:t>
       </w:r>
     </w:p>
-    <w:p/>
-    <w:p>
+    <w:p>
+      <w:pPr>
+        <w:jc w:val="both"/>
+      </w:pPr>
+    </w:p>
+    <w:p>
+      <w:pPr>
+        <w:jc w:val="both"/>
+      </w:pPr>
       <w:r>
         <w:rPr>
           <w:rStyle w:val="Ttulo2Car"/>
@@ -262,6 +331,7 @@
     </w:p>
     <w:p>
       <w:pPr>
+        <w:jc w:val="both"/>
         <w:rPr>
           <w:rStyle w:val="nfasisintenso"/>
         </w:rPr>
@@ -275,6 +345,7 @@
     </w:p>
     <w:p>
       <w:pPr>
+        <w:jc w:val="both"/>
         <w:rPr>
           <w:rStyle w:val="nfasisintenso"/>
         </w:rPr>
@@ -302,13 +373,15 @@
     </w:p>
     <w:p>
       <w:pPr>
-        <w:rPr>
-          <w:rStyle w:val="nfasisintenso"/>
-        </w:rPr>
-      </w:pPr>
-    </w:p>
-    <w:p>
-      <w:pPr>
+        <w:jc w:val="both"/>
+        <w:rPr>
+          <w:rStyle w:val="nfasisintenso"/>
+        </w:rPr>
+      </w:pPr>
+    </w:p>
+    <w:p>
+      <w:pPr>
+        <w:jc w:val="both"/>
         <w:rPr>
           <w:rStyle w:val="nfasisintenso"/>
           <w:i w:val="0"/>
@@ -352,6 +425,7 @@
     </w:p>
     <w:p>
       <w:pPr>
+        <w:jc w:val="both"/>
         <w:rPr>
           <w:rStyle w:val="nfasisintenso"/>
           <w:i w:val="0"/>
@@ -381,6 +455,7 @@
           </w:tcPr>
           <w:p>
             <w:pPr>
+              <w:jc w:val="both"/>
               <w:rPr>
                 <w:rStyle w:val="nfasisintenso"/>
                 <w:i w:val="0"/>
@@ -403,6 +478,7 @@
           </w:tcPr>
           <w:p>
             <w:pPr>
+              <w:jc w:val="both"/>
               <w:cnfStyle w:val="100000000000" w:firstRow="1" w:lastRow="0" w:firstColumn="0" w:lastColumn="0" w:oddVBand="0" w:evenVBand="0" w:oddHBand="0" w:evenHBand="0" w:firstRowFirstColumn="0" w:firstRowLastColumn="0" w:lastRowFirstColumn="0" w:lastRowLastColumn="0"/>
               <w:rPr>
                 <w:rStyle w:val="nfasisintenso"/>
@@ -426,6 +502,7 @@
           </w:tcPr>
           <w:p>
             <w:pPr>
+              <w:jc w:val="both"/>
               <w:cnfStyle w:val="100000000000" w:firstRow="1" w:lastRow="0" w:firstColumn="0" w:lastColumn="0" w:oddVBand="0" w:evenVBand="0" w:oddHBand="0" w:evenHBand="0" w:firstRowFirstColumn="0" w:firstRowLastColumn="0" w:lastRowFirstColumn="0" w:lastRowLastColumn="0"/>
               <w:rPr>
                 <w:rStyle w:val="nfasisintenso"/>
@@ -455,6 +532,7 @@
           </w:tcPr>
           <w:p>
             <w:pPr>
+              <w:jc w:val="both"/>
               <w:rPr>
                 <w:rStyle w:val="nfasisintenso"/>
                 <w:i w:val="0"/>
@@ -479,6 +557,7 @@
           </w:tcPr>
           <w:p>
             <w:pPr>
+              <w:jc w:val="both"/>
               <w:cnfStyle w:val="000000000000" w:firstRow="0" w:lastRow="0" w:firstColumn="0" w:lastColumn="0" w:oddVBand="0" w:evenVBand="0" w:oddHBand="0" w:evenHBand="0" w:firstRowFirstColumn="0" w:firstRowLastColumn="0" w:lastRowFirstColumn="0" w:lastRowLastColumn="0"/>
               <w:rPr>
                 <w:rStyle w:val="nfasisintenso"/>
@@ -504,6 +583,7 @@
           </w:tcPr>
           <w:p>
             <w:pPr>
+              <w:jc w:val="both"/>
               <w:cnfStyle w:val="000000000000" w:firstRow="0" w:lastRow="0" w:firstColumn="0" w:lastColumn="0" w:oddVBand="0" w:evenVBand="0" w:oddHBand="0" w:evenHBand="0" w:firstRowFirstColumn="0" w:firstRowLastColumn="0" w:lastRowFirstColumn="0" w:lastRowLastColumn="0"/>
               <w:rPr>
                 <w:rStyle w:val="nfasisintenso"/>
@@ -546,6 +626,7 @@
           </w:tcPr>
           <w:p>
             <w:pPr>
+              <w:jc w:val="both"/>
               <w:rPr>
                 <w:rStyle w:val="nfasisintenso"/>
                 <w:i w:val="0"/>
@@ -570,6 +651,7 @@
           </w:tcPr>
           <w:p>
             <w:pPr>
+              <w:jc w:val="both"/>
               <w:cnfStyle w:val="000000000000" w:firstRow="0" w:lastRow="0" w:firstColumn="0" w:lastColumn="0" w:oddVBand="0" w:evenVBand="0" w:oddHBand="0" w:evenHBand="0" w:firstRowFirstColumn="0" w:firstRowLastColumn="0" w:lastRowFirstColumn="0" w:lastRowLastColumn="0"/>
               <w:rPr>
                 <w:rStyle w:val="nfasisintenso"/>
@@ -595,6 +677,7 @@
           </w:tcPr>
           <w:p>
             <w:pPr>
+              <w:jc w:val="both"/>
               <w:cnfStyle w:val="000000000000" w:firstRow="0" w:lastRow="0" w:firstColumn="0" w:lastColumn="0" w:oddVBand="0" w:evenVBand="0" w:oddHBand="0" w:evenHBand="0" w:firstRowFirstColumn="0" w:firstRowLastColumn="0" w:lastRowFirstColumn="0" w:lastRowLastColumn="0"/>
               <w:rPr>
                 <w:rStyle w:val="nfasisintenso"/>
@@ -657,6 +740,7 @@
           </w:tcPr>
           <w:p>
             <w:pPr>
+              <w:jc w:val="both"/>
               <w:rPr>
                 <w:rStyle w:val="nfasisintenso"/>
                 <w:i w:val="0"/>
@@ -681,6 +765,7 @@
           </w:tcPr>
           <w:p>
             <w:pPr>
+              <w:jc w:val="both"/>
               <w:cnfStyle w:val="000000000000" w:firstRow="0" w:lastRow="0" w:firstColumn="0" w:lastColumn="0" w:oddVBand="0" w:evenVBand="0" w:oddHBand="0" w:evenHBand="0" w:firstRowFirstColumn="0" w:firstRowLastColumn="0" w:lastRowFirstColumn="0" w:lastRowLastColumn="0"/>
               <w:rPr>
                 <w:rStyle w:val="nfasisintenso"/>
@@ -704,6 +789,7 @@
           </w:tcPr>
           <w:p>
             <w:pPr>
+              <w:jc w:val="both"/>
               <w:cnfStyle w:val="000000000000" w:firstRow="0" w:lastRow="0" w:firstColumn="0" w:lastColumn="0" w:oddVBand="0" w:evenVBand="0" w:oddHBand="0" w:evenHBand="0" w:firstRowFirstColumn="0" w:firstRowLastColumn="0" w:lastRowFirstColumn="0" w:lastRowLastColumn="0"/>
               <w:rPr>
                 <w:rStyle w:val="nfasisintenso"/>
@@ -730,6 +816,7 @@
           </w:tcPr>
           <w:p>
             <w:pPr>
+              <w:jc w:val="both"/>
               <w:rPr>
                 <w:rStyle w:val="nfasisintenso"/>
                 <w:i w:val="0"/>
@@ -768,6 +855,7 @@
           </w:tcPr>
           <w:p>
             <w:pPr>
+              <w:jc w:val="both"/>
               <w:cnfStyle w:val="000000000000" w:firstRow="0" w:lastRow="0" w:firstColumn="0" w:lastColumn="0" w:oddVBand="0" w:evenVBand="0" w:oddHBand="0" w:evenHBand="0" w:firstRowFirstColumn="0" w:firstRowLastColumn="0" w:lastRowFirstColumn="0" w:lastRowLastColumn="0"/>
               <w:rPr>
                 <w:rStyle w:val="nfasisintenso"/>
@@ -801,6 +889,7 @@
           </w:tcPr>
           <w:p>
             <w:pPr>
+              <w:jc w:val="both"/>
               <w:cnfStyle w:val="000000000000" w:firstRow="0" w:lastRow="0" w:firstColumn="0" w:lastColumn="0" w:oddVBand="0" w:evenVBand="0" w:oddHBand="0" w:evenHBand="0" w:firstRowFirstColumn="0" w:firstRowLastColumn="0" w:lastRowFirstColumn="0" w:lastRowLastColumn="0"/>
               <w:rPr>
                 <w:rStyle w:val="nfasisintenso"/>
@@ -827,6 +916,7 @@
           </w:tcPr>
           <w:p>
             <w:pPr>
+              <w:jc w:val="both"/>
               <w:rPr>
                 <w:rStyle w:val="nfasisintenso"/>
                 <w:i w:val="0"/>
@@ -851,6 +941,7 @@
           </w:tcPr>
           <w:p>
             <w:pPr>
+              <w:jc w:val="both"/>
               <w:cnfStyle w:val="000000000000" w:firstRow="0" w:lastRow="0" w:firstColumn="0" w:lastColumn="0" w:oddVBand="0" w:evenVBand="0" w:oddHBand="0" w:evenHBand="0" w:firstRowFirstColumn="0" w:firstRowLastColumn="0" w:lastRowFirstColumn="0" w:lastRowLastColumn="0"/>
               <w:rPr>
                 <w:rFonts w:ascii="Times New Roman" w:eastAsia="Times New Roman" w:hAnsi="Times New Roman" w:cs="Times New Roman"/>
@@ -974,8 +1065,19 @@
                 <w:shd w:val="clear" w:color="auto" w:fill="F1F1F1"/>
                 <w:lang w:eastAsia="es-ES_tradnl"/>
               </w:rPr>
-              <w:t>-</w:t>
-            </w:r>
+              <w:t>-data</w:t>
+            </w:r>
+            <w:r>
+              <w:rPr>
+                <w:rFonts w:ascii="Verdana" w:eastAsia="Times New Roman" w:hAnsi="Verdana" w:cs="Times New Roman"/>
+                <w:color w:val="000000"/>
+                <w:sz w:val="23"/>
+                <w:szCs w:val="23"/>
+                <w:lang w:eastAsia="es-ES_tradnl"/>
+              </w:rPr>
+              <w:br/>
+            </w:r>
+            <w:proofErr w:type="spellStart"/>
             <w:r>
               <w:rPr>
                 <w:rFonts w:ascii="Verdana" w:eastAsia="Times New Roman" w:hAnsi="Verdana" w:cs="Times New Roman"/>
@@ -985,20 +1087,9 @@
                 <w:shd w:val="clear" w:color="auto" w:fill="F1F1F1"/>
                 <w:lang w:eastAsia="es-ES_tradnl"/>
               </w:rPr>
-              <w:lastRenderedPageBreak/>
-              <w:t>data</w:t>
-            </w:r>
-            <w:r>
-              <w:rPr>
-                <w:rFonts w:ascii="Verdana" w:eastAsia="Times New Roman" w:hAnsi="Verdana" w:cs="Times New Roman"/>
-                <w:color w:val="000000"/>
-                <w:sz w:val="23"/>
-                <w:szCs w:val="23"/>
-                <w:lang w:eastAsia="es-ES_tradnl"/>
-              </w:rPr>
-              <w:br/>
-            </w:r>
-            <w:proofErr w:type="spellStart"/>
+              <w:t>text</w:t>
+            </w:r>
+            <w:proofErr w:type="spellEnd"/>
             <w:r>
               <w:rPr>
                 <w:rFonts w:ascii="Verdana" w:eastAsia="Times New Roman" w:hAnsi="Verdana" w:cs="Times New Roman"/>
@@ -1008,9 +1099,9 @@
                 <w:shd w:val="clear" w:color="auto" w:fill="F1F1F1"/>
                 <w:lang w:eastAsia="es-ES_tradnl"/>
               </w:rPr>
-              <w:t>text</w:t>
-            </w:r>
-            <w:proofErr w:type="spellEnd"/>
+              <w:t>/</w:t>
+            </w:r>
+            <w:proofErr w:type="spellStart"/>
             <w:r>
               <w:rPr>
                 <w:rFonts w:ascii="Verdana" w:eastAsia="Times New Roman" w:hAnsi="Verdana" w:cs="Times New Roman"/>
@@ -1020,24 +1111,13 @@
                 <w:shd w:val="clear" w:color="auto" w:fill="F1F1F1"/>
                 <w:lang w:eastAsia="es-ES_tradnl"/>
               </w:rPr>
-              <w:t>/</w:t>
-            </w:r>
-            <w:proofErr w:type="spellStart"/>
-            <w:r>
-              <w:rPr>
-                <w:rFonts w:ascii="Verdana" w:eastAsia="Times New Roman" w:hAnsi="Verdana" w:cs="Times New Roman"/>
-                <w:color w:val="000000"/>
-                <w:sz w:val="23"/>
-                <w:szCs w:val="23"/>
-                <w:shd w:val="clear" w:color="auto" w:fill="F1F1F1"/>
-                <w:lang w:eastAsia="es-ES_tradnl"/>
-              </w:rPr>
               <w:t>plain</w:t>
             </w:r>
             <w:proofErr w:type="spellEnd"/>
           </w:p>
           <w:p>
             <w:pPr>
+              <w:jc w:val="both"/>
               <w:cnfStyle w:val="000000000000" w:firstRow="0" w:lastRow="0" w:firstColumn="0" w:lastColumn="0" w:oddVBand="0" w:evenVBand="0" w:oddHBand="0" w:evenHBand="0" w:firstRowFirstColumn="0" w:firstRowLastColumn="0" w:lastRowFirstColumn="0" w:lastRowLastColumn="0"/>
               <w:rPr>
                 <w:rStyle w:val="nfasisintenso"/>
@@ -1053,6 +1133,7 @@
           </w:tcPr>
           <w:p>
             <w:pPr>
+              <w:jc w:val="both"/>
               <w:cnfStyle w:val="000000000000" w:firstRow="0" w:lastRow="0" w:firstColumn="0" w:lastColumn="0" w:oddVBand="0" w:evenVBand="0" w:oddHBand="0" w:evenHBand="0" w:firstRowFirstColumn="0" w:firstRowLastColumn="0" w:lastRowFirstColumn="0" w:lastRowLastColumn="0"/>
               <w:rPr>
                 <w:rStyle w:val="nfasisintenso"/>
@@ -1066,7 +1147,6 @@
                 <w:i w:val="0"/>
                 <w:color w:val="000000" w:themeColor="text1"/>
               </w:rPr>
-              <w:lastRenderedPageBreak/>
               <w:t xml:space="preserve">Especifica </w:t>
             </w:r>
             <w:proofErr w:type="spellStart"/>
@@ -1098,20 +1178,20 @@
           </w:tcPr>
           <w:p>
             <w:pPr>
-              <w:rPr>
-                <w:rStyle w:val="nfasisintenso"/>
-                <w:i w:val="0"/>
-                <w:color w:val="000000" w:themeColor="text1"/>
-              </w:rPr>
-            </w:pPr>
-            <w:proofErr w:type="spellStart"/>
-            <w:r>
-              <w:rPr>
-                <w:rStyle w:val="nfasisintenso"/>
-                <w:i w:val="0"/>
-                <w:color w:val="000000" w:themeColor="text1"/>
-              </w:rPr>
-              <w:lastRenderedPageBreak/>
+              <w:jc w:val="both"/>
+              <w:rPr>
+                <w:rStyle w:val="nfasisintenso"/>
+                <w:i w:val="0"/>
+                <w:color w:val="000000" w:themeColor="text1"/>
+              </w:rPr>
+            </w:pPr>
+            <w:proofErr w:type="spellStart"/>
+            <w:r>
+              <w:rPr>
+                <w:rStyle w:val="nfasisintenso"/>
+                <w:i w:val="0"/>
+                <w:color w:val="000000" w:themeColor="text1"/>
+              </w:rPr>
               <w:t>Method</w:t>
             </w:r>
             <w:proofErr w:type="spellEnd"/>
@@ -1123,6 +1203,7 @@
           </w:tcPr>
           <w:p>
             <w:pPr>
+              <w:jc w:val="both"/>
               <w:cnfStyle w:val="000000000000" w:firstRow="0" w:lastRow="0" w:firstColumn="0" w:lastColumn="0" w:oddVBand="0" w:evenVBand="0" w:oddHBand="0" w:evenHBand="0" w:firstRowFirstColumn="0" w:firstRowLastColumn="0" w:lastRowFirstColumn="0" w:lastRowLastColumn="0"/>
               <w:rPr>
                 <w:rStyle w:val="nfasisintenso"/>
@@ -1156,6 +1237,7 @@
           </w:tcPr>
           <w:p>
             <w:pPr>
+              <w:jc w:val="both"/>
               <w:cnfStyle w:val="000000000000" w:firstRow="0" w:lastRow="0" w:firstColumn="0" w:lastColumn="0" w:oddVBand="0" w:evenVBand="0" w:oddHBand="0" w:evenHBand="0" w:firstRowFirstColumn="0" w:firstRowLastColumn="0" w:lastRowFirstColumn="0" w:lastRowLastColumn="0"/>
               <w:rPr>
                 <w:rStyle w:val="nfasisintenso"/>
@@ -1190,6 +1272,7 @@
           </w:tcPr>
           <w:p>
             <w:pPr>
+              <w:jc w:val="both"/>
               <w:rPr>
                 <w:rStyle w:val="nfasisintenso"/>
                 <w:i w:val="0"/>
@@ -1214,6 +1297,7 @@
           </w:tcPr>
           <w:p>
             <w:pPr>
+              <w:jc w:val="both"/>
               <w:cnfStyle w:val="000000000000" w:firstRow="0" w:lastRow="0" w:firstColumn="0" w:lastColumn="0" w:oddVBand="0" w:evenVBand="0" w:oddHBand="0" w:evenHBand="0" w:firstRowFirstColumn="0" w:firstRowLastColumn="0" w:lastRowFirstColumn="0" w:lastRowLastColumn="0"/>
               <w:rPr>
                 <w:rStyle w:val="nfasisintenso"/>
@@ -1237,6 +1321,7 @@
           </w:tcPr>
           <w:p>
             <w:pPr>
+              <w:jc w:val="both"/>
               <w:cnfStyle w:val="000000000000" w:firstRow="0" w:lastRow="0" w:firstColumn="0" w:lastColumn="0" w:oddVBand="0" w:evenVBand="0" w:oddHBand="0" w:evenHBand="0" w:firstRowFirstColumn="0" w:firstRowLastColumn="0" w:lastRowFirstColumn="0" w:lastRowLastColumn="0"/>
               <w:rPr>
                 <w:rStyle w:val="nfasisintenso"/>
@@ -1263,6 +1348,7 @@
           </w:tcPr>
           <w:p>
             <w:pPr>
+              <w:jc w:val="both"/>
               <w:rPr>
                 <w:rStyle w:val="nfasisintenso"/>
                 <w:i w:val="0"/>
@@ -1303,6 +1389,7 @@
           </w:tcPr>
           <w:p>
             <w:pPr>
+              <w:jc w:val="both"/>
               <w:cnfStyle w:val="000000000000" w:firstRow="0" w:lastRow="0" w:firstColumn="0" w:lastColumn="0" w:oddVBand="0" w:evenVBand="0" w:oddHBand="0" w:evenHBand="0" w:firstRowFirstColumn="0" w:firstRowLastColumn="0" w:lastRowFirstColumn="0" w:lastRowLastColumn="0"/>
               <w:rPr>
                 <w:rStyle w:val="nfasisintenso"/>
@@ -1328,6 +1415,7 @@
           </w:tcPr>
           <w:p>
             <w:pPr>
+              <w:jc w:val="both"/>
               <w:cnfStyle w:val="000000000000" w:firstRow="0" w:lastRow="0" w:firstColumn="0" w:lastColumn="0" w:oddVBand="0" w:evenVBand="0" w:oddHBand="0" w:evenHBand="0" w:firstRowFirstColumn="0" w:firstRowLastColumn="0" w:lastRowFirstColumn="0" w:lastRowLastColumn="0"/>
               <w:rPr>
                 <w:rStyle w:val="nfasisintenso"/>
@@ -1354,6 +1442,7 @@
           </w:tcPr>
           <w:p>
             <w:pPr>
+              <w:jc w:val="both"/>
               <w:rPr>
                 <w:rStyle w:val="nfasisintenso"/>
                 <w:i w:val="0"/>
@@ -1376,6 +1465,7 @@
           </w:tcPr>
           <w:p>
             <w:pPr>
+              <w:jc w:val="both"/>
               <w:cnfStyle w:val="000000000000" w:firstRow="0" w:lastRow="0" w:firstColumn="0" w:lastColumn="0" w:oddVBand="0" w:evenVBand="0" w:oddHBand="0" w:evenHBand="0" w:firstRowFirstColumn="0" w:firstRowLastColumn="0" w:lastRowFirstColumn="0" w:lastRowLastColumn="0"/>
               <w:rPr>
                 <w:rStyle w:val="nfasisintenso"/>
@@ -1433,6 +1523,7 @@
           </w:p>
           <w:p>
             <w:pPr>
+              <w:jc w:val="both"/>
               <w:cnfStyle w:val="000000000000" w:firstRow="0" w:lastRow="0" w:firstColumn="0" w:lastColumn="0" w:oddVBand="0" w:evenVBand="0" w:oddHBand="0" w:evenHBand="0" w:firstRowFirstColumn="0" w:firstRowLastColumn="0" w:lastRowFirstColumn="0" w:lastRowLastColumn="0"/>
               <w:rPr>
                 <w:rStyle w:val="nfasisintenso"/>
@@ -1485,6 +1576,7 @@
           </w:tcPr>
           <w:p>
             <w:pPr>
+              <w:jc w:val="both"/>
               <w:cnfStyle w:val="000000000000" w:firstRow="0" w:lastRow="0" w:firstColumn="0" w:lastColumn="0" w:oddVBand="0" w:evenVBand="0" w:oddHBand="0" w:evenHBand="0" w:firstRowFirstColumn="0" w:firstRowLastColumn="0" w:lastRowFirstColumn="0" w:lastRowLastColumn="0"/>
               <w:rPr>
                 <w:rStyle w:val="nfasisintenso"/>
@@ -1506,22 +1598,25 @@
     </w:tbl>
     <w:p>
       <w:pPr>
-        <w:rPr>
-          <w:rStyle w:val="nfasisintenso"/>
-          <w:i w:val="0"/>
-          <w:color w:val="000000" w:themeColor="text1"/>
-        </w:rPr>
-      </w:pPr>
-    </w:p>
-    <w:p>
-      <w:pPr>
-        <w:rPr>
-          <w:rStyle w:val="nfasisintenso"/>
-        </w:rPr>
-      </w:pPr>
-    </w:p>
-    <w:p>
-      <w:pPr>
+        <w:jc w:val="both"/>
+        <w:rPr>
+          <w:rStyle w:val="nfasisintenso"/>
+          <w:i w:val="0"/>
+          <w:color w:val="000000" w:themeColor="text1"/>
+        </w:rPr>
+      </w:pPr>
+    </w:p>
+    <w:p>
+      <w:pPr>
+        <w:jc w:val="both"/>
+        <w:rPr>
+          <w:rStyle w:val="nfasisintenso"/>
+        </w:rPr>
+      </w:pPr>
+    </w:p>
+    <w:p>
+      <w:pPr>
+        <w:jc w:val="both"/>
         <w:rPr>
           <w:rStyle w:val="nfasisintenso"/>
         </w:rPr>
@@ -1549,13 +1644,15 @@
     </w:p>
     <w:p>
       <w:pPr>
-        <w:rPr>
-          <w:rStyle w:val="nfasisintenso"/>
-        </w:rPr>
-      </w:pPr>
-    </w:p>
-    <w:p>
-      <w:pPr>
+        <w:jc w:val="both"/>
+        <w:rPr>
+          <w:rStyle w:val="nfasisintenso"/>
+        </w:rPr>
+      </w:pPr>
+    </w:p>
+    <w:p>
+      <w:pPr>
+        <w:jc w:val="both"/>
         <w:rPr>
           <w:rStyle w:val="nfasisintenso"/>
           <w:i w:val="0"/>
@@ -1597,15 +1694,17 @@
     </w:p>
     <w:p>
       <w:pPr>
-        <w:rPr>
-          <w:rStyle w:val="nfasisintenso"/>
-          <w:i w:val="0"/>
-          <w:color w:val="000000" w:themeColor="text1"/>
-        </w:rPr>
-      </w:pPr>
-    </w:p>
-    <w:p>
-      <w:pPr>
+        <w:jc w:val="both"/>
+        <w:rPr>
+          <w:rStyle w:val="nfasisintenso"/>
+          <w:i w:val="0"/>
+          <w:color w:val="000000" w:themeColor="text1"/>
+        </w:rPr>
+      </w:pPr>
+    </w:p>
+    <w:p>
+      <w:pPr>
+        <w:jc w:val="both"/>
         <w:rPr>
           <w:rStyle w:val="nfasisintenso"/>
           <w:i w:val="0"/>
@@ -1646,6 +1745,7 @@
           <w:ilvl w:val="0"/>
           <w:numId w:val="1"/>
         </w:numPr>
+        <w:jc w:val="both"/>
         <w:rPr>
           <w:rStyle w:val="nfasisintenso"/>
           <w:i w:val="0"/>
@@ -1676,6 +1776,7 @@
           <w:ilvl w:val="0"/>
           <w:numId w:val="1"/>
         </w:numPr>
+        <w:jc w:val="both"/>
         <w:rPr>
           <w:rStyle w:val="nfasisintenso"/>
           <w:i w:val="0"/>
@@ -1698,6 +1799,7 @@
           <w:ilvl w:val="0"/>
           <w:numId w:val="1"/>
         </w:numPr>
+        <w:jc w:val="both"/>
         <w:rPr>
           <w:rStyle w:val="nfasisintenso"/>
           <w:i w:val="0"/>
@@ -1738,6 +1840,7 @@
           <w:ilvl w:val="0"/>
           <w:numId w:val="1"/>
         </w:numPr>
+        <w:jc w:val="both"/>
         <w:rPr>
           <w:rStyle w:val="nfasisintenso"/>
           <w:i w:val="0"/>
@@ -1773,15 +1876,17 @@
     </w:p>
     <w:p>
       <w:pPr>
-        <w:rPr>
-          <w:rStyle w:val="nfasisintenso"/>
-          <w:i w:val="0"/>
-          <w:color w:val="000000" w:themeColor="text1"/>
-        </w:rPr>
-      </w:pPr>
-    </w:p>
-    <w:p>
-      <w:pPr>
+        <w:jc w:val="both"/>
+        <w:rPr>
+          <w:rStyle w:val="nfasisintenso"/>
+          <w:i w:val="0"/>
+          <w:color w:val="000000" w:themeColor="text1"/>
+        </w:rPr>
+      </w:pPr>
+    </w:p>
+    <w:p>
+      <w:pPr>
+        <w:jc w:val="both"/>
         <w:rPr>
           <w:rStyle w:val="nfasisintenso"/>
           <w:i w:val="0"/>
@@ -1845,6 +1950,7 @@
     </w:p>
     <w:p>
       <w:pPr>
+        <w:jc w:val="both"/>
         <w:rPr>
           <w:rStyle w:val="nfasisintenso"/>
           <w:i w:val="0"/>
@@ -1911,6 +2017,7 @@
     </w:p>
     <w:p>
       <w:pPr>
+        <w:jc w:val="both"/>
         <w:rPr>
           <w:rStyle w:val="nfasisintenso"/>
           <w:i w:val="0"/>
@@ -1977,6 +2084,7 @@
     </w:p>
     <w:p>
       <w:pPr>
+        <w:jc w:val="both"/>
         <w:rPr>
           <w:rStyle w:val="nfasisintenso"/>
           <w:i w:val="0"/>
@@ -1995,6 +2103,7 @@
     <w:p>
       <w:pPr>
         <w:pStyle w:val="Ttulo2"/>
+        <w:jc w:val="both"/>
         <w:rPr>
           <w:lang w:eastAsia="es-ES_tradnl"/>
         </w:rPr>
@@ -2016,6 +2125,7 @@
     <w:p>
       <w:pPr>
         <w:shd w:val="clear" w:color="auto" w:fill="FFFFFF"/>
+        <w:jc w:val="both"/>
         <w:textAlignment w:val="baseline"/>
         <w:rPr>
           <w:rFonts w:ascii="Verdana" w:hAnsi="Verdana" w:cs="Times New Roman"/>
@@ -2029,6 +2139,7 @@
     <w:p>
       <w:pPr>
         <w:shd w:val="clear" w:color="auto" w:fill="FFFFFF"/>
+        <w:jc w:val="both"/>
         <w:textAlignment w:val="baseline"/>
         <w:rPr>
           <w:rStyle w:val="nfasisintenso"/>
@@ -2050,6 +2161,7 @@
           <w:numId w:val="2"/>
         </w:numPr>
         <w:ind w:left="456"/>
+        <w:jc w:val="both"/>
         <w:textAlignment w:val="baseline"/>
         <w:rPr>
           <w:rStyle w:val="nfasisintenso"/>
@@ -2066,6 +2178,7 @@
     </w:p>
     <w:p>
       <w:pPr>
+        <w:jc w:val="both"/>
         <w:textAlignment w:val="baseline"/>
         <w:rPr>
           <w:rStyle w:val="nfasisintenso"/>
@@ -2075,6 +2188,7 @@
     </w:p>
     <w:p>
       <w:pPr>
+        <w:jc w:val="both"/>
         <w:textAlignment w:val="baseline"/>
         <w:rPr>
           <w:rStyle w:val="nfasisintenso"/>
@@ -2142,6 +2256,7 @@
     </w:p>
     <w:p>
       <w:pPr>
+        <w:jc w:val="both"/>
         <w:textAlignment w:val="baseline"/>
         <w:rPr>
           <w:rStyle w:val="nfasisintenso"/>
@@ -2213,6 +2328,7 @@
     </w:p>
     <w:p>
       <w:pPr>
+        <w:jc w:val="both"/>
         <w:textAlignment w:val="baseline"/>
         <w:rPr>
           <w:rStyle w:val="nfasisintenso"/>
@@ -2227,6 +2343,7 @@
           <w:numId w:val="2"/>
         </w:numPr>
         <w:ind w:left="456"/>
+        <w:jc w:val="both"/>
         <w:textAlignment w:val="baseline"/>
         <w:rPr>
           <w:rStyle w:val="nfasisintenso"/>
@@ -2243,15 +2360,1554 @@
     </w:p>
     <w:p>
       <w:pPr>
-        <w:rPr>
-          <w:rStyle w:val="nfasisintenso"/>
-          <w:i w:val="0"/>
-          <w:color w:val="000000" w:themeColor="text1"/>
-        </w:rPr>
-      </w:pPr>
-    </w:p>
-    <w:p>
-      <w:pPr>
+        <w:jc w:val="both"/>
+        <w:textAlignment w:val="baseline"/>
+        <w:rPr>
+          <w:rStyle w:val="nfasisintenso"/>
+          <w:lang w:eastAsia="es-ES_tradnl"/>
+        </w:rPr>
+      </w:pPr>
+    </w:p>
+    <w:p>
+      <w:pPr>
+        <w:pStyle w:val="Ttulo2"/>
+        <w:jc w:val="both"/>
+        <w:rPr>
+          <w:rStyle w:val="nfasisintenso"/>
+          <w:i w:val="0"/>
+          <w:iCs w:val="0"/>
+          <w:color w:val="2F5496" w:themeColor="accent1" w:themeShade="BF"/>
+        </w:rPr>
+      </w:pPr>
+      <w:r>
+        <w:rPr>
+          <w:rStyle w:val="nfasisintenso"/>
+          <w:i w:val="0"/>
+          <w:iCs w:val="0"/>
+          <w:color w:val="2F5496" w:themeColor="accent1" w:themeShade="BF"/>
+        </w:rPr>
+        <w:t>HTML</w:t>
+      </w:r>
+    </w:p>
+    <w:p>
+      <w:pPr>
+        <w:ind w:left="456"/>
+        <w:jc w:val="both"/>
+        <w:textAlignment w:val="baseline"/>
+        <w:rPr>
+          <w:rStyle w:val="nfasisintenso"/>
+          <w:lang w:eastAsia="es-ES_tradnl"/>
+        </w:rPr>
+      </w:pPr>
+    </w:p>
+    <w:tbl>
+      <w:tblPr>
+        <w:tblStyle w:val="Tablaconcuadrcula"/>
+        <w:tblW w:w="6196" w:type="dxa"/>
+        <w:tblInd w:w="1130" w:type="dxa"/>
+        <w:tblLook w:val="04A0" w:firstRow="1" w:lastRow="0" w:firstColumn="1" w:lastColumn="0" w:noHBand="0" w:noVBand="1"/>
+      </w:tblPr>
+      <w:tblGrid>
+        <w:gridCol w:w="6196"/>
+      </w:tblGrid>
+      <w:tr>
+        <w:tc>
+          <w:tcPr>
+            <w:tcW w:w="6196" w:type="dxa"/>
+            <w:tcBorders>
+              <w:top w:val="nil"/>
+              <w:left w:val="single" w:sz="4" w:space="0" w:color="auto"/>
+              <w:bottom w:val="nil"/>
+              <w:right w:val="nil"/>
+            </w:tcBorders>
+            <w:shd w:val="clear" w:color="auto" w:fill="E7E6E6" w:themeFill="background2"/>
+          </w:tcPr>
+          <w:p>
+            <w:pPr>
+              <w:jc w:val="both"/>
+              <w:rPr>
+                <w:rStyle w:val="nfasisintenso"/>
+                <w:i w:val="0"/>
+                <w:color w:val="000000" w:themeColor="text1"/>
+              </w:rPr>
+            </w:pPr>
+            <w:r>
+              <w:rPr>
+                <w:rStyle w:val="nfasisintenso"/>
+                <w:i w:val="0"/>
+                <w:color w:val="000000" w:themeColor="text1"/>
+              </w:rPr>
+              <w:t>&lt;</w:t>
+            </w:r>
+            <w:proofErr w:type="spellStart"/>
+            <w:r>
+              <w:rPr>
+                <w:rStyle w:val="nfasisintenso"/>
+                <w:i w:val="0"/>
+                <w:color w:val="000000" w:themeColor="text1"/>
+              </w:rPr>
+              <w:t>header</w:t>
+            </w:r>
+            <w:proofErr w:type="spellEnd"/>
+            <w:r>
+              <w:rPr>
+                <w:rStyle w:val="nfasisintenso"/>
+                <w:i w:val="0"/>
+                <w:color w:val="000000" w:themeColor="text1"/>
+              </w:rPr>
+              <w:t>&gt;</w:t>
+            </w:r>
+          </w:p>
+          <w:p>
+            <w:pPr>
+              <w:jc w:val="both"/>
+              <w:rPr>
+                <w:rStyle w:val="nfasisintenso"/>
+                <w:i w:val="0"/>
+                <w:color w:val="000000" w:themeColor="text1"/>
+              </w:rPr>
+            </w:pPr>
+            <w:r>
+              <w:rPr>
+                <w:rStyle w:val="nfasisintenso"/>
+                <w:i w:val="0"/>
+                <w:color w:val="000000" w:themeColor="text1"/>
+              </w:rPr>
+              <w:t xml:space="preserve">           &lt;h1&gt;PÁGINA DE EJEMPLO PEC3&lt;/h1&gt;</w:t>
+            </w:r>
+          </w:p>
+          <w:p>
+            <w:pPr>
+              <w:jc w:val="both"/>
+              <w:rPr>
+                <w:rStyle w:val="nfasisintenso"/>
+                <w:i w:val="0"/>
+                <w:color w:val="000000" w:themeColor="text1"/>
+              </w:rPr>
+            </w:pPr>
+            <w:r>
+              <w:rPr>
+                <w:rStyle w:val="nfasisintenso"/>
+                <w:i w:val="0"/>
+                <w:color w:val="000000" w:themeColor="text1"/>
+              </w:rPr>
+              <w:t xml:space="preserve">            &lt;</w:t>
+            </w:r>
+            <w:proofErr w:type="spellStart"/>
+            <w:r>
+              <w:rPr>
+                <w:rStyle w:val="nfasisintenso"/>
+                <w:i w:val="0"/>
+                <w:color w:val="000000" w:themeColor="text1"/>
+              </w:rPr>
+              <w:t>nav</w:t>
+            </w:r>
+            <w:proofErr w:type="spellEnd"/>
+            <w:r>
+              <w:rPr>
+                <w:rStyle w:val="nfasisintenso"/>
+                <w:i w:val="0"/>
+                <w:color w:val="000000" w:themeColor="text1"/>
+              </w:rPr>
+              <w:t>&gt;</w:t>
+            </w:r>
+          </w:p>
+          <w:p>
+            <w:pPr>
+              <w:jc w:val="both"/>
+              <w:rPr>
+                <w:rStyle w:val="nfasisintenso"/>
+                <w:i w:val="0"/>
+                <w:color w:val="000000" w:themeColor="text1"/>
+              </w:rPr>
+            </w:pPr>
+            <w:r>
+              <w:rPr>
+                <w:rStyle w:val="nfasisintenso"/>
+                <w:i w:val="0"/>
+                <w:color w:val="000000" w:themeColor="text1"/>
+              </w:rPr>
+              <w:t xml:space="preserve">                &lt;</w:t>
+            </w:r>
+            <w:proofErr w:type="spellStart"/>
+            <w:r>
+              <w:rPr>
+                <w:rStyle w:val="nfasisintenso"/>
+                <w:i w:val="0"/>
+                <w:color w:val="000000" w:themeColor="text1"/>
+              </w:rPr>
+              <w:t>ul</w:t>
+            </w:r>
+            <w:proofErr w:type="spellEnd"/>
+            <w:r>
+              <w:rPr>
+                <w:rStyle w:val="nfasisintenso"/>
+                <w:i w:val="0"/>
+                <w:color w:val="000000" w:themeColor="text1"/>
+              </w:rPr>
+              <w:t>&gt;</w:t>
+            </w:r>
+          </w:p>
+          <w:p>
+            <w:pPr>
+              <w:jc w:val="both"/>
+              <w:rPr>
+                <w:rStyle w:val="nfasisintenso"/>
+                <w:i w:val="0"/>
+                <w:color w:val="000000" w:themeColor="text1"/>
+              </w:rPr>
+            </w:pPr>
+            <w:r>
+              <w:rPr>
+                <w:rStyle w:val="nfasisintenso"/>
+                <w:i w:val="0"/>
+                <w:color w:val="000000" w:themeColor="text1"/>
+              </w:rPr>
+              <w:t xml:space="preserve">                    &lt;li&gt;&lt;a </w:t>
+            </w:r>
+            <w:proofErr w:type="spellStart"/>
+            <w:r>
+              <w:rPr>
+                <w:rStyle w:val="nfasisintenso"/>
+                <w:i w:val="0"/>
+                <w:color w:val="000000" w:themeColor="text1"/>
+              </w:rPr>
+              <w:t>href</w:t>
+            </w:r>
+            <w:proofErr w:type="spellEnd"/>
+            <w:r>
+              <w:rPr>
+                <w:rStyle w:val="nfasisintenso"/>
+                <w:i w:val="0"/>
+                <w:color w:val="000000" w:themeColor="text1"/>
+              </w:rPr>
+              <w:t xml:space="preserve">="" </w:t>
+            </w:r>
+            <w:proofErr w:type="spellStart"/>
+            <w:r>
+              <w:rPr>
+                <w:rStyle w:val="nfasisintenso"/>
+                <w:i w:val="0"/>
+                <w:color w:val="000000" w:themeColor="text1"/>
+              </w:rPr>
+              <w:t>title</w:t>
+            </w:r>
+            <w:proofErr w:type="spellEnd"/>
+            <w:r>
+              <w:rPr>
+                <w:rStyle w:val="nfasisintenso"/>
+                <w:i w:val="0"/>
+                <w:color w:val="000000" w:themeColor="text1"/>
+              </w:rPr>
+              <w:t>=""&gt;UNO&lt;/a&gt;&lt;/li&gt;</w:t>
+            </w:r>
+          </w:p>
+          <w:p>
+            <w:pPr>
+              <w:jc w:val="both"/>
+              <w:rPr>
+                <w:rStyle w:val="nfasisintenso"/>
+                <w:i w:val="0"/>
+                <w:color w:val="000000" w:themeColor="text1"/>
+              </w:rPr>
+            </w:pPr>
+            <w:r>
+              <w:rPr>
+                <w:rStyle w:val="nfasisintenso"/>
+                <w:i w:val="0"/>
+                <w:color w:val="000000" w:themeColor="text1"/>
+              </w:rPr>
+              <w:t xml:space="preserve">                    &lt;li&gt;&lt;a </w:t>
+            </w:r>
+            <w:proofErr w:type="spellStart"/>
+            <w:r>
+              <w:rPr>
+                <w:rStyle w:val="nfasisintenso"/>
+                <w:i w:val="0"/>
+                <w:color w:val="000000" w:themeColor="text1"/>
+              </w:rPr>
+              <w:t>href</w:t>
+            </w:r>
+            <w:proofErr w:type="spellEnd"/>
+            <w:r>
+              <w:rPr>
+                <w:rStyle w:val="nfasisintenso"/>
+                <w:i w:val="0"/>
+                <w:color w:val="000000" w:themeColor="text1"/>
+              </w:rPr>
+              <w:t xml:space="preserve">="" </w:t>
+            </w:r>
+            <w:proofErr w:type="spellStart"/>
+            <w:r>
+              <w:rPr>
+                <w:rStyle w:val="nfasisintenso"/>
+                <w:i w:val="0"/>
+                <w:color w:val="000000" w:themeColor="text1"/>
+              </w:rPr>
+              <w:t>title</w:t>
+            </w:r>
+            <w:proofErr w:type="spellEnd"/>
+            <w:r>
+              <w:rPr>
+                <w:rStyle w:val="nfasisintenso"/>
+                <w:i w:val="0"/>
+                <w:color w:val="000000" w:themeColor="text1"/>
+              </w:rPr>
+              <w:t>=""&gt;DOS&lt;/a&gt;&lt;/li&gt;</w:t>
+            </w:r>
+          </w:p>
+          <w:p>
+            <w:pPr>
+              <w:jc w:val="both"/>
+              <w:rPr>
+                <w:rStyle w:val="nfasisintenso"/>
+                <w:i w:val="0"/>
+                <w:color w:val="000000" w:themeColor="text1"/>
+              </w:rPr>
+            </w:pPr>
+            <w:r>
+              <w:rPr>
+                <w:rStyle w:val="nfasisintenso"/>
+                <w:i w:val="0"/>
+                <w:color w:val="000000" w:themeColor="text1"/>
+              </w:rPr>
+              <w:t xml:space="preserve">                    &lt;li&gt;&lt;a </w:t>
+            </w:r>
+            <w:proofErr w:type="spellStart"/>
+            <w:r>
+              <w:rPr>
+                <w:rStyle w:val="nfasisintenso"/>
+                <w:i w:val="0"/>
+                <w:color w:val="000000" w:themeColor="text1"/>
+              </w:rPr>
+              <w:t>href</w:t>
+            </w:r>
+            <w:proofErr w:type="spellEnd"/>
+            <w:r>
+              <w:rPr>
+                <w:rStyle w:val="nfasisintenso"/>
+                <w:i w:val="0"/>
+                <w:color w:val="000000" w:themeColor="text1"/>
+              </w:rPr>
+              <w:t xml:space="preserve">="" </w:t>
+            </w:r>
+            <w:proofErr w:type="spellStart"/>
+            <w:r>
+              <w:rPr>
+                <w:rStyle w:val="nfasisintenso"/>
+                <w:i w:val="0"/>
+                <w:color w:val="000000" w:themeColor="text1"/>
+              </w:rPr>
+              <w:t>title</w:t>
+            </w:r>
+            <w:proofErr w:type="spellEnd"/>
+            <w:r>
+              <w:rPr>
+                <w:rStyle w:val="nfasisintenso"/>
+                <w:i w:val="0"/>
+                <w:color w:val="000000" w:themeColor="text1"/>
+              </w:rPr>
+              <w:t>=""&gt;TRES&lt;/a&gt;&lt;/li&gt;</w:t>
+            </w:r>
+          </w:p>
+          <w:p>
+            <w:pPr>
+              <w:jc w:val="both"/>
+              <w:rPr>
+                <w:rStyle w:val="nfasisintenso"/>
+                <w:i w:val="0"/>
+                <w:color w:val="000000" w:themeColor="text1"/>
+                <w:lang w:val="en-US"/>
+              </w:rPr>
+            </w:pPr>
+            <w:r>
+              <w:rPr>
+                <w:rStyle w:val="nfasisintenso"/>
+                <w:i w:val="0"/>
+                <w:color w:val="000000" w:themeColor="text1"/>
+              </w:rPr>
+              <w:t xml:space="preserve">                    </w:t>
+            </w:r>
+            <w:r>
+              <w:rPr>
+                <w:rStyle w:val="nfasisintenso"/>
+                <w:i w:val="0"/>
+                <w:color w:val="000000" w:themeColor="text1"/>
+                <w:lang w:val="en-US"/>
+              </w:rPr>
+              <w:t xml:space="preserve">&lt;li&gt;&lt;a </w:t>
+            </w:r>
+            <w:proofErr w:type="spellStart"/>
+            <w:r>
+              <w:rPr>
+                <w:rStyle w:val="nfasisintenso"/>
+                <w:i w:val="0"/>
+                <w:color w:val="000000" w:themeColor="text1"/>
+                <w:lang w:val="en-US"/>
+              </w:rPr>
+              <w:t>href</w:t>
+            </w:r>
+            <w:proofErr w:type="spellEnd"/>
+            <w:r>
+              <w:rPr>
+                <w:rStyle w:val="nfasisintenso"/>
+                <w:i w:val="0"/>
+                <w:color w:val="000000" w:themeColor="text1"/>
+                <w:lang w:val="en-US"/>
+              </w:rPr>
+              <w:t>="" title=""&gt;CUATRO&lt;/a&gt;&lt;/li&gt;</w:t>
+            </w:r>
+          </w:p>
+          <w:p>
+            <w:pPr>
+              <w:jc w:val="both"/>
+              <w:rPr>
+                <w:rStyle w:val="nfasisintenso"/>
+                <w:i w:val="0"/>
+                <w:color w:val="000000" w:themeColor="text1"/>
+                <w:lang w:val="en-US"/>
+              </w:rPr>
+            </w:pPr>
+            <w:r>
+              <w:rPr>
+                <w:rStyle w:val="nfasisintenso"/>
+                <w:i w:val="0"/>
+                <w:color w:val="000000" w:themeColor="text1"/>
+                <w:lang w:val="en-US"/>
+              </w:rPr>
+              <w:t xml:space="preserve">                &lt;/</w:t>
+            </w:r>
+            <w:proofErr w:type="spellStart"/>
+            <w:r>
+              <w:rPr>
+                <w:rStyle w:val="nfasisintenso"/>
+                <w:i w:val="0"/>
+                <w:color w:val="000000" w:themeColor="text1"/>
+                <w:lang w:val="en-US"/>
+              </w:rPr>
+              <w:t>ul</w:t>
+            </w:r>
+            <w:proofErr w:type="spellEnd"/>
+            <w:r>
+              <w:rPr>
+                <w:rStyle w:val="nfasisintenso"/>
+                <w:i w:val="0"/>
+                <w:color w:val="000000" w:themeColor="text1"/>
+                <w:lang w:val="en-US"/>
+              </w:rPr>
+              <w:t>&gt;</w:t>
+            </w:r>
+          </w:p>
+          <w:p>
+            <w:pPr>
+              <w:jc w:val="both"/>
+              <w:rPr>
+                <w:rStyle w:val="nfasisintenso"/>
+                <w:i w:val="0"/>
+                <w:color w:val="000000" w:themeColor="text1"/>
+                <w:lang w:val="en-US"/>
+              </w:rPr>
+            </w:pPr>
+            <w:r>
+              <w:rPr>
+                <w:rStyle w:val="nfasisintenso"/>
+                <w:i w:val="0"/>
+                <w:color w:val="000000" w:themeColor="text1"/>
+                <w:lang w:val="en-US"/>
+              </w:rPr>
+              <w:t xml:space="preserve">            &lt;/</w:t>
+            </w:r>
+            <w:proofErr w:type="spellStart"/>
+            <w:r>
+              <w:rPr>
+                <w:rStyle w:val="nfasisintenso"/>
+                <w:i w:val="0"/>
+                <w:color w:val="000000" w:themeColor="text1"/>
+                <w:lang w:val="en-US"/>
+              </w:rPr>
+              <w:t>nav</w:t>
+            </w:r>
+            <w:proofErr w:type="spellEnd"/>
+            <w:r>
+              <w:rPr>
+                <w:rStyle w:val="nfasisintenso"/>
+                <w:i w:val="0"/>
+                <w:color w:val="000000" w:themeColor="text1"/>
+                <w:lang w:val="en-US"/>
+              </w:rPr>
+              <w:t>&gt;</w:t>
+            </w:r>
+          </w:p>
+          <w:p>
+            <w:pPr>
+              <w:jc w:val="both"/>
+              <w:rPr>
+                <w:rStyle w:val="nfasisintenso"/>
+                <w:i w:val="0"/>
+                <w:color w:val="000000" w:themeColor="text1"/>
+                <w:lang w:val="en-US"/>
+              </w:rPr>
+            </w:pPr>
+            <w:r>
+              <w:rPr>
+                <w:rStyle w:val="nfasisintenso"/>
+                <w:i w:val="0"/>
+                <w:color w:val="000000" w:themeColor="text1"/>
+                <w:lang w:val="en-US"/>
+              </w:rPr>
+              <w:t xml:space="preserve">        &lt;/header&gt;</w:t>
+            </w:r>
+          </w:p>
+          <w:p>
+            <w:pPr>
+              <w:jc w:val="both"/>
+              <w:rPr>
+                <w:rStyle w:val="nfasisintenso"/>
+                <w:i w:val="0"/>
+                <w:color w:val="000000" w:themeColor="text1"/>
+                <w:lang w:val="en-US"/>
+              </w:rPr>
+            </w:pPr>
+            <w:r>
+              <w:rPr>
+                <w:rStyle w:val="nfasisintenso"/>
+                <w:i w:val="0"/>
+                <w:color w:val="000000" w:themeColor="text1"/>
+                <w:lang w:val="en-US"/>
+              </w:rPr>
+              <w:t xml:space="preserve">        &lt;article class="</w:t>
+            </w:r>
+            <w:proofErr w:type="spellStart"/>
+            <w:r>
+              <w:rPr>
+                <w:rStyle w:val="nfasisintenso"/>
+                <w:i w:val="0"/>
+                <w:color w:val="000000" w:themeColor="text1"/>
+                <w:lang w:val="en-US"/>
+              </w:rPr>
+              <w:t>columnas</w:t>
+            </w:r>
+            <w:proofErr w:type="spellEnd"/>
+            <w:r>
+              <w:rPr>
+                <w:rStyle w:val="nfasisintenso"/>
+                <w:i w:val="0"/>
+                <w:color w:val="000000" w:themeColor="text1"/>
+                <w:lang w:val="en-US"/>
+              </w:rPr>
+              <w:t>"&gt;</w:t>
+            </w:r>
+          </w:p>
+          <w:p>
+            <w:pPr>
+              <w:jc w:val="both"/>
+              <w:rPr>
+                <w:rStyle w:val="nfasisintenso"/>
+                <w:i w:val="0"/>
+                <w:color w:val="000000" w:themeColor="text1"/>
+              </w:rPr>
+            </w:pPr>
+            <w:r>
+              <w:rPr>
+                <w:rStyle w:val="nfasisintenso"/>
+                <w:i w:val="0"/>
+                <w:color w:val="000000" w:themeColor="text1"/>
+                <w:lang w:val="en-US"/>
+              </w:rPr>
+              <w:t xml:space="preserve">            </w:t>
+            </w:r>
+            <w:r>
+              <w:rPr>
+                <w:rStyle w:val="nfasisintenso"/>
+                <w:i w:val="0"/>
+                <w:color w:val="000000" w:themeColor="text1"/>
+              </w:rPr>
+              <w:t xml:space="preserve">&lt;div </w:t>
+            </w:r>
+            <w:proofErr w:type="spellStart"/>
+            <w:r>
+              <w:rPr>
+                <w:rStyle w:val="nfasisintenso"/>
+                <w:i w:val="0"/>
+                <w:color w:val="000000" w:themeColor="text1"/>
+              </w:rPr>
+              <w:t>class</w:t>
+            </w:r>
+            <w:proofErr w:type="spellEnd"/>
+            <w:r>
+              <w:rPr>
+                <w:rStyle w:val="nfasisintenso"/>
+                <w:i w:val="0"/>
+                <w:color w:val="000000" w:themeColor="text1"/>
+              </w:rPr>
+              <w:t>="col col2_de_4"&gt;</w:t>
+            </w:r>
+          </w:p>
+          <w:p>
+            <w:pPr>
+              <w:jc w:val="both"/>
+              <w:rPr>
+                <w:rStyle w:val="nfasisintenso"/>
+                <w:i w:val="0"/>
+                <w:color w:val="000000" w:themeColor="text1"/>
+              </w:rPr>
+            </w:pPr>
+            <w:r>
+              <w:rPr>
+                <w:rStyle w:val="nfasisintenso"/>
+                <w:i w:val="0"/>
+                <w:color w:val="000000" w:themeColor="text1"/>
+              </w:rPr>
+              <w:t xml:space="preserve">               &lt;h2&gt;Seccion1&lt;/h2&gt;</w:t>
+            </w:r>
+          </w:p>
+          <w:p>
+            <w:pPr>
+              <w:jc w:val="both"/>
+              <w:rPr>
+                <w:rStyle w:val="nfasisintenso"/>
+                <w:i w:val="0"/>
+                <w:color w:val="000000" w:themeColor="text1"/>
+              </w:rPr>
+            </w:pPr>
+            <w:r>
+              <w:rPr>
+                <w:rStyle w:val="nfasisintenso"/>
+                <w:i w:val="0"/>
+                <w:color w:val="000000" w:themeColor="text1"/>
+              </w:rPr>
+              <w:t xml:space="preserve">                &lt;p&gt;</w:t>
+            </w:r>
+            <w:proofErr w:type="spellStart"/>
+            <w:r>
+              <w:rPr>
+                <w:rStyle w:val="nfasisintenso"/>
+                <w:i w:val="0"/>
+                <w:color w:val="000000" w:themeColor="text1"/>
+              </w:rPr>
+              <w:t>Seccion</w:t>
+            </w:r>
+            <w:proofErr w:type="spellEnd"/>
+            <w:r>
+              <w:rPr>
+                <w:rStyle w:val="nfasisintenso"/>
+                <w:i w:val="0"/>
+                <w:color w:val="000000" w:themeColor="text1"/>
+              </w:rPr>
+              <w:t xml:space="preserve"> 1 con sus elementos dentro&lt;/p&gt;</w:t>
+            </w:r>
+          </w:p>
+          <w:p>
+            <w:pPr>
+              <w:jc w:val="both"/>
+              <w:rPr>
+                <w:rStyle w:val="nfasisintenso"/>
+                <w:i w:val="0"/>
+                <w:color w:val="000000" w:themeColor="text1"/>
+                <w:lang w:val="en-US"/>
+              </w:rPr>
+            </w:pPr>
+            <w:r>
+              <w:rPr>
+                <w:rStyle w:val="nfasisintenso"/>
+                <w:i w:val="0"/>
+                <w:color w:val="000000" w:themeColor="text1"/>
+              </w:rPr>
+              <w:t xml:space="preserve">                </w:t>
+            </w:r>
+            <w:r>
+              <w:rPr>
+                <w:rStyle w:val="nfasisintenso"/>
+                <w:i w:val="0"/>
+                <w:color w:val="000000" w:themeColor="text1"/>
+                <w:lang w:val="en-US"/>
+              </w:rPr>
+              <w:t>&lt;p&gt;&lt;/p&gt;</w:t>
+            </w:r>
+          </w:p>
+          <w:p>
+            <w:pPr>
+              <w:jc w:val="both"/>
+              <w:rPr>
+                <w:rStyle w:val="nfasisintenso"/>
+                <w:i w:val="0"/>
+                <w:color w:val="000000" w:themeColor="text1"/>
+                <w:lang w:val="en-US"/>
+              </w:rPr>
+            </w:pPr>
+            <w:r>
+              <w:rPr>
+                <w:rStyle w:val="nfasisintenso"/>
+                <w:i w:val="0"/>
+                <w:color w:val="000000" w:themeColor="text1"/>
+                <w:lang w:val="en-US"/>
+              </w:rPr>
+              <w:t xml:space="preserve">            &lt;/div&gt;</w:t>
+            </w:r>
+          </w:p>
+          <w:p>
+            <w:pPr>
+              <w:jc w:val="both"/>
+              <w:rPr>
+                <w:rStyle w:val="nfasisintenso"/>
+                <w:i w:val="0"/>
+                <w:color w:val="000000" w:themeColor="text1"/>
+                <w:lang w:val="en-US"/>
+              </w:rPr>
+            </w:pPr>
+            <w:r>
+              <w:rPr>
+                <w:rStyle w:val="nfasisintenso"/>
+                <w:i w:val="0"/>
+                <w:color w:val="000000" w:themeColor="text1"/>
+                <w:lang w:val="en-US"/>
+              </w:rPr>
+              <w:t xml:space="preserve">            &lt;div class="col col2_de_4"&gt;</w:t>
+            </w:r>
+          </w:p>
+          <w:p>
+            <w:pPr>
+              <w:jc w:val="both"/>
+              <w:rPr>
+                <w:rStyle w:val="nfasisintenso"/>
+                <w:i w:val="0"/>
+                <w:color w:val="000000" w:themeColor="text1"/>
+              </w:rPr>
+            </w:pPr>
+            <w:r>
+              <w:rPr>
+                <w:rStyle w:val="nfasisintenso"/>
+                <w:i w:val="0"/>
+                <w:color w:val="000000" w:themeColor="text1"/>
+                <w:lang w:val="en-US"/>
+              </w:rPr>
+              <w:t xml:space="preserve">                </w:t>
+            </w:r>
+            <w:r>
+              <w:rPr>
+                <w:rStyle w:val="nfasisintenso"/>
+                <w:i w:val="0"/>
+                <w:color w:val="000000" w:themeColor="text1"/>
+              </w:rPr>
+              <w:t>&lt;h2&gt;Seccion2&lt;/h2&gt;</w:t>
+            </w:r>
+          </w:p>
+          <w:p>
+            <w:pPr>
+              <w:jc w:val="both"/>
+              <w:rPr>
+                <w:rStyle w:val="nfasisintenso"/>
+                <w:i w:val="0"/>
+                <w:color w:val="000000" w:themeColor="text1"/>
+              </w:rPr>
+            </w:pPr>
+            <w:r>
+              <w:rPr>
+                <w:rStyle w:val="nfasisintenso"/>
+                <w:i w:val="0"/>
+                <w:color w:val="000000" w:themeColor="text1"/>
+              </w:rPr>
+              <w:t xml:space="preserve">                &lt;p&gt;</w:t>
+            </w:r>
+            <w:proofErr w:type="spellStart"/>
+            <w:r>
+              <w:rPr>
+                <w:rStyle w:val="nfasisintenso"/>
+                <w:i w:val="0"/>
+                <w:color w:val="000000" w:themeColor="text1"/>
+              </w:rPr>
+              <w:t>Seccion</w:t>
+            </w:r>
+            <w:proofErr w:type="spellEnd"/>
+            <w:r>
+              <w:rPr>
+                <w:rStyle w:val="nfasisintenso"/>
+                <w:i w:val="0"/>
+                <w:color w:val="000000" w:themeColor="text1"/>
+              </w:rPr>
+              <w:t xml:space="preserve"> 2 con sus elementos dentro&lt;/p&gt;</w:t>
+            </w:r>
+          </w:p>
+          <w:p>
+            <w:pPr>
+              <w:jc w:val="both"/>
+              <w:rPr>
+                <w:rStyle w:val="nfasisintenso"/>
+                <w:i w:val="0"/>
+                <w:color w:val="000000" w:themeColor="text1"/>
+              </w:rPr>
+            </w:pPr>
+            <w:r>
+              <w:rPr>
+                <w:rStyle w:val="nfasisintenso"/>
+                <w:i w:val="0"/>
+                <w:color w:val="000000" w:themeColor="text1"/>
+              </w:rPr>
+              <w:t xml:space="preserve">            &lt;/div&gt;</w:t>
+            </w:r>
+          </w:p>
+          <w:p>
+            <w:pPr>
+              <w:jc w:val="both"/>
+              <w:rPr>
+                <w:rStyle w:val="nfasisintenso"/>
+                <w:i w:val="0"/>
+                <w:color w:val="000000" w:themeColor="text1"/>
+              </w:rPr>
+            </w:pPr>
+            <w:r>
+              <w:rPr>
+                <w:rStyle w:val="nfasisintenso"/>
+                <w:i w:val="0"/>
+                <w:color w:val="000000" w:themeColor="text1"/>
+              </w:rPr>
+              <w:t xml:space="preserve">        &lt;/</w:t>
+            </w:r>
+            <w:proofErr w:type="spellStart"/>
+            <w:r>
+              <w:rPr>
+                <w:rStyle w:val="nfasisintenso"/>
+                <w:i w:val="0"/>
+                <w:color w:val="000000" w:themeColor="text1"/>
+              </w:rPr>
+              <w:t>article</w:t>
+            </w:r>
+            <w:proofErr w:type="spellEnd"/>
+            <w:r>
+              <w:rPr>
+                <w:rStyle w:val="nfasisintenso"/>
+                <w:i w:val="0"/>
+                <w:color w:val="000000" w:themeColor="text1"/>
+              </w:rPr>
+              <w:t xml:space="preserve">&gt;        </w:t>
+            </w:r>
+          </w:p>
+          <w:p>
+            <w:pPr>
+              <w:jc w:val="both"/>
+              <w:rPr>
+                <w:rStyle w:val="nfasisintenso"/>
+                <w:i w:val="0"/>
+                <w:color w:val="000000" w:themeColor="text1"/>
+              </w:rPr>
+            </w:pPr>
+            <w:r>
+              <w:rPr>
+                <w:rStyle w:val="nfasisintenso"/>
+                <w:i w:val="0"/>
+                <w:color w:val="000000" w:themeColor="text1"/>
+              </w:rPr>
+              <w:t xml:space="preserve">        &lt;</w:t>
+            </w:r>
+            <w:proofErr w:type="spellStart"/>
+            <w:r>
+              <w:rPr>
+                <w:rStyle w:val="nfasisintenso"/>
+                <w:i w:val="0"/>
+                <w:color w:val="000000" w:themeColor="text1"/>
+              </w:rPr>
+              <w:t>footer</w:t>
+            </w:r>
+            <w:proofErr w:type="spellEnd"/>
+            <w:r>
+              <w:rPr>
+                <w:rStyle w:val="nfasisintenso"/>
+                <w:i w:val="0"/>
+                <w:color w:val="000000" w:themeColor="text1"/>
+              </w:rPr>
+              <w:t>&gt;</w:t>
+            </w:r>
+          </w:p>
+          <w:p>
+            <w:pPr>
+              <w:jc w:val="both"/>
+              <w:rPr>
+                <w:rStyle w:val="nfasisintenso"/>
+                <w:i w:val="0"/>
+                <w:color w:val="000000" w:themeColor="text1"/>
+              </w:rPr>
+            </w:pPr>
+            <w:r>
+              <w:rPr>
+                <w:rStyle w:val="nfasisintenso"/>
+                <w:i w:val="0"/>
+                <w:color w:val="000000" w:themeColor="text1"/>
+              </w:rPr>
+              <w:t xml:space="preserve">            &lt;h4&gt;FIN DE LA PÁGINA DE EJEMPLO PEC 3&lt;/h4&gt;</w:t>
+            </w:r>
+          </w:p>
+          <w:p>
+            <w:pPr>
+              <w:jc w:val="both"/>
+              <w:rPr>
+                <w:rStyle w:val="nfasisintenso"/>
+                <w:i w:val="0"/>
+                <w:color w:val="000000" w:themeColor="text1"/>
+              </w:rPr>
+            </w:pPr>
+            <w:r>
+              <w:rPr>
+                <w:rStyle w:val="nfasisintenso"/>
+                <w:i w:val="0"/>
+                <w:color w:val="000000" w:themeColor="text1"/>
+              </w:rPr>
+              <w:t xml:space="preserve">        &lt;/</w:t>
+            </w:r>
+            <w:proofErr w:type="spellStart"/>
+            <w:r>
+              <w:rPr>
+                <w:rStyle w:val="nfasisintenso"/>
+                <w:i w:val="0"/>
+                <w:color w:val="000000" w:themeColor="text1"/>
+              </w:rPr>
+              <w:t>footer</w:t>
+            </w:r>
+            <w:proofErr w:type="spellEnd"/>
+            <w:r>
+              <w:rPr>
+                <w:rStyle w:val="nfasisintenso"/>
+                <w:i w:val="0"/>
+                <w:color w:val="000000" w:themeColor="text1"/>
+              </w:rPr>
+              <w:t>&gt;</w:t>
+            </w:r>
+          </w:p>
+        </w:tc>
+      </w:tr>
+    </w:tbl>
+    <w:p>
+      <w:pPr>
+        <w:jc w:val="both"/>
+        <w:rPr>
+          <w:rStyle w:val="nfasisintenso"/>
+          <w:i w:val="0"/>
+          <w:color w:val="000000" w:themeColor="text1"/>
+        </w:rPr>
+      </w:pPr>
+    </w:p>
+    <w:p>
+      <w:pPr>
+        <w:pStyle w:val="Ttulo2"/>
+        <w:jc w:val="both"/>
+        <w:rPr>
+          <w:rStyle w:val="nfasisintenso"/>
+          <w:i w:val="0"/>
+          <w:iCs w:val="0"/>
+          <w:color w:val="2F5496" w:themeColor="accent1" w:themeShade="BF"/>
+        </w:rPr>
+      </w:pPr>
+      <w:r>
+        <w:rPr>
+          <w:rStyle w:val="nfasisintenso"/>
+          <w:i w:val="0"/>
+          <w:iCs w:val="0"/>
+          <w:color w:val="2F5496" w:themeColor="accent1" w:themeShade="BF"/>
+        </w:rPr>
+        <w:t>CSS</w:t>
+      </w:r>
+    </w:p>
+    <w:p>
+      <w:pPr>
+        <w:jc w:val="both"/>
+      </w:pPr>
+    </w:p>
+    <w:tbl>
+      <w:tblPr>
+        <w:tblStyle w:val="Tablaconcuadrcula"/>
+        <w:tblW w:w="6061" w:type="dxa"/>
+        <w:tblInd w:w="1249" w:type="dxa"/>
+        <w:tblLook w:val="04A0" w:firstRow="1" w:lastRow="0" w:firstColumn="1" w:lastColumn="0" w:noHBand="0" w:noVBand="1"/>
+      </w:tblPr>
+      <w:tblGrid>
+        <w:gridCol w:w="6061"/>
+      </w:tblGrid>
+      <w:tr>
+        <w:tc>
+          <w:tcPr>
+            <w:tcW w:w="6061" w:type="dxa"/>
+            <w:tcBorders>
+              <w:top w:val="nil"/>
+              <w:left w:val="single" w:sz="4" w:space="0" w:color="auto"/>
+              <w:bottom w:val="nil"/>
+              <w:right w:val="nil"/>
+            </w:tcBorders>
+            <w:shd w:val="clear" w:color="auto" w:fill="E7E6E6" w:themeFill="background2"/>
+          </w:tcPr>
+          <w:p>
+            <w:pPr>
+              <w:jc w:val="both"/>
+              <w:rPr>
+                <w:lang w:val="en-US"/>
+              </w:rPr>
+            </w:pPr>
+            <w:r>
+              <w:rPr>
+                <w:lang w:val="en-US"/>
+              </w:rPr>
+              <w:t>body {</w:t>
+            </w:r>
+          </w:p>
+          <w:p>
+            <w:pPr>
+              <w:jc w:val="both"/>
+              <w:rPr>
+                <w:lang w:val="en-US"/>
+              </w:rPr>
+            </w:pPr>
+            <w:r>
+              <w:rPr>
+                <w:lang w:val="en-US"/>
+              </w:rPr>
+              <w:t xml:space="preserve">    background: #248ACE;</w:t>
+            </w:r>
+          </w:p>
+          <w:p>
+            <w:pPr>
+              <w:jc w:val="both"/>
+              <w:rPr>
+                <w:lang w:val="en-US"/>
+              </w:rPr>
+            </w:pPr>
+            <w:r>
+              <w:rPr>
+                <w:lang w:val="en-US"/>
+              </w:rPr>
+              <w:t xml:space="preserve">    </w:t>
+            </w:r>
+            <w:proofErr w:type="gramStart"/>
+            <w:r>
+              <w:rPr>
+                <w:lang w:val="en-US"/>
+              </w:rPr>
+              <w:t>color:#</w:t>
+            </w:r>
+            <w:proofErr w:type="gramEnd"/>
+            <w:r>
+              <w:rPr>
+                <w:lang w:val="en-US"/>
+              </w:rPr>
+              <w:t>FFDB75;</w:t>
+            </w:r>
+          </w:p>
+          <w:p>
+            <w:pPr>
+              <w:jc w:val="both"/>
+              <w:rPr>
+                <w:lang w:val="en-US"/>
+              </w:rPr>
+            </w:pPr>
+            <w:r>
+              <w:rPr>
+                <w:lang w:val="en-US"/>
+              </w:rPr>
+              <w:t xml:space="preserve">    max-width:60%;</w:t>
+            </w:r>
+          </w:p>
+          <w:p>
+            <w:pPr>
+              <w:jc w:val="both"/>
+              <w:rPr>
+                <w:lang w:val="en-US"/>
+              </w:rPr>
+            </w:pPr>
+            <w:r>
+              <w:rPr>
+                <w:lang w:val="en-US"/>
+              </w:rPr>
+              <w:t xml:space="preserve">    </w:t>
+            </w:r>
+            <w:proofErr w:type="spellStart"/>
+            <w:proofErr w:type="gramStart"/>
+            <w:r>
+              <w:rPr>
+                <w:lang w:val="en-US"/>
+              </w:rPr>
+              <w:t>margin:auto</w:t>
+            </w:r>
+            <w:proofErr w:type="spellEnd"/>
+            <w:proofErr w:type="gramEnd"/>
+            <w:r>
+              <w:rPr>
+                <w:lang w:val="en-US"/>
+              </w:rPr>
+              <w:t xml:space="preserve">;    </w:t>
+            </w:r>
+          </w:p>
+          <w:p>
+            <w:pPr>
+              <w:jc w:val="both"/>
+              <w:rPr>
+                <w:lang w:val="en-US"/>
+              </w:rPr>
+            </w:pPr>
+            <w:r>
+              <w:rPr>
+                <w:lang w:val="en-US"/>
+              </w:rPr>
+              <w:t>}</w:t>
+            </w:r>
+          </w:p>
+          <w:p>
+            <w:pPr>
+              <w:jc w:val="both"/>
+              <w:rPr>
+                <w:lang w:val="en-US"/>
+              </w:rPr>
+            </w:pPr>
+          </w:p>
+          <w:p>
+            <w:pPr>
+              <w:jc w:val="both"/>
+              <w:rPr>
+                <w:lang w:val="en-US"/>
+              </w:rPr>
+            </w:pPr>
+            <w:proofErr w:type="spellStart"/>
+            <w:proofErr w:type="gramStart"/>
+            <w:r>
+              <w:rPr>
+                <w:lang w:val="en-US"/>
+              </w:rPr>
+              <w:t>footer,header</w:t>
+            </w:r>
+            <w:proofErr w:type="spellEnd"/>
+            <w:proofErr w:type="gramEnd"/>
+            <w:r>
+              <w:rPr>
+                <w:lang w:val="en-US"/>
+              </w:rPr>
+              <w:t xml:space="preserve"> {</w:t>
+            </w:r>
+          </w:p>
+          <w:p>
+            <w:pPr>
+              <w:jc w:val="both"/>
+              <w:rPr>
+                <w:lang w:val="en-US"/>
+              </w:rPr>
+            </w:pPr>
+            <w:r>
+              <w:rPr>
+                <w:lang w:val="en-US"/>
+              </w:rPr>
+              <w:t xml:space="preserve">    padding-top:2em;</w:t>
+            </w:r>
+          </w:p>
+          <w:p>
+            <w:pPr>
+              <w:jc w:val="both"/>
+            </w:pPr>
+            <w:r>
+              <w:rPr>
+                <w:lang w:val="en-US"/>
+              </w:rPr>
+              <w:t xml:space="preserve">    </w:t>
+            </w:r>
+            <w:proofErr w:type="spellStart"/>
+            <w:r>
+              <w:t>background</w:t>
+            </w:r>
+            <w:proofErr w:type="spellEnd"/>
+            <w:r>
+              <w:t>: #333399;</w:t>
+            </w:r>
+          </w:p>
+          <w:p>
+            <w:pPr>
+              <w:jc w:val="both"/>
+            </w:pPr>
+            <w:r>
+              <w:t xml:space="preserve">    </w:t>
+            </w:r>
+            <w:proofErr w:type="spellStart"/>
+            <w:r>
+              <w:t>text-align</w:t>
+            </w:r>
+            <w:proofErr w:type="spellEnd"/>
+            <w:r>
+              <w:t>: center;</w:t>
+            </w:r>
+          </w:p>
+          <w:p>
+            <w:pPr>
+              <w:jc w:val="both"/>
+            </w:pPr>
+            <w:r>
+              <w:t>}</w:t>
+            </w:r>
+          </w:p>
+          <w:p>
+            <w:pPr>
+              <w:jc w:val="both"/>
+            </w:pPr>
+          </w:p>
+          <w:p>
+            <w:pPr>
+              <w:jc w:val="both"/>
+              <w:rPr>
+                <w:lang w:val="en-US"/>
+              </w:rPr>
+            </w:pPr>
+            <w:r>
+              <w:rPr>
+                <w:lang w:val="en-US"/>
+              </w:rPr>
+              <w:t>h4 {</w:t>
+            </w:r>
+          </w:p>
+          <w:p>
+            <w:pPr>
+              <w:jc w:val="both"/>
+              <w:rPr>
+                <w:lang w:val="en-US"/>
+              </w:rPr>
+            </w:pPr>
+            <w:r>
+              <w:rPr>
+                <w:lang w:val="en-US"/>
+              </w:rPr>
+              <w:t xml:space="preserve">    padding:2em;</w:t>
+            </w:r>
+          </w:p>
+          <w:p>
+            <w:pPr>
+              <w:jc w:val="both"/>
+              <w:rPr>
+                <w:lang w:val="en-US"/>
+              </w:rPr>
+            </w:pPr>
+            <w:r>
+              <w:rPr>
+                <w:lang w:val="en-US"/>
+              </w:rPr>
+              <w:t>}</w:t>
+            </w:r>
+          </w:p>
+          <w:p>
+            <w:pPr>
+              <w:jc w:val="both"/>
+              <w:rPr>
+                <w:lang w:val="en-US"/>
+              </w:rPr>
+            </w:pPr>
+            <w:r>
+              <w:rPr>
+                <w:lang w:val="en-US"/>
+              </w:rPr>
+              <w:t>footer {</w:t>
+            </w:r>
+          </w:p>
+          <w:p>
+            <w:pPr>
+              <w:jc w:val="both"/>
+              <w:rPr>
+                <w:lang w:val="en-US"/>
+              </w:rPr>
+            </w:pPr>
+            <w:r>
+              <w:rPr>
+                <w:lang w:val="en-US"/>
+              </w:rPr>
+              <w:t xml:space="preserve">    </w:t>
+            </w:r>
+            <w:proofErr w:type="spellStart"/>
+            <w:proofErr w:type="gramStart"/>
+            <w:r>
+              <w:rPr>
+                <w:lang w:val="en-US"/>
+              </w:rPr>
+              <w:t>clear:both</w:t>
+            </w:r>
+            <w:proofErr w:type="spellEnd"/>
+            <w:proofErr w:type="gramEnd"/>
+            <w:r>
+              <w:rPr>
+                <w:lang w:val="en-US"/>
+              </w:rPr>
+              <w:t>;</w:t>
+            </w:r>
+          </w:p>
+          <w:p>
+            <w:pPr>
+              <w:jc w:val="both"/>
+              <w:rPr>
+                <w:lang w:val="en-US"/>
+              </w:rPr>
+            </w:pPr>
+            <w:r>
+              <w:rPr>
+                <w:lang w:val="en-US"/>
+              </w:rPr>
+              <w:t>}</w:t>
+            </w:r>
+          </w:p>
+          <w:p>
+            <w:pPr>
+              <w:jc w:val="both"/>
+              <w:rPr>
+                <w:lang w:val="en-US"/>
+              </w:rPr>
+            </w:pPr>
+          </w:p>
+          <w:p>
+            <w:pPr>
+              <w:jc w:val="both"/>
+              <w:rPr>
+                <w:lang w:val="en-US"/>
+              </w:rPr>
+            </w:pPr>
+            <w:proofErr w:type="gramStart"/>
+            <w:r>
+              <w:rPr>
+                <w:lang w:val="en-US"/>
+              </w:rPr>
+              <w:t>.</w:t>
+            </w:r>
+            <w:proofErr w:type="spellStart"/>
+            <w:r>
+              <w:rPr>
+                <w:lang w:val="en-US"/>
+              </w:rPr>
+              <w:t>columnas</w:t>
+            </w:r>
+            <w:proofErr w:type="spellEnd"/>
+            <w:proofErr w:type="gramEnd"/>
+            <w:r>
+              <w:rPr>
+                <w:lang w:val="en-US"/>
+              </w:rPr>
+              <w:t xml:space="preserve"> {</w:t>
+            </w:r>
+          </w:p>
+          <w:p>
+            <w:pPr>
+              <w:jc w:val="both"/>
+              <w:rPr>
+                <w:lang w:val="en-US"/>
+              </w:rPr>
+            </w:pPr>
+            <w:r>
+              <w:rPr>
+                <w:lang w:val="en-US"/>
+              </w:rPr>
+              <w:t xml:space="preserve">    </w:t>
+            </w:r>
+            <w:proofErr w:type="spellStart"/>
+            <w:proofErr w:type="gramStart"/>
+            <w:r>
+              <w:rPr>
+                <w:lang w:val="en-US"/>
+              </w:rPr>
+              <w:t>clear:both</w:t>
+            </w:r>
+            <w:proofErr w:type="spellEnd"/>
+            <w:proofErr w:type="gramEnd"/>
+            <w:r>
+              <w:rPr>
+                <w:lang w:val="en-US"/>
+              </w:rPr>
+              <w:t>;</w:t>
+            </w:r>
+          </w:p>
+          <w:p>
+            <w:pPr>
+              <w:jc w:val="both"/>
+              <w:rPr>
+                <w:lang w:val="en-US"/>
+              </w:rPr>
+            </w:pPr>
+            <w:r>
+              <w:rPr>
+                <w:lang w:val="en-US"/>
+              </w:rPr>
+              <w:t xml:space="preserve">    padding:0;</w:t>
+            </w:r>
+          </w:p>
+          <w:p>
+            <w:pPr>
+              <w:jc w:val="both"/>
+              <w:rPr>
+                <w:lang w:val="en-US"/>
+              </w:rPr>
+            </w:pPr>
+            <w:r>
+              <w:rPr>
+                <w:lang w:val="en-US"/>
+              </w:rPr>
+              <w:t xml:space="preserve">    margin: auto;</w:t>
+            </w:r>
+          </w:p>
+          <w:p>
+            <w:pPr>
+              <w:jc w:val="both"/>
+              <w:rPr>
+                <w:lang w:val="en-US"/>
+              </w:rPr>
+            </w:pPr>
+            <w:r>
+              <w:rPr>
+                <w:lang w:val="en-US"/>
+              </w:rPr>
+              <w:t>}</w:t>
+            </w:r>
+          </w:p>
+          <w:p>
+            <w:pPr>
+              <w:jc w:val="both"/>
+              <w:rPr>
+                <w:lang w:val="en-US"/>
+              </w:rPr>
+            </w:pPr>
+          </w:p>
+          <w:p>
+            <w:pPr>
+              <w:jc w:val="both"/>
+              <w:rPr>
+                <w:lang w:val="en-US"/>
+              </w:rPr>
+            </w:pPr>
+            <w:proofErr w:type="gramStart"/>
+            <w:r>
+              <w:rPr>
+                <w:lang w:val="en-US"/>
+              </w:rPr>
+              <w:t>.col</w:t>
+            </w:r>
+            <w:proofErr w:type="gramEnd"/>
+            <w:r>
+              <w:rPr>
+                <w:lang w:val="en-US"/>
+              </w:rPr>
+              <w:t xml:space="preserve"> {</w:t>
+            </w:r>
+          </w:p>
+          <w:p>
+            <w:pPr>
+              <w:jc w:val="both"/>
+              <w:rPr>
+                <w:lang w:val="en-US"/>
+              </w:rPr>
+            </w:pPr>
+            <w:r>
+              <w:rPr>
+                <w:lang w:val="en-US"/>
+              </w:rPr>
+              <w:t xml:space="preserve">    </w:t>
+            </w:r>
+            <w:proofErr w:type="spellStart"/>
+            <w:proofErr w:type="gramStart"/>
+            <w:r>
+              <w:rPr>
+                <w:lang w:val="en-US"/>
+              </w:rPr>
+              <w:t>display:block</w:t>
+            </w:r>
+            <w:proofErr w:type="spellEnd"/>
+            <w:proofErr w:type="gramEnd"/>
+            <w:r>
+              <w:rPr>
+                <w:lang w:val="en-US"/>
+              </w:rPr>
+              <w:t>;</w:t>
+            </w:r>
+          </w:p>
+          <w:p>
+            <w:pPr>
+              <w:jc w:val="both"/>
+              <w:rPr>
+                <w:lang w:val="en-US"/>
+              </w:rPr>
+            </w:pPr>
+            <w:r>
+              <w:rPr>
+                <w:lang w:val="en-US"/>
+              </w:rPr>
+              <w:t xml:space="preserve">    </w:t>
+            </w:r>
+            <w:proofErr w:type="spellStart"/>
+            <w:proofErr w:type="gramStart"/>
+            <w:r>
+              <w:rPr>
+                <w:lang w:val="en-US"/>
+              </w:rPr>
+              <w:t>float:left</w:t>
+            </w:r>
+            <w:proofErr w:type="spellEnd"/>
+            <w:proofErr w:type="gramEnd"/>
+            <w:r>
+              <w:rPr>
+                <w:lang w:val="en-US"/>
+              </w:rPr>
+              <w:t>;</w:t>
+            </w:r>
+          </w:p>
+          <w:p>
+            <w:pPr>
+              <w:jc w:val="both"/>
+            </w:pPr>
+            <w:r>
+              <w:rPr>
+                <w:lang w:val="en-US"/>
+              </w:rPr>
+              <w:t xml:space="preserve">    </w:t>
+            </w:r>
+            <w:r>
+              <w:t>margin:1% 0 1% 1.6%;</w:t>
+            </w:r>
+          </w:p>
+          <w:p>
+            <w:pPr>
+              <w:jc w:val="both"/>
+            </w:pPr>
+            <w:r>
+              <w:t>}</w:t>
+            </w:r>
+          </w:p>
+          <w:p>
+            <w:pPr>
+              <w:jc w:val="both"/>
+            </w:pPr>
+          </w:p>
+          <w:p>
+            <w:pPr>
+              <w:jc w:val="both"/>
+            </w:pPr>
+            <w:proofErr w:type="gramStart"/>
+            <w:r>
+              <w:t>.col</w:t>
+            </w:r>
+            <w:proofErr w:type="gramEnd"/>
+            <w:r>
+              <w:t>2_de_4 {</w:t>
+            </w:r>
+          </w:p>
+          <w:p>
+            <w:pPr>
+              <w:jc w:val="both"/>
+            </w:pPr>
+            <w:r>
+              <w:t xml:space="preserve">    width:47%;</w:t>
+            </w:r>
+          </w:p>
+          <w:p>
+            <w:pPr>
+              <w:jc w:val="both"/>
+            </w:pPr>
+            <w:r>
+              <w:t>}</w:t>
+            </w:r>
+          </w:p>
+        </w:tc>
+      </w:tr>
+    </w:tbl>
+    <w:p>
+      <w:pPr>
+        <w:jc w:val="both"/>
+      </w:pPr>
+    </w:p>
+    <w:p>
+      <w:pPr>
+        <w:jc w:val="both"/>
         <w:rPr>
           <w:rStyle w:val="nfasisintenso"/>
           <w:i w:val="0"/>
@@ -2260,103 +3916,6 @@
       </w:pPr>
       <w:bookmarkStart w:id="0" w:name="_GoBack"/>
       <w:bookmarkEnd w:id="0"/>
-    </w:p>
-    <w:p>
-      <w:pPr>
-        <w:rPr>
-          <w:rStyle w:val="nfasisintenso"/>
-          <w:i w:val="0"/>
-          <w:color w:val="000000" w:themeColor="text1"/>
-        </w:rPr>
-      </w:pPr>
-    </w:p>
-    <w:p>
-      <w:pPr>
-        <w:rPr>
-          <w:rStyle w:val="nfasisintenso"/>
-          <w:i w:val="0"/>
-          <w:color w:val="000000" w:themeColor="text1"/>
-        </w:rPr>
-      </w:pPr>
-    </w:p>
-    <w:p>
-      <w:pPr>
-        <w:rPr>
-          <w:rStyle w:val="nfasisintenso"/>
-          <w:i w:val="0"/>
-          <w:color w:val="000000" w:themeColor="text1"/>
-        </w:rPr>
-      </w:pPr>
-    </w:p>
-    <w:p>
-      <w:pPr>
-        <w:rPr>
-          <w:rStyle w:val="nfasisintenso"/>
-        </w:rPr>
-      </w:pPr>
-    </w:p>
-    <w:p>
-      <w:pPr>
-        <w:rPr>
-          <w:rStyle w:val="nfasisintenso"/>
-        </w:rPr>
-      </w:pPr>
-      <w:r>
-        <w:rPr>
-          <w:rStyle w:val="nfasisintenso"/>
-        </w:rPr>
-        <w:t>FUENTES</w:t>
-      </w:r>
-    </w:p>
-    <w:p>
-      <w:pPr>
-        <w:rPr>
-          <w:rStyle w:val="nfasisintenso"/>
-        </w:rPr>
-      </w:pPr>
-    </w:p>
-    <w:p>
-      <w:pPr>
-        <w:rPr>
-          <w:rStyle w:val="nfasisintenso"/>
-          <w:lang w:val="en-US"/>
-        </w:rPr>
-      </w:pPr>
-      <w:proofErr w:type="spellStart"/>
-      <w:r>
-        <w:rPr>
-          <w:rStyle w:val="nfasisintenso"/>
-        </w:rPr>
-        <w:t>Form</w:t>
-      </w:r>
-      <w:proofErr w:type="spellEnd"/>
-      <w:r>
-        <w:rPr>
-          <w:rStyle w:val="nfasisintenso"/>
-        </w:rPr>
-        <w:t xml:space="preserve"> </w:t>
-      </w:r>
-      <w:proofErr w:type="spellStart"/>
-      <w:r>
-        <w:rPr>
-          <w:rStyle w:val="nfasisintenso"/>
-        </w:rPr>
-        <w:t>tag</w:t>
-      </w:r>
-      <w:proofErr w:type="spellEnd"/>
-      <w:r>
-        <w:rPr>
-          <w:rStyle w:val="nfasisintenso"/>
-        </w:rPr>
-        <w:t xml:space="preserve"> in HTML (W3Schools) https://www.w3schools.com/tags</w:t>
-      </w:r>
-      <w:r>
-        <w:rPr>
-          <w:rStyle w:val="nfasisintenso"/>
-          <w:lang w:val="en-US"/>
-        </w:rPr>
-        <w:t>/tag_form.asp</w:t>
-      </w:r>
     </w:p>
     <w:sectPr>
       <w:pgSz w:w="11900" w:h="16840"/>

</xml_diff>